<commit_message>
Modificación del alcance del proyecto y especificación de objetivos
</commit_message>
<xml_diff>
--- a/Documentacion/Plan-de-administracion-Formato.docx
+++ b/Documentacion/Plan-de-administracion-Formato.docx
@@ -279,9 +279,8 @@
           <w:sz w:val="36"/>
           <w:szCs w:val="36"/>
         </w:rPr>
-        <w:t xml:space="preserve">(C.A.S.E </w:t>
-      </w:r>
-      <w:proofErr w:type="spellStart"/>
+        <w:t>(C.A.S.E</w:t>
+      </w:r>
       <w:r>
         <w:rPr>
           <w:rFonts w:ascii="Calibri" w:eastAsia="Calibri" w:hAnsi="Calibri" w:cs="Calibri"/>
@@ -289,9 +288,8 @@
           <w:sz w:val="36"/>
           <w:szCs w:val="36"/>
         </w:rPr>
-        <w:t>Jr</w:t>
-      </w:r>
-      <w:proofErr w:type="spellEnd"/>
+        <w:t>.</w:t>
+      </w:r>
       <w:r>
         <w:rPr>
           <w:rFonts w:ascii="Calibri" w:eastAsia="Calibri" w:hAnsi="Calibri" w:cs="Calibri"/>
@@ -2357,24 +2355,36 @@
         <w:ind w:left="-107"/>
       </w:pPr>
       <w:r>
+        <w:rPr>
+          <w:b/>
+          <w:bCs/>
+        </w:rPr>
         <w:t>C.A.S.E</w:t>
       </w:r>
       <w:r>
+        <w:rPr>
+          <w:b/>
+          <w:bCs/>
+        </w:rPr>
+        <w:t>.</w:t>
+      </w:r>
+      <w:r>
         <w:t xml:space="preserve"> </w:t>
       </w:r>
-      <w:proofErr w:type="spellStart"/>
-      <w:r>
-        <w:t>Jr</w:t>
-      </w:r>
-      <w:proofErr w:type="spellEnd"/>
-      <w:r>
-        <w:t xml:space="preserve"> </w:t>
-      </w:r>
-      <w:r>
-        <w:t>es un dispositivo de gestión de entrada y salida de alumnos</w:t>
-      </w:r>
-      <w:r>
-        <w:t xml:space="preserve"> además de </w:t>
+      <w:r>
+        <w:t>E</w:t>
+      </w:r>
+      <w:r>
+        <w:t>s un dispositivo de gestión de entrada y salida de alumnos</w:t>
+      </w:r>
+      <w:r>
+        <w:t>,</w:t>
+      </w:r>
+      <w:r>
+        <w:t xml:space="preserve"> además</w:t>
+      </w:r>
+      <w:r>
+        <w:t xml:space="preserve">, este permite </w:t>
       </w:r>
       <w:r>
         <w:t xml:space="preserve">saber </w:t>
@@ -2410,7 +2420,24 @@
         <w:ind w:left="-107"/>
       </w:pPr>
       <w:r>
-        <w:t xml:space="preserve">La tecnología del dispositivo C.A.S.E </w:t>
+        <w:t xml:space="preserve">La tecnología del dispositivo </w:t>
+      </w:r>
+      <w:r>
+        <w:rPr>
+          <w:b/>
+          <w:bCs/>
+        </w:rPr>
+        <w:t>C.A.S.E</w:t>
+      </w:r>
+      <w:r>
+        <w:rPr>
+          <w:b/>
+          <w:bCs/>
+        </w:rPr>
+        <w:t>.</w:t>
+      </w:r>
+      <w:r>
+        <w:t xml:space="preserve"> </w:t>
       </w:r>
       <w:r>
         <w:t xml:space="preserve">estará elaborada con </w:t>
@@ -2477,13 +2504,31 @@
         <w:t>M</w:t>
       </w:r>
       <w:r>
-        <w:t>ejorar la gestión de entrada y salida de los alumnos en las escuelas</w:t>
-      </w:r>
-      <w:r>
-        <w:t xml:space="preserve"> preescolares y primarias</w:t>
-      </w:r>
-      <w:r>
-        <w:t xml:space="preserve"> mediante un código QR proporcionado aleatoriamente.</w:t>
+        <w:t xml:space="preserve">ejorar la gestión de entrada y salida de los alumnos </w:t>
+      </w:r>
+      <w:r>
+        <w:t xml:space="preserve">de educación </w:t>
+      </w:r>
+      <w:r>
+        <w:t xml:space="preserve">preescolar y </w:t>
+      </w:r>
+      <w:r>
+        <w:t>básico</w:t>
+      </w:r>
+      <w:r>
+        <w:t xml:space="preserve"> mediante </w:t>
+      </w:r>
+      <w:r>
+        <w:t xml:space="preserve">un escáner que registrará </w:t>
+      </w:r>
+      <w:r>
+        <w:t>un código QR proporcionado aleatoriamente</w:t>
+      </w:r>
+      <w:r>
+        <w:t xml:space="preserve"> por la app móvil</w:t>
+      </w:r>
+      <w:r>
+        <w:t>.</w:t>
       </w:r>
     </w:p>
     <w:p>
@@ -2498,7 +2543,13 @@
         <w:t>Controlar</w:t>
       </w:r>
       <w:r>
-        <w:t xml:space="preserve"> las actividades y las clases de los alumnos desde la aplicación.</w:t>
+        <w:t xml:space="preserve"> la</w:t>
+      </w:r>
+      <w:r>
+        <w:t xml:space="preserve"> entrada y salida</w:t>
+      </w:r>
+      <w:r>
+        <w:t xml:space="preserve"> de los alumnos desde la aplicación.</w:t>
       </w:r>
     </w:p>
     <w:p>
@@ -2510,7 +2561,7 @@
         <w:spacing w:line="360" w:lineRule="auto"/>
       </w:pPr>
       <w:r>
-        <w:t>Gestionar</w:t>
+        <w:t>Visualizar</w:t>
       </w:r>
       <w:r>
         <w:t xml:space="preserve"> los horarios de los alumnos</w:t>
@@ -2569,40 +2620,34 @@
         <w:ind w:left="-142"/>
       </w:pPr>
       <w:r>
-        <w:t>Es un sistema basado en tecnología web que ayudara a</w:t>
-      </w:r>
-      <w:r>
-        <w:t xml:space="preserve"> la venta de productos en </w:t>
-      </w:r>
-      <w:r>
-        <w:t>línea</w:t>
-      </w:r>
-      <w:r>
-        <w:t>, llevando un control de</w:t>
-      </w:r>
-      <w:r>
-        <w:t>l inventario de las sucursales de la empresa</w:t>
-      </w:r>
-      <w:r>
-        <w:t xml:space="preserve">, este permitirá identificar </w:t>
-      </w:r>
-      <w:r>
-        <w:t>a los compradores</w:t>
-      </w:r>
-      <w:r>
-        <w:t>, donde se</w:t>
-      </w:r>
-      <w:r>
-        <w:t xml:space="preserve"> podrá mirar los envíos que son necesarios realizar para los clientes, también permitirá saber cuándo se está </w:t>
-      </w:r>
-      <w:r>
-        <w:t>terminando</w:t>
-      </w:r>
-      <w:r>
-        <w:t xml:space="preserve"> un producto para contactar el proveedor</w:t>
-      </w:r>
-      <w:r>
-        <w:t>, el sistema utilizara un medio de autentificación de usuario</w:t>
+        <w:t>Es un sistema basado en tecnolog</w:t>
+      </w:r>
+      <w:r>
+        <w:t>ía IoT (Internet de las cosas)</w:t>
+      </w:r>
+      <w:r>
+        <w:t xml:space="preserve"> que ayudar</w:t>
+      </w:r>
+      <w:r>
+        <w:t>á</w:t>
+      </w:r>
+      <w:r>
+        <w:t xml:space="preserve"> </w:t>
+      </w:r>
+      <w:r>
+        <w:t>en el registro diario del alumnado para la institución que contrate el servicio.</w:t>
+      </w:r>
+      <w:r>
+        <w:t xml:space="preserve"> </w:t>
+      </w:r>
+      <w:r>
+        <w:t>Este</w:t>
+      </w:r>
+      <w:r>
+        <w:t xml:space="preserve"> co</w:t>
+      </w:r>
+      <w:r>
+        <w:t>ntrol de entradas y salidas se llevará a cabo en el plantel a través de la aplicación para padres C.A.S.E Mobile, la cual le proporcionará las herramientas para interactuar con el dispositivo de registro (Escáner)</w:t>
       </w:r>
       <w:r>
         <w:t xml:space="preserve">. Por otro lado, </w:t>
@@ -5797,21 +5842,7 @@
         <w:rPr>
           <w:color w:val="000000"/>
         </w:rPr>
-        <w:t xml:space="preserve"> este presupuesto también incluye el equipo de </w:t>
-      </w:r>
-      <w:proofErr w:type="spellStart"/>
-      <w:r>
-        <w:rPr>
-          <w:color w:val="000000"/>
-        </w:rPr>
-        <w:t>computo</w:t>
-      </w:r>
-      <w:proofErr w:type="spellEnd"/>
-      <w:r>
-        <w:rPr>
-          <w:color w:val="000000"/>
-        </w:rPr>
-        <w:t xml:space="preserve"> necesario para una completa implementación en la empresa. </w:t>
+        <w:t xml:space="preserve"> este presupuesto también incluye el equipo de computo necesario para una completa implementación en la empresa. </w:t>
       </w:r>
     </w:p>
     <w:p>
@@ -6616,17 +6647,8 @@
                 <w:sz w:val="22"/>
                 <w:szCs w:val="28"/>
               </w:rPr>
-              <w:t xml:space="preserve">Martin </w:t>
-            </w:r>
-            <w:proofErr w:type="spellStart"/>
-            <w:r>
-              <w:rPr>
-                <w:sz w:val="22"/>
-                <w:szCs w:val="28"/>
-              </w:rPr>
-              <w:t>Galvan</w:t>
-            </w:r>
-            <w:proofErr w:type="spellEnd"/>
+              <w:t>Martin Galvan</w:t>
+            </w:r>
             <w:r>
               <w:rPr>
                 <w:sz w:val="22"/>
@@ -7010,17 +7032,8 @@
                 <w:color w:val="000000"/>
                 <w:szCs w:val="20"/>
               </w:rPr>
-              <w:t xml:space="preserve">Documentador, </w:t>
-            </w:r>
-            <w:proofErr w:type="spellStart"/>
-            <w:r>
-              <w:rPr>
-                <w:color w:val="000000"/>
-                <w:szCs w:val="20"/>
-              </w:rPr>
-              <w:t>Tester</w:t>
-            </w:r>
-            <w:proofErr w:type="spellEnd"/>
+              <w:t>Documentador, Tester</w:t>
+            </w:r>
           </w:p>
         </w:tc>
         <w:tc>
@@ -7039,13 +7052,8 @@
               <w:ind w:left="0"/>
               <w:jc w:val="center"/>
             </w:pPr>
-            <w:proofErr w:type="spellStart"/>
-            <w:r>
-              <w:t>Ritian</w:t>
-            </w:r>
-            <w:proofErr w:type="spellEnd"/>
-            <w:r>
-              <w:t xml:space="preserve"> Zhou</w:t>
+            <w:r>
+              <w:t>Ritian Zhou</w:t>
             </w:r>
           </w:p>
         </w:tc>
@@ -8895,7 +8903,6 @@
                 <w:szCs w:val="22"/>
               </w:rPr>
             </w:pPr>
-            <w:proofErr w:type="spellStart"/>
             <w:r>
               <w:rPr>
                 <w:rFonts w:ascii="Arial Narrow" w:eastAsia="Arial Narrow" w:hAnsi="Arial Narrow" w:cs="Arial Narrow"/>
@@ -8904,7 +8911,6 @@
               </w:rPr>
               <w:t>Tester</w:t>
             </w:r>
-            <w:proofErr w:type="spellEnd"/>
           </w:p>
         </w:tc>
       </w:tr>
@@ -8926,7 +8932,6 @@
                 <w:szCs w:val="22"/>
               </w:rPr>
             </w:pPr>
-            <w:proofErr w:type="spellStart"/>
             <w:r>
               <w:rPr>
                 <w:rFonts w:ascii="Arial Narrow" w:eastAsia="Arial Narrow" w:hAnsi="Arial Narrow" w:cs="Arial Narrow"/>
@@ -8935,7 +8940,6 @@
               </w:rPr>
               <w:t>Tester</w:t>
             </w:r>
-            <w:proofErr w:type="spellEnd"/>
           </w:p>
         </w:tc>
         <w:tc>
@@ -9187,25 +9191,14 @@
                 <w:szCs w:val="22"/>
               </w:rPr>
             </w:pPr>
-            <w:proofErr w:type="spellStart"/>
-            <w:r>
-              <w:rPr>
-                <w:rFonts w:ascii="Arial Narrow" w:eastAsia="Arial Narrow" w:hAnsi="Arial Narrow" w:cs="Arial Narrow"/>
-                <w:color w:val="000000"/>
-                <w:sz w:val="22"/>
-                <w:szCs w:val="22"/>
-              </w:rPr>
-              <w:t>Tester</w:t>
-            </w:r>
-            <w:proofErr w:type="spellEnd"/>
-            <w:r>
-              <w:rPr>
-                <w:rFonts w:ascii="Arial Narrow" w:eastAsia="Arial Narrow" w:hAnsi="Arial Narrow" w:cs="Arial Narrow"/>
-                <w:color w:val="000000"/>
-                <w:sz w:val="22"/>
-                <w:szCs w:val="22"/>
-              </w:rPr>
-              <w:t xml:space="preserve"> y rol responsable</w:t>
+            <w:r>
+              <w:rPr>
+                <w:rFonts w:ascii="Arial Narrow" w:eastAsia="Arial Narrow" w:hAnsi="Arial Narrow" w:cs="Arial Narrow"/>
+                <w:color w:val="000000"/>
+                <w:sz w:val="22"/>
+                <w:szCs w:val="22"/>
+              </w:rPr>
+              <w:t>Tester y rol responsable</w:t>
             </w:r>
           </w:p>
         </w:tc>
@@ -9228,7 +9221,6 @@
                 <w:szCs w:val="22"/>
               </w:rPr>
             </w:pPr>
-            <w:proofErr w:type="spellStart"/>
             <w:r>
               <w:rPr>
                 <w:rFonts w:ascii="Arial Narrow" w:eastAsia="Arial Narrow" w:hAnsi="Arial Narrow" w:cs="Arial Narrow"/>
@@ -9237,7 +9229,6 @@
               </w:rPr>
               <w:t>Tester</w:t>
             </w:r>
-            <w:proofErr w:type="spellEnd"/>
           </w:p>
         </w:tc>
         <w:tc>
@@ -9368,23 +9359,13 @@
                 <w:szCs w:val="22"/>
               </w:rPr>
             </w:pPr>
-            <w:proofErr w:type="spellStart"/>
-            <w:r>
-              <w:rPr>
-                <w:rFonts w:ascii="Arial Narrow" w:eastAsia="Arial Narrow" w:hAnsi="Arial Narrow" w:cs="Arial Narrow"/>
-                <w:sz w:val="22"/>
-                <w:szCs w:val="22"/>
-              </w:rPr>
-              <w:t>Tester</w:t>
-            </w:r>
-            <w:proofErr w:type="spellEnd"/>
-            <w:r>
-              <w:rPr>
-                <w:rFonts w:ascii="Arial Narrow" w:eastAsia="Arial Narrow" w:hAnsi="Arial Narrow" w:cs="Arial Narrow"/>
-                <w:sz w:val="22"/>
-                <w:szCs w:val="22"/>
-              </w:rPr>
-              <w:t xml:space="preserve"> y rol responsable</w:t>
+            <w:r>
+              <w:rPr>
+                <w:rFonts w:ascii="Arial Narrow" w:eastAsia="Arial Narrow" w:hAnsi="Arial Narrow" w:cs="Arial Narrow"/>
+                <w:sz w:val="22"/>
+                <w:szCs w:val="22"/>
+              </w:rPr>
+              <w:t>Tester y rol responsable</w:t>
             </w:r>
           </w:p>
         </w:tc>
@@ -10545,25 +10526,7 @@
                 <w:sz w:val="22"/>
                 <w:szCs w:val="22"/>
               </w:rPr>
-              <w:t>Junta de estado del proyecto (</w:t>
-            </w:r>
-            <w:proofErr w:type="gramStart"/>
-            <w:r>
-              <w:rPr>
-                <w:rFonts w:ascii="Arial Narrow" w:eastAsia="Arial Narrow" w:hAnsi="Arial Narrow" w:cs="Arial Narrow"/>
-                <w:sz w:val="22"/>
-                <w:szCs w:val="22"/>
-              </w:rPr>
-              <w:t>status</w:t>
-            </w:r>
-            <w:proofErr w:type="gramEnd"/>
-            <w:r>
-              <w:rPr>
-                <w:rFonts w:ascii="Arial Narrow" w:eastAsia="Arial Narrow" w:hAnsi="Arial Narrow" w:cs="Arial Narrow"/>
-                <w:sz w:val="22"/>
-                <w:szCs w:val="22"/>
-              </w:rPr>
-              <w:t>)</w:t>
+              <w:t>Junta de estado del proyecto (status)</w:t>
             </w:r>
           </w:p>
         </w:tc>
@@ -10802,25 +10765,7 @@
                 <w:sz w:val="22"/>
                 <w:szCs w:val="22"/>
               </w:rPr>
-              <w:t xml:space="preserve">Cada junta de </w:t>
-            </w:r>
-            <w:proofErr w:type="gramStart"/>
-            <w:r>
-              <w:rPr>
-                <w:rFonts w:ascii="Arial Narrow" w:eastAsia="Arial Narrow" w:hAnsi="Arial Narrow" w:cs="Arial Narrow"/>
-                <w:sz w:val="22"/>
-                <w:szCs w:val="22"/>
-              </w:rPr>
-              <w:t>status</w:t>
-            </w:r>
-            <w:proofErr w:type="gramEnd"/>
-            <w:r>
-              <w:rPr>
-                <w:rFonts w:ascii="Arial Narrow" w:eastAsia="Arial Narrow" w:hAnsi="Arial Narrow" w:cs="Arial Narrow"/>
-                <w:sz w:val="22"/>
-                <w:szCs w:val="22"/>
-              </w:rPr>
-              <w:t xml:space="preserve"> (3 por proyecto)</w:t>
+              <w:t>Cada junta de status (3 por proyecto)</w:t>
             </w:r>
           </w:p>
         </w:tc>
@@ -10866,18 +10811,8 @@
                 <w:sz w:val="22"/>
                 <w:szCs w:val="22"/>
               </w:rPr>
-              <w:t xml:space="preserve">Junta de </w:t>
-            </w:r>
-            <w:proofErr w:type="gramStart"/>
-            <w:r>
-              <w:rPr>
-                <w:rFonts w:ascii="Arial Narrow" w:eastAsia="Arial Narrow" w:hAnsi="Arial Narrow" w:cs="Arial Narrow"/>
-                <w:sz w:val="22"/>
-                <w:szCs w:val="22"/>
-              </w:rPr>
-              <w:t>status</w:t>
-            </w:r>
-            <w:proofErr w:type="gramEnd"/>
+              <w:t>Junta de status</w:t>
+            </w:r>
           </w:p>
         </w:tc>
         <w:tc>
@@ -11228,7 +11163,6 @@
                 <w:szCs w:val="22"/>
               </w:rPr>
             </w:pPr>
-            <w:proofErr w:type="spellStart"/>
             <w:r>
               <w:rPr>
                 <w:rFonts w:ascii="Arial Narrow" w:eastAsia="Arial Narrow" w:hAnsi="Arial Narrow" w:cs="Arial Narrow"/>
@@ -11237,7 +11171,6 @@
               </w:rPr>
               <w:t>Tester</w:t>
             </w:r>
-            <w:proofErr w:type="spellEnd"/>
           </w:p>
         </w:tc>
         <w:tc>
@@ -11379,7 +11312,6 @@
                 <w:szCs w:val="22"/>
               </w:rPr>
             </w:pPr>
-            <w:proofErr w:type="spellStart"/>
             <w:r>
               <w:rPr>
                 <w:rFonts w:ascii="Arial Narrow" w:eastAsia="Arial Narrow" w:hAnsi="Arial Narrow" w:cs="Arial Narrow"/>
@@ -11388,7 +11320,6 @@
               </w:rPr>
               <w:t>Tester</w:t>
             </w:r>
-            <w:proofErr w:type="spellEnd"/>
           </w:p>
         </w:tc>
       </w:tr>
@@ -11410,7 +11341,6 @@
                 <w:szCs w:val="22"/>
               </w:rPr>
             </w:pPr>
-            <w:proofErr w:type="spellStart"/>
             <w:r>
               <w:rPr>
                 <w:rFonts w:ascii="Arial Narrow" w:eastAsia="Arial Narrow" w:hAnsi="Arial Narrow" w:cs="Arial Narrow"/>
@@ -11419,7 +11349,6 @@
               </w:rPr>
               <w:t>Tester</w:t>
             </w:r>
-            <w:proofErr w:type="spellEnd"/>
           </w:p>
         </w:tc>
         <w:tc>
@@ -11561,7 +11490,6 @@
                 <w:szCs w:val="22"/>
               </w:rPr>
             </w:pPr>
-            <w:proofErr w:type="spellStart"/>
             <w:r>
               <w:rPr>
                 <w:rFonts w:ascii="Arial Narrow" w:eastAsia="Arial Narrow" w:hAnsi="Arial Narrow" w:cs="Arial Narrow"/>
@@ -11570,7 +11498,6 @@
               </w:rPr>
               <w:t>Tester</w:t>
             </w:r>
-            <w:proofErr w:type="spellEnd"/>
           </w:p>
         </w:tc>
       </w:tr>
@@ -12146,15 +12073,7 @@
         <w:t xml:space="preserve"> para llevarlo a cabo.</w:t>
       </w:r>
       <w:r>
-        <w:t xml:space="preserve"> Ya se cuenta con el equipo de </w:t>
-      </w:r>
-      <w:proofErr w:type="spellStart"/>
-      <w:r>
-        <w:t>computo</w:t>
-      </w:r>
-      <w:proofErr w:type="spellEnd"/>
-      <w:r>
-        <w:t xml:space="preserve"> necesario y se utilizara software libre. </w:t>
+        <w:t xml:space="preserve"> Ya se cuenta con el equipo de computo necesario y se utilizara software libre. </w:t>
       </w:r>
     </w:p>
     <w:p>
@@ -12238,21 +12157,29 @@
         <w:rPr>
           <w:color w:val="000000"/>
         </w:rPr>
-        <w:t xml:space="preserve"> integrantes del equipo del proyecto, </w:t>
-      </w:r>
-      <w:proofErr w:type="gramStart"/>
-      <w:r>
+        <w:t xml:space="preserve"> integrantes del equipo del proyecto, de acuerdo a la planeación realizada en la herramienta Project. </w:t>
+      </w:r>
+    </w:p>
+    <w:p>
+      <w:pPr>
+        <w:ind w:left="-199"/>
         <w:rPr>
           <w:color w:val="000000"/>
         </w:rPr>
-        <w:t>de acuerdo a</w:t>
-      </w:r>
-      <w:proofErr w:type="gramEnd"/>
-      <w:r>
+      </w:pPr>
+    </w:p>
+    <w:p>
+      <w:pPr>
+        <w:ind w:left="-199"/>
         <w:rPr>
           <w:color w:val="000000"/>
         </w:rPr>
-        <w:t xml:space="preserve"> la planeación realizada en la herramienta Project. </w:t>
+      </w:pPr>
+      <w:r>
+        <w:rPr>
+          <w:color w:val="000000"/>
+        </w:rPr>
+        <w:t>Las tareas o tarea se le asignaran a cada integrante del equipo. Por medio del mismo Outlook y las facilidades que esta herramienta contiene, cada integrante al final de la tarea o tareas, le proporcionara al líder del proyecto un feedback del avance del proyecto y un reporte en donde detallara los puntos finos de la o las tareas.</w:t>
       </w:r>
     </w:p>
     <w:p>
@@ -12274,89 +12201,25 @@
         <w:rPr>
           <w:color w:val="000000"/>
         </w:rPr>
-        <w:t xml:space="preserve">Las tareas o tarea se le asignaran a cada integrante del equipo. Por medio del mismo Outlook y las facilidades que esta herramienta contiene, cada integrante al final de la tarea o </w:t>
-      </w:r>
-      <w:proofErr w:type="gramStart"/>
+        <w:t>Igualmente,</w:t>
+      </w:r>
       <w:r>
         <w:rPr>
           <w:color w:val="000000"/>
         </w:rPr>
-        <w:t>tareas,</w:t>
-      </w:r>
-      <w:proofErr w:type="gramEnd"/>
+        <w:t xml:space="preserve"> de ser necesario podrá anexar los resultados obtenidos de las tareas delegadas. De esta forma se </w:t>
+      </w:r>
       <w:r>
         <w:rPr>
           <w:color w:val="000000"/>
         </w:rPr>
-        <w:t xml:space="preserve"> le proporcionara al líder del proyecto un </w:t>
-      </w:r>
-      <w:proofErr w:type="spellStart"/>
+        <w:t>llevará</w:t>
+      </w:r>
       <w:r>
         <w:rPr>
           <w:color w:val="000000"/>
         </w:rPr>
-        <w:t>feedback</w:t>
-      </w:r>
-      <w:proofErr w:type="spellEnd"/>
-      <w:r>
-        <w:rPr>
-          <w:color w:val="000000"/>
-        </w:rPr>
-        <w:t xml:space="preserve"> del avance del proyecto y un reporte en donde detallara los puntos finos de la o las tareas.</w:t>
-      </w:r>
-    </w:p>
-    <w:p>
-      <w:pPr>
-        <w:ind w:left="-199"/>
-        <w:rPr>
-          <w:color w:val="000000"/>
-        </w:rPr>
-      </w:pPr>
-    </w:p>
-    <w:p>
-      <w:pPr>
-        <w:ind w:left="-199"/>
-        <w:rPr>
-          <w:color w:val="000000"/>
-        </w:rPr>
-      </w:pPr>
-      <w:r>
-        <w:rPr>
-          <w:color w:val="000000"/>
-        </w:rPr>
-        <w:t>Igualmente,</w:t>
-      </w:r>
-      <w:r>
-        <w:rPr>
-          <w:color w:val="000000"/>
-        </w:rPr>
-        <w:t xml:space="preserve"> de ser necesario podrá anexar los resultados obtenidos de las tareas delegadas. De esta forma se </w:t>
-      </w:r>
-      <w:r>
-        <w:rPr>
-          <w:color w:val="000000"/>
-        </w:rPr>
-        <w:t>llevará</w:t>
-      </w:r>
-      <w:r>
-        <w:rPr>
-          <w:color w:val="000000"/>
-        </w:rPr>
-        <w:t xml:space="preserve"> un control de las tareas y el avance de </w:t>
-      </w:r>
-      <w:proofErr w:type="gramStart"/>
-      <w:r>
-        <w:rPr>
-          <w:color w:val="000000"/>
-        </w:rPr>
-        <w:t>las mismas</w:t>
-      </w:r>
-      <w:proofErr w:type="gramEnd"/>
-      <w:r>
-        <w:rPr>
-          <w:color w:val="000000"/>
-        </w:rPr>
-        <w:t>, permitiendo optimizar los recursos del proyecto.</w:t>
+        <w:t xml:space="preserve"> un control de las tareas y el avance de las mismas, permitiendo optimizar los recursos del proyecto.</w:t>
       </w:r>
     </w:p>
     <w:p>
@@ -12464,114 +12327,84 @@
         <w:rPr>
           <w:color w:val="000000"/>
         </w:rPr>
-        <w:t xml:space="preserve">Gracias al uso de la aplicación Outlook y mediante el </w:t>
-      </w:r>
-      <w:proofErr w:type="spellStart"/>
+        <w:t xml:space="preserve">Gracias al uso de la aplicación Outlook y mediante el feedback que genere cada integrante del proyecto al reportar sus avances en cada tarea </w:t>
+      </w:r>
       <w:r>
         <w:rPr>
           <w:color w:val="000000"/>
         </w:rPr>
-        <w:t>feedback</w:t>
-      </w:r>
-      <w:proofErr w:type="spellEnd"/>
+        <w:t>delegada,</w:t>
+      </w:r>
       <w:r>
         <w:rPr>
           <w:color w:val="000000"/>
         </w:rPr>
-        <w:t xml:space="preserve"> que genere cada integrante del proyecto al reportar sus avances en cada tarea </w:t>
-      </w:r>
-      <w:r>
+        <w:t xml:space="preserve"> así como los contratiempos que encuentre durante el desarrollo de su tarea le permitirá al líder del proyecto y al o los integrantes a los cuales se les delego la tarea atacar los mismos.</w:t>
+      </w:r>
+    </w:p>
+    <w:p>
+      <w:pPr>
+        <w:ind w:left="-199"/>
         <w:rPr>
           <w:color w:val="000000"/>
         </w:rPr>
-        <w:t>delegada,</w:t>
-      </w:r>
-      <w:r>
+      </w:pPr>
+    </w:p>
+    <w:p>
+      <w:pPr>
+        <w:ind w:left="-199"/>
         <w:rPr>
           <w:color w:val="000000"/>
         </w:rPr>
-        <w:t xml:space="preserve"> así como los contratiempos que encuentre durante el desarrollo de su tarea le permitirá al líder del proyecto y al o los integrantes a los cuales se les delego la tarea atacar los mismos.</w:t>
+      </w:pPr>
+      <w:r>
+        <w:rPr>
+          <w:color w:val="000000"/>
+        </w:rPr>
+        <w:t>De esta manera se estarían solucionando reactivamente todos aquellos riesgos y particularidades no planeadas que pudieran surgir durante la realización de las tareas. Permitiendo continuar con la ejecución del plan del proyecto de manera controlada.</w:t>
       </w:r>
     </w:p>
     <w:p>
       <w:pPr>
         <w:ind w:left="-199"/>
         <w:rPr>
+          <w:color w:val="0000FF"/>
+        </w:rPr>
+      </w:pPr>
+    </w:p>
+    <w:p/>
+    <w:p>
+      <w:pPr>
+        <w:pStyle w:val="Ttulo2"/>
+      </w:pPr>
+      <w:bookmarkStart w:id="22" w:name="_Toc518398601"/>
+      <w:r>
+        <w:t xml:space="preserve">3.4 </w:t>
+      </w:r>
+      <w:r>
+        <w:t xml:space="preserve">Criterios de </w:t>
+      </w:r>
+      <w:r>
+        <w:t>r</w:t>
+      </w:r>
+      <w:r>
+        <w:t>eplaneación</w:t>
+      </w:r>
+      <w:bookmarkEnd w:id="22"/>
+    </w:p>
+    <w:p/>
+    <w:p>
+      <w:pPr>
+        <w:spacing w:line="360" w:lineRule="auto"/>
+        <w:rPr>
           <w:color w:val="000000"/>
         </w:rPr>
       </w:pPr>
-    </w:p>
-    <w:p>
-      <w:pPr>
-        <w:ind w:left="-199"/>
+      <w:r>
         <w:rPr>
           <w:color w:val="000000"/>
         </w:rPr>
-      </w:pPr>
-      <w:r>
-        <w:rPr>
-          <w:color w:val="000000"/>
-        </w:rPr>
-        <w:t>De esta manera se estarían solucionando reactivamente todos aquellos riesgos y particularidades no planeadas que pudieran surgir durante la realización de las tareas. Permitiendo continuar con la ejecución del plan del proyecto de manera controlada.</w:t>
-      </w:r>
-    </w:p>
-    <w:p>
-      <w:pPr>
-        <w:ind w:left="-199"/>
-        <w:rPr>
-          <w:color w:val="0000FF"/>
-        </w:rPr>
-      </w:pPr>
-    </w:p>
-    <w:p/>
-    <w:p>
-      <w:pPr>
-        <w:pStyle w:val="Ttulo2"/>
-      </w:pPr>
-      <w:bookmarkStart w:id="22" w:name="_Toc518398601"/>
-      <w:r>
-        <w:t xml:space="preserve">3.4 </w:t>
-      </w:r>
-      <w:r>
-        <w:t xml:space="preserve">Criterios de </w:t>
-      </w:r>
-      <w:proofErr w:type="spellStart"/>
-      <w:r>
-        <w:t>r</w:t>
-      </w:r>
-      <w:r>
-        <w:t>eplaneación</w:t>
-      </w:r>
-      <w:bookmarkEnd w:id="22"/>
-      <w:proofErr w:type="spellEnd"/>
-    </w:p>
-    <w:p/>
-    <w:p>
-      <w:pPr>
-        <w:spacing w:line="360" w:lineRule="auto"/>
-        <w:rPr>
-          <w:color w:val="000000"/>
-        </w:rPr>
-      </w:pPr>
-      <w:r>
-        <w:rPr>
-          <w:color w:val="000000"/>
-        </w:rPr>
-        <w:t xml:space="preserve">Los criterios que se tomarán en cuenta para realizar cualquier </w:t>
-      </w:r>
-      <w:proofErr w:type="gramStart"/>
-      <w:r>
-        <w:rPr>
-          <w:color w:val="000000"/>
-        </w:rPr>
-        <w:t>re planeación</w:t>
-      </w:r>
-      <w:proofErr w:type="gramEnd"/>
-      <w:r>
-        <w:rPr>
-          <w:color w:val="000000"/>
-        </w:rPr>
-        <w:t xml:space="preserve"> del proyecto </w:t>
+        <w:t xml:space="preserve">Los criterios que se tomarán en cuenta para realizar cualquier re planeación del proyecto </w:t>
       </w:r>
       <w:r>
         <w:rPr>
@@ -13052,21 +12885,12 @@
                 <w:szCs w:val="20"/>
               </w:rPr>
             </w:pPr>
-            <w:proofErr w:type="spellStart"/>
-            <w:r>
-              <w:rPr>
-                <w:color w:val="000000"/>
-                <w:szCs w:val="20"/>
-              </w:rPr>
-              <w:t>Star</w:t>
-            </w:r>
-            <w:proofErr w:type="spellEnd"/>
-            <w:r>
-              <w:rPr>
-                <w:color w:val="000000"/>
-                <w:szCs w:val="20"/>
-              </w:rPr>
-              <w:t xml:space="preserve"> UML</w:t>
+            <w:r>
+              <w:rPr>
+                <w:color w:val="000000"/>
+                <w:szCs w:val="20"/>
+              </w:rPr>
+              <w:t>Star UML</w:t>
             </w:r>
           </w:p>
         </w:tc>
@@ -13389,21 +13213,12 @@
                 <w:szCs w:val="20"/>
               </w:rPr>
             </w:pPr>
-            <w:proofErr w:type="spellStart"/>
-            <w:r>
-              <w:rPr>
-                <w:color w:val="000000"/>
-                <w:szCs w:val="20"/>
-              </w:rPr>
-              <w:t>MySql</w:t>
-            </w:r>
-            <w:proofErr w:type="spellEnd"/>
-            <w:r>
-              <w:rPr>
-                <w:color w:val="000000"/>
-                <w:szCs w:val="20"/>
-              </w:rPr>
-              <w:t xml:space="preserve"> Server</w:t>
+            <w:r>
+              <w:rPr>
+                <w:color w:val="000000"/>
+                <w:szCs w:val="20"/>
+              </w:rPr>
+              <w:t>MySql Server</w:t>
             </w:r>
           </w:p>
         </w:tc>
@@ -13886,31 +13701,13 @@
                 <w:szCs w:val="20"/>
               </w:rPr>
             </w:pPr>
-            <w:proofErr w:type="spellStart"/>
-            <w:r>
-              <w:rPr>
-                <w:color w:val="000000"/>
-                <w:szCs w:val="20"/>
-              </w:rPr>
-              <w:t>My</w:t>
-            </w:r>
-            <w:proofErr w:type="spellEnd"/>
-            <w:r>
-              <w:rPr>
-                <w:color w:val="000000"/>
-                <w:szCs w:val="20"/>
-              </w:rPr>
-              <w:t xml:space="preserve"> </w:t>
-            </w:r>
-            <w:proofErr w:type="spellStart"/>
-            <w:r>
-              <w:rPr>
-                <w:color w:val="000000"/>
-                <w:szCs w:val="20"/>
-              </w:rPr>
-              <w:t>Sql</w:t>
-            </w:r>
-            <w:proofErr w:type="spellEnd"/>
+            <w:r>
+              <w:rPr>
+                <w:color w:val="000000"/>
+                <w:szCs w:val="20"/>
+              </w:rPr>
+              <w:t>My Sql</w:t>
+            </w:r>
           </w:p>
         </w:tc>
         <w:tc>
@@ -15780,15 +15577,7 @@
     </w:p>
     <w:p>
       <w:r>
-        <w:t xml:space="preserve">está conformada por una </w:t>
-      </w:r>
-      <w:proofErr w:type="spellStart"/>
-      <w:r>
-        <w:t>raspberry</w:t>
-      </w:r>
-      <w:proofErr w:type="spellEnd"/>
-      <w:r>
-        <w:t xml:space="preserve"> 3B Plus de 2GB de RAM y una memoria</w:t>
+        <w:t>está conformada por una raspberry 3B Plus de 2GB de RAM y una memoria</w:t>
       </w:r>
     </w:p>
     <w:sectPr>
@@ -18731,7 +18520,6 @@
   <w:style w:type="character" w:default="1" w:styleId="Fuentedeprrafopredeter">
     <w:name w:val="Default Paragraph Font"/>
     <w:uiPriority w:val="1"/>
-    <w:semiHidden/>
     <w:unhideWhenUsed/>
   </w:style>
   <w:style w:type="table" w:default="1" w:styleId="Tablanormal">

</xml_diff>

<commit_message>
Modificación del alcance del proyecto
</commit_message>
<xml_diff>
--- a/Documentacion/Plan-de-administracion-Formato.docx
+++ b/Documentacion/Plan-de-administracion-Formato.docx
@@ -2443,19 +2443,25 @@
         <w:t xml:space="preserve">estará elaborada con </w:t>
       </w:r>
       <w:r>
-        <w:t xml:space="preserve">el lenguaje de programación Java, </w:t>
+        <w:t xml:space="preserve">el lenguaje de programación </w:t>
       </w:r>
       <w:r>
         <w:t>L</w:t>
       </w:r>
       <w:r>
-        <w:t xml:space="preserve">aravel y </w:t>
+        <w:t>aravel</w:t>
+      </w:r>
+      <w:r>
+        <w:t xml:space="preserve">, </w:t>
       </w:r>
       <w:r>
         <w:t>H</w:t>
       </w:r>
       <w:r>
         <w:t>ttps</w:t>
+      </w:r>
+      <w:r>
+        <w:t xml:space="preserve"> y React Native</w:t>
       </w:r>
       <w:r>
         <w:t>.</w:t>
@@ -2647,7 +2653,28 @@
         <w:t xml:space="preserve"> co</w:t>
       </w:r>
       <w:r>
-        <w:t>ntrol de entradas y salidas se llevará a cabo en el plantel a través de la aplicación para padres C.A.S.E Mobile, la cual le proporcionará las herramientas para interactuar con el dispositivo de registro (Escáner)</w:t>
+        <w:t xml:space="preserve">ntrol de entradas y salidas se llevará a cabo en el plantel a través de la aplicación para padres C.A.S.E Mobile, la cual le proporcionará las herramientas para interactuar con el dispositivo de </w:t>
+      </w:r>
+      <w:r>
+        <w:t>apoyo</w:t>
+      </w:r>
+      <w:r>
+        <w:t xml:space="preserve"> (</w:t>
+      </w:r>
+      <w:r>
+        <w:t>e</w:t>
+      </w:r>
+      <w:r>
+        <w:t>scáne</w:t>
+      </w:r>
+      <w:r>
+        <w:t>r</w:t>
+      </w:r>
+      <w:r>
+        <w:t>)</w:t>
+      </w:r>
+      <w:r>
+        <w:t xml:space="preserve"> que registra la asistencia y la salida del plantel del alumno</w:t>
       </w:r>
       <w:r>
         <w:t xml:space="preserve">. Por otro lado, </w:t>
@@ -2656,7 +2683,28 @@
         <w:t>el diseño de las interfaces será</w:t>
       </w:r>
       <w:r>
-        <w:t xml:space="preserve"> sencillas y amigables con el usuario para facilitar su uso.</w:t>
+        <w:t>n minimalistas</w:t>
+      </w:r>
+      <w:r>
+        <w:t xml:space="preserve"> y amigables con </w:t>
+      </w:r>
+      <w:r>
+        <w:t>los</w:t>
+      </w:r>
+      <w:r>
+        <w:t xml:space="preserve"> usuario</w:t>
+      </w:r>
+      <w:r>
+        <w:t>s</w:t>
+      </w:r>
+      <w:r>
+        <w:t xml:space="preserve"> para facilitar su </w:t>
+      </w:r>
+      <w:r>
+        <w:t>usabilidad</w:t>
+      </w:r>
+      <w:r>
+        <w:t>.</w:t>
       </w:r>
     </w:p>
     <w:p>
@@ -2677,19 +2725,73 @@
         <w:t>contará</w:t>
       </w:r>
       <w:r>
-        <w:t xml:space="preserve"> con una buena arquitectura de base de datos que facilitara el acceso a la información de una manera eficaz y eficiente, esta aplicación estará montada a un servidor web el cual facilitara a</w:t>
-      </w:r>
-      <w:r>
-        <w:t xml:space="preserve"> los empleados y clientes </w:t>
-      </w:r>
-      <w:r>
-        <w:t>el acceso desde cualquier p</w:t>
+        <w:t xml:space="preserve"> con </w:t>
+      </w:r>
+      <w:r>
+        <w:t>una</w:t>
+      </w:r>
+      <w:r>
+        <w:t xml:space="preserve"> arquitectura de base de datos</w:t>
+      </w:r>
+      <w:r>
+        <w:t xml:space="preserve"> orientada en SQL</w:t>
+      </w:r>
+      <w:r>
+        <w:t xml:space="preserve"> que facilitar</w:t>
+      </w:r>
+      <w:r>
+        <w:t>á</w:t>
+      </w:r>
+      <w:r>
+        <w:t xml:space="preserve"> el acceso a la información</w:t>
+      </w:r>
+      <w:r>
+        <w:t xml:space="preserve"> por medio de una API desarrollada con el framework “Laravel”</w:t>
+      </w:r>
+      <w:r>
+        <w:t>, esta aplicación estará montada a un servidor</w:t>
+      </w:r>
+      <w:r>
+        <w:t xml:space="preserve"> </w:t>
+      </w:r>
+      <w:r>
+        <w:t xml:space="preserve">el cual </w:t>
+      </w:r>
+      <w:r>
+        <w:t>facilitará</w:t>
+      </w:r>
+      <w:r>
+        <w:t xml:space="preserve"> a</w:t>
+      </w:r>
+      <w:r>
+        <w:t xml:space="preserve"> los </w:t>
+      </w:r>
+      <w:r>
+        <w:t>padres</w:t>
+      </w:r>
+      <w:r>
+        <w:t>, director de la institución, maestros y guardias de seguridad.</w:t>
+      </w:r>
+      <w:r>
+        <w:t xml:space="preserve"> </w:t>
+      </w:r>
+      <w:r>
+        <w:t>E</w:t>
+      </w:r>
+      <w:r>
+        <w:t>l acceso desde cualquier p</w:t>
       </w:r>
       <w:r>
         <w:t>arte</w:t>
       </w:r>
       <w:r>
+        <w:t xml:space="preserve"> se realizará mediante una aplicación móvil elaborada con React Native la cual estará conectada con la API con autentificación de seguridad</w:t>
+      </w:r>
+      <w:r>
         <w:t>.</w:t>
+      </w:r>
+      <w:r>
+        <w:t xml:space="preserve"> </w:t>
       </w:r>
     </w:p>
     <w:p>

</xml_diff>

<commit_message>
Actualización del documento, asignación de roles y control de riesgos
</commit_message>
<xml_diff>
--- a/Documentacion/Plan-de-administracion-Formato.docx
+++ b/Documentacion/Plan-de-administracion-Formato.docx
@@ -512,7 +512,6 @@
           <w:docPartUnique/>
         </w:docPartObj>
       </w:sdtPr>
-      <w:sdtEndPr/>
       <w:sdtContent>
         <w:p>
           <w:pPr>
@@ -2462,15 +2461,7 @@
         <w:t>ttps</w:t>
       </w:r>
       <w:r>
-        <w:t xml:space="preserve"> y </w:t>
-      </w:r>
-      <w:proofErr w:type="spellStart"/>
-      <w:r>
-        <w:t>React</w:t>
-      </w:r>
-      <w:proofErr w:type="spellEnd"/>
-      <w:r>
-        <w:t xml:space="preserve"> Native</w:t>
+        <w:t xml:space="preserve"> y React Native</w:t>
       </w:r>
       <w:r>
         <w:t>.</w:t>
@@ -2638,15 +2629,7 @@
         <w:t>Es un sistema basado en tecnolog</w:t>
       </w:r>
       <w:r>
-        <w:t xml:space="preserve">ía </w:t>
-      </w:r>
-      <w:proofErr w:type="spellStart"/>
-      <w:r>
-        <w:t>IoT</w:t>
-      </w:r>
-      <w:proofErr w:type="spellEnd"/>
-      <w:r>
-        <w:t xml:space="preserve"> (Internet de las cosas)</w:t>
+        <w:t>ía IoT (Internet de las cosas)</w:t>
       </w:r>
       <w:r>
         <w:t xml:space="preserve"> que ayudar</w:t>
@@ -2763,15 +2746,7 @@
         <w:t xml:space="preserve"> el acceso a la información</w:t>
       </w:r>
       <w:r>
-        <w:t xml:space="preserve"> por medio de una API desarrollada con el </w:t>
-      </w:r>
-      <w:proofErr w:type="spellStart"/>
-      <w:r>
-        <w:t>framework</w:t>
-      </w:r>
-      <w:proofErr w:type="spellEnd"/>
-      <w:r>
-        <w:t xml:space="preserve"> “Laravel”</w:t>
+        <w:t xml:space="preserve"> por medio de una API desarrollada con el framework “Laravel”</w:t>
       </w:r>
       <w:r>
         <w:t>, esta aplicación estará montada a un servidor</w:t>
@@ -2810,15 +2785,7 @@
         <w:t>arte</w:t>
       </w:r>
       <w:r>
-        <w:t xml:space="preserve"> se realizará mediante una aplicación móvil elaborada con </w:t>
-      </w:r>
-      <w:proofErr w:type="spellStart"/>
-      <w:r>
-        <w:t>React</w:t>
-      </w:r>
-      <w:proofErr w:type="spellEnd"/>
-      <w:r>
-        <w:t xml:space="preserve"> Native la cual estará conectada con la API con autentificación de seguridad</w:t>
+        <w:t xml:space="preserve"> se realizará mediante una aplicación móvil elaborada con React Native la cual estará conectada con la API con autentificación de seguridad</w:t>
       </w:r>
       <w:r>
         <w:t>.</w:t>
@@ -3936,10 +3903,7 @@
               </w:rPr>
             </w:pPr>
             <w:r>
-              <w:t>1</w:t>
-            </w:r>
-            <w:r>
-              <w:t>4/01/2023</w:t>
+              <w:t>14/01/2023</w:t>
             </w:r>
           </w:p>
         </w:tc>
@@ -6056,8 +6020,8 @@
         <w:tblLook w:val="0400" w:firstRow="0" w:lastRow="0" w:firstColumn="0" w:lastColumn="0" w:noHBand="0" w:noVBand="1"/>
       </w:tblPr>
       <w:tblGrid>
-        <w:gridCol w:w="1724"/>
-        <w:gridCol w:w="1254"/>
+        <w:gridCol w:w="1582"/>
+        <w:gridCol w:w="1396"/>
         <w:gridCol w:w="1731"/>
         <w:gridCol w:w="1387"/>
         <w:gridCol w:w="1559"/>
@@ -6071,7 +6035,7 @@
         </w:trPr>
         <w:tc>
           <w:tcPr>
-            <w:tcW w:w="1724" w:type="dxa"/>
+            <w:tcW w:w="1582" w:type="dxa"/>
             <w:shd w:val="clear" w:color="auto" w:fill="BFBFBF"/>
             <w:vAlign w:val="center"/>
           </w:tcPr>
@@ -6105,7 +6069,7 @@
         </w:tc>
         <w:tc>
           <w:tcPr>
-            <w:tcW w:w="1254" w:type="dxa"/>
+            <w:tcW w:w="1396" w:type="dxa"/>
             <w:shd w:val="clear" w:color="auto" w:fill="BFBFBF"/>
             <w:vAlign w:val="center"/>
           </w:tcPr>
@@ -6443,7 +6407,7 @@
         </w:trPr>
         <w:tc>
           <w:tcPr>
-            <w:tcW w:w="1724" w:type="dxa"/>
+            <w:tcW w:w="1582" w:type="dxa"/>
             <w:shd w:val="clear" w:color="auto" w:fill="auto"/>
           </w:tcPr>
           <w:p>
@@ -6468,27 +6432,13 @@
                 <w:color w:val="000000"/>
                 <w:szCs w:val="20"/>
               </w:rPr>
-              <w:t>Líder del</w:t>
-            </w:r>
-            <w:r>
-              <w:rPr>
-                <w:color w:val="000000"/>
-                <w:szCs w:val="20"/>
-              </w:rPr>
-              <w:t xml:space="preserve"> </w:t>
-            </w:r>
-            <w:r>
-              <w:rPr>
-                <w:color w:val="000000"/>
-                <w:szCs w:val="20"/>
-              </w:rPr>
-              <w:t>proyecto</w:t>
-            </w:r>
-          </w:p>
-        </w:tc>
-        <w:tc>
-          <w:tcPr>
-            <w:tcW w:w="1254" w:type="dxa"/>
+              <w:t>Base de datos</w:t>
+            </w:r>
+          </w:p>
+        </w:tc>
+        <w:tc>
+          <w:tcPr>
+            <w:tcW w:w="1396" w:type="dxa"/>
             <w:shd w:val="clear" w:color="auto" w:fill="auto"/>
           </w:tcPr>
           <w:p>
@@ -6496,7 +6446,12 @@
               <w:ind w:left="0"/>
               <w:jc w:val="center"/>
             </w:pPr>
-          </w:p>
+            <w:bookmarkStart w:id="15" w:name="_Hlk117679954"/>
+            <w:r>
+              <w:t>Saul Tellez</w:t>
+            </w:r>
+          </w:p>
+          <w:bookmarkEnd w:id="15"/>
           <w:p>
             <w:pPr>
               <w:ind w:left="0"/>
@@ -6526,6 +6481,13 @@
                 <w:szCs w:val="20"/>
               </w:rPr>
             </w:pPr>
+            <w:r>
+              <w:rPr>
+                <w:color w:val="000000"/>
+                <w:szCs w:val="20"/>
+              </w:rPr>
+              <w:t>Realizar la base de datos de la aplicación</w:t>
+            </w:r>
           </w:p>
         </w:tc>
         <w:tc>
@@ -6550,6 +6512,13 @@
                 <w:szCs w:val="20"/>
               </w:rPr>
             </w:pPr>
+            <w:r>
+              <w:rPr>
+                <w:color w:val="000000"/>
+                <w:szCs w:val="20"/>
+              </w:rPr>
+              <w:t>Conocimientos acerca de la herramienta SQL</w:t>
+            </w:r>
           </w:p>
         </w:tc>
         <w:tc>
@@ -6598,6 +6567,13 @@
                 <w:szCs w:val="20"/>
               </w:rPr>
             </w:pPr>
+            <w:r>
+              <w:rPr>
+                <w:color w:val="000000"/>
+                <w:szCs w:val="20"/>
+              </w:rPr>
+              <w:t>555-425</w:t>
+            </w:r>
           </w:p>
         </w:tc>
         <w:tc>
@@ -6709,7 +6685,7 @@
         </w:trPr>
         <w:tc>
           <w:tcPr>
-            <w:tcW w:w="1724" w:type="dxa"/>
+            <w:tcW w:w="1582" w:type="dxa"/>
             <w:shd w:val="clear" w:color="auto" w:fill="auto"/>
           </w:tcPr>
           <w:p>
@@ -6734,27 +6710,13 @@
                 <w:color w:val="000000"/>
                 <w:szCs w:val="20"/>
               </w:rPr>
-              <w:t>Documenta</w:t>
-            </w:r>
-            <w:r>
-              <w:rPr>
-                <w:color w:val="000000"/>
-                <w:szCs w:val="20"/>
-              </w:rPr>
-              <w:t>d</w:t>
-            </w:r>
-            <w:r>
-              <w:rPr>
-                <w:color w:val="000000"/>
-                <w:szCs w:val="20"/>
-              </w:rPr>
-              <w:t>or</w:t>
-            </w:r>
-          </w:p>
-        </w:tc>
-        <w:tc>
-          <w:tcPr>
-            <w:tcW w:w="1254" w:type="dxa"/>
+              <w:t>Programador Back-End</w:t>
+            </w:r>
+          </w:p>
+        </w:tc>
+        <w:tc>
+          <w:tcPr>
+            <w:tcW w:w="1396" w:type="dxa"/>
             <w:shd w:val="clear" w:color="auto" w:fill="auto"/>
           </w:tcPr>
           <w:p>
@@ -6762,12 +6724,9 @@
               <w:ind w:left="0"/>
               <w:jc w:val="center"/>
             </w:pPr>
-          </w:p>
-          <w:p>
-            <w:pPr>
-              <w:ind w:left="0"/>
-              <w:jc w:val="center"/>
-            </w:pPr>
+            <w:r>
+              <w:t>Silvestre Servin</w:t>
+            </w:r>
           </w:p>
         </w:tc>
         <w:tc>
@@ -6792,6 +6751,27 @@
                 <w:szCs w:val="20"/>
               </w:rPr>
             </w:pPr>
+            <w:r>
+              <w:rPr>
+                <w:color w:val="000000"/>
+                <w:szCs w:val="20"/>
+              </w:rPr>
+              <w:t xml:space="preserve">Desarrollar </w:t>
+            </w:r>
+            <w:r>
+              <w:rPr>
+                <w:color w:val="000000"/>
+                <w:szCs w:val="20"/>
+              </w:rPr>
+              <w:t xml:space="preserve">la parte lógica de la aplicación y </w:t>
+            </w:r>
+            <w:r>
+              <w:rPr>
+                <w:color w:val="000000"/>
+                <w:szCs w:val="20"/>
+              </w:rPr>
+              <w:t>escáner</w:t>
+            </w:r>
           </w:p>
         </w:tc>
         <w:tc>
@@ -6821,7 +6801,14 @@
                 <w:color w:val="000000"/>
                 <w:szCs w:val="20"/>
               </w:rPr>
-              <w:t>.</w:t>
+              <w:t>.Conocimiento</w:t>
+            </w:r>
+            <w:r>
+              <w:rPr>
+                <w:color w:val="000000"/>
+                <w:szCs w:val="20"/>
+              </w:rPr>
+              <w:t xml:space="preserve"> del frameork React Native</w:t>
             </w:r>
           </w:p>
         </w:tc>
@@ -6871,6 +6858,13 @@
                 <w:szCs w:val="20"/>
               </w:rPr>
             </w:pPr>
+            <w:r>
+              <w:rPr>
+                <w:color w:val="000000"/>
+                <w:szCs w:val="20"/>
+              </w:rPr>
+              <w:t>555-706</w:t>
+            </w:r>
           </w:p>
         </w:tc>
         <w:tc>
@@ -6964,7 +6958,7 @@
         </w:trPr>
         <w:tc>
           <w:tcPr>
-            <w:tcW w:w="1724" w:type="dxa"/>
+            <w:tcW w:w="1582" w:type="dxa"/>
             <w:shd w:val="clear" w:color="auto" w:fill="auto"/>
           </w:tcPr>
           <w:p>
@@ -6989,13 +6983,13 @@
                 <w:color w:val="000000"/>
                 <w:szCs w:val="20"/>
               </w:rPr>
-              <w:t>Analista</w:t>
-            </w:r>
-          </w:p>
-        </w:tc>
-        <w:tc>
-          <w:tcPr>
-            <w:tcW w:w="1254" w:type="dxa"/>
+              <w:t>Programador Front-End</w:t>
+            </w:r>
+          </w:p>
+        </w:tc>
+        <w:tc>
+          <w:tcPr>
+            <w:tcW w:w="1396" w:type="dxa"/>
             <w:shd w:val="clear" w:color="auto" w:fill="auto"/>
           </w:tcPr>
           <w:p>
@@ -7003,6 +6997,11 @@
               <w:ind w:left="0"/>
               <w:jc w:val="center"/>
             </w:pPr>
+            <w:bookmarkStart w:id="16" w:name="_Hlk117680017"/>
+            <w:r>
+              <w:t>Gamaliel Lamadrid</w:t>
+            </w:r>
+            <w:bookmarkEnd w:id="16"/>
           </w:p>
         </w:tc>
         <w:tc>
@@ -7027,6 +7026,27 @@
                 <w:szCs w:val="20"/>
               </w:rPr>
             </w:pPr>
+            <w:r>
+              <w:rPr>
+                <w:color w:val="000000"/>
+                <w:szCs w:val="20"/>
+              </w:rPr>
+              <w:t>Desarrollar</w:t>
+            </w:r>
+            <w:r>
+              <w:rPr>
+                <w:color w:val="000000"/>
+                <w:szCs w:val="20"/>
+              </w:rPr>
+              <w:t xml:space="preserve"> </w:t>
+            </w:r>
+            <w:r>
+              <w:rPr>
+                <w:color w:val="000000"/>
+                <w:szCs w:val="20"/>
+              </w:rPr>
+              <w:t>la vista de la aplicación o interfaz de usuario</w:t>
+            </w:r>
           </w:p>
         </w:tc>
         <w:tc>
@@ -7051,6 +7071,27 @@
                 <w:szCs w:val="20"/>
               </w:rPr>
             </w:pPr>
+            <w:r>
+              <w:rPr>
+                <w:color w:val="000000"/>
+                <w:szCs w:val="20"/>
+              </w:rPr>
+              <w:t>Conocimiento de</w:t>
+            </w:r>
+            <w:r>
+              <w:rPr>
+                <w:color w:val="000000"/>
+                <w:szCs w:val="20"/>
+              </w:rPr>
+              <w:t xml:space="preserve"> HTML</w:t>
+            </w:r>
+            <w:r>
+              <w:rPr>
+                <w:color w:val="000000"/>
+                <w:szCs w:val="20"/>
+              </w:rPr>
+              <w:t xml:space="preserve"> y React Native</w:t>
+            </w:r>
           </w:p>
         </w:tc>
         <w:tc>
@@ -7099,6 +7140,13 @@
                 <w:szCs w:val="20"/>
               </w:rPr>
             </w:pPr>
+            <w:r>
+              <w:rPr>
+                <w:color w:val="000000"/>
+                <w:szCs w:val="20"/>
+              </w:rPr>
+              <w:t>555-009</w:t>
+            </w:r>
           </w:p>
         </w:tc>
         <w:tc>
@@ -7156,7 +7204,7 @@
         </w:trPr>
         <w:tc>
           <w:tcPr>
-            <w:tcW w:w="1724" w:type="dxa"/>
+            <w:tcW w:w="1582" w:type="dxa"/>
             <w:shd w:val="clear" w:color="auto" w:fill="auto"/>
           </w:tcPr>
           <w:p>
@@ -7181,29 +7229,13 @@
                 <w:color w:val="000000"/>
                 <w:szCs w:val="20"/>
               </w:rPr>
-              <w:t>Programador</w:t>
-            </w:r>
-            <w:r>
-              <w:rPr>
-                <w:color w:val="000000"/>
-                <w:szCs w:val="20"/>
-              </w:rPr>
-              <w:t xml:space="preserve"> Back-</w:t>
-            </w:r>
-            <w:proofErr w:type="spellStart"/>
-            <w:r>
-              <w:rPr>
-                <w:color w:val="000000"/>
-                <w:szCs w:val="20"/>
-              </w:rPr>
-              <w:t>End</w:t>
-            </w:r>
-            <w:proofErr w:type="spellEnd"/>
-          </w:p>
-        </w:tc>
-        <w:tc>
-          <w:tcPr>
-            <w:tcW w:w="1254" w:type="dxa"/>
+              <w:t>Prototipado</w:t>
+            </w:r>
+          </w:p>
+        </w:tc>
+        <w:tc>
+          <w:tcPr>
+            <w:tcW w:w="1396" w:type="dxa"/>
             <w:shd w:val="clear" w:color="auto" w:fill="auto"/>
           </w:tcPr>
           <w:p>
@@ -7211,6 +7243,9 @@
               <w:ind w:left="0"/>
               <w:jc w:val="center"/>
             </w:pPr>
+            <w:r>
+              <w:t>Arely Lara</w:t>
+            </w:r>
           </w:p>
         </w:tc>
         <w:tc>
@@ -7235,6 +7270,27 @@
                 <w:szCs w:val="20"/>
               </w:rPr>
             </w:pPr>
+            <w:r>
+              <w:rPr>
+                <w:color w:val="000000"/>
+                <w:szCs w:val="20"/>
+              </w:rPr>
+              <w:t xml:space="preserve">Realizar </w:t>
+            </w:r>
+            <w:r>
+              <w:rPr>
+                <w:color w:val="000000"/>
+                <w:szCs w:val="20"/>
+              </w:rPr>
+              <w:t xml:space="preserve">la primera versión del dispositivo </w:t>
+            </w:r>
+            <w:r>
+              <w:rPr>
+                <w:color w:val="000000"/>
+                <w:szCs w:val="20"/>
+              </w:rPr>
+              <w:t>en base a Hardware</w:t>
+            </w:r>
           </w:p>
         </w:tc>
         <w:tc>
@@ -7259,6 +7315,13 @@
                 <w:szCs w:val="20"/>
               </w:rPr>
             </w:pPr>
+            <w:r>
+              <w:rPr>
+                <w:color w:val="000000"/>
+                <w:szCs w:val="20"/>
+              </w:rPr>
+              <w:t xml:space="preserve">Conocimiento de hardware que se utilizará </w:t>
+            </w:r>
           </w:p>
         </w:tc>
         <w:tc>
@@ -7307,6 +7370,13 @@
                 <w:szCs w:val="20"/>
               </w:rPr>
             </w:pPr>
+            <w:r>
+              <w:rPr>
+                <w:color w:val="000000"/>
+                <w:szCs w:val="20"/>
+              </w:rPr>
+              <w:t>555-411</w:t>
+            </w:r>
           </w:p>
         </w:tc>
         <w:tc>
@@ -7364,7 +7434,7 @@
         </w:trPr>
         <w:tc>
           <w:tcPr>
-            <w:tcW w:w="1724" w:type="dxa"/>
+            <w:tcW w:w="1582" w:type="dxa"/>
             <w:shd w:val="clear" w:color="auto" w:fill="auto"/>
           </w:tcPr>
           <w:p>
@@ -7389,29 +7459,13 @@
                 <w:color w:val="000000"/>
                 <w:szCs w:val="20"/>
               </w:rPr>
-              <w:t>Programador</w:t>
-            </w:r>
-            <w:r>
-              <w:rPr>
-                <w:color w:val="000000"/>
-                <w:szCs w:val="20"/>
-              </w:rPr>
-              <w:t xml:space="preserve"> Front-</w:t>
-            </w:r>
-            <w:proofErr w:type="spellStart"/>
-            <w:r>
-              <w:rPr>
-                <w:color w:val="000000"/>
-                <w:szCs w:val="20"/>
-              </w:rPr>
-              <w:t>End</w:t>
-            </w:r>
-            <w:proofErr w:type="spellEnd"/>
-          </w:p>
-        </w:tc>
-        <w:tc>
-          <w:tcPr>
-            <w:tcW w:w="1254" w:type="dxa"/>
+              <w:t>Implementación</w:t>
+            </w:r>
+          </w:p>
+        </w:tc>
+        <w:tc>
+          <w:tcPr>
+            <w:tcW w:w="1396" w:type="dxa"/>
             <w:shd w:val="clear" w:color="auto" w:fill="auto"/>
           </w:tcPr>
           <w:p>
@@ -7419,6 +7473,9 @@
               <w:ind w:left="0"/>
               <w:jc w:val="center"/>
             </w:pPr>
+            <w:r>
+              <w:t>Yaremi Nicol</w:t>
+            </w:r>
           </w:p>
         </w:tc>
         <w:tc>
@@ -7443,6 +7500,83 @@
                 <w:szCs w:val="20"/>
               </w:rPr>
             </w:pPr>
+            <w:r>
+              <w:rPr>
+                <w:color w:val="000000"/>
+                <w:szCs w:val="20"/>
+              </w:rPr>
+              <w:t>toma</w:t>
+            </w:r>
+            <w:r>
+              <w:rPr>
+                <w:color w:val="000000"/>
+                <w:szCs w:val="20"/>
+              </w:rPr>
+              <w:t>r</w:t>
+            </w:r>
+            <w:r>
+              <w:rPr>
+                <w:color w:val="000000"/>
+                <w:szCs w:val="20"/>
+              </w:rPr>
+              <w:t xml:space="preserve"> los requisitos y </w:t>
+            </w:r>
+            <w:r>
+              <w:rPr>
+                <w:color w:val="000000"/>
+                <w:szCs w:val="20"/>
+              </w:rPr>
+              <w:t>el dispositivo</w:t>
+            </w:r>
+            <w:r>
+              <w:rPr>
+                <w:color w:val="000000"/>
+                <w:szCs w:val="20"/>
+              </w:rPr>
+              <w:t xml:space="preserve"> </w:t>
+            </w:r>
+            <w:r>
+              <w:rPr>
+                <w:color w:val="000000"/>
+                <w:szCs w:val="20"/>
+              </w:rPr>
+              <w:t>e</w:t>
+            </w:r>
+            <w:r>
+              <w:rPr>
+                <w:color w:val="000000"/>
+                <w:szCs w:val="20"/>
+              </w:rPr>
+              <w:t xml:space="preserve"> implementa</w:t>
+            </w:r>
+            <w:r>
+              <w:rPr>
+                <w:color w:val="000000"/>
+                <w:szCs w:val="20"/>
+              </w:rPr>
+              <w:t>rlo</w:t>
+            </w:r>
+            <w:r>
+              <w:rPr>
+                <w:color w:val="000000"/>
+                <w:szCs w:val="20"/>
+              </w:rPr>
+              <w:t xml:space="preserve"> mediante las tecnologías </w:t>
+            </w:r>
+            <w:r>
+              <w:rPr>
+                <w:color w:val="000000"/>
+                <w:szCs w:val="20"/>
+              </w:rPr>
+              <w:t>mencionadas</w:t>
+            </w:r>
+            <w:r>
+              <w:rPr>
+                <w:color w:val="000000"/>
+                <w:szCs w:val="20"/>
+              </w:rPr>
+              <w:t>.</w:t>
+            </w:r>
           </w:p>
         </w:tc>
         <w:tc>
@@ -7467,6 +7601,20 @@
                 <w:szCs w:val="20"/>
               </w:rPr>
             </w:pPr>
+            <w:r>
+              <w:rPr>
+                <w:color w:val="000000"/>
+                <w:szCs w:val="20"/>
+              </w:rPr>
+              <w:t xml:space="preserve">Conocimiento </w:t>
+            </w:r>
+            <w:r>
+              <w:rPr>
+                <w:color w:val="000000"/>
+                <w:szCs w:val="20"/>
+              </w:rPr>
+              <w:t>acerca del dispositivo</w:t>
+            </w:r>
           </w:p>
         </w:tc>
         <w:tc>
@@ -7515,6 +7663,13 @@
                 <w:szCs w:val="20"/>
               </w:rPr>
             </w:pPr>
+            <w:r>
+              <w:rPr>
+                <w:color w:val="000000"/>
+                <w:szCs w:val="20"/>
+              </w:rPr>
+              <w:t>555-115</w:t>
+            </w:r>
           </w:p>
         </w:tc>
         <w:tc>
@@ -7566,200 +7721,6 @@
           </w:p>
         </w:tc>
       </w:tr>
-      <w:tr>
-        <w:trPr>
-          <w:trHeight w:val="260"/>
-        </w:trPr>
-        <w:tc>
-          <w:tcPr>
-            <w:tcW w:w="1724" w:type="dxa"/>
-            <w:shd w:val="clear" w:color="auto" w:fill="auto"/>
-          </w:tcPr>
-          <w:p>
-            <w:pPr>
-              <w:pBdr>
-                <w:top w:val="nil"/>
-                <w:left w:val="nil"/>
-                <w:bottom w:val="nil"/>
-                <w:right w:val="nil"/>
-                <w:between w:val="nil"/>
-              </w:pBdr>
-              <w:spacing w:before="60" w:after="60"/>
-              <w:ind w:left="113" w:right="113" w:hanging="113"/>
-              <w:jc w:val="center"/>
-              <w:rPr>
-                <w:color w:val="000000"/>
-                <w:szCs w:val="20"/>
-              </w:rPr>
-            </w:pPr>
-            <w:proofErr w:type="spellStart"/>
-            <w:r>
-              <w:rPr>
-                <w:color w:val="000000"/>
-                <w:szCs w:val="20"/>
-              </w:rPr>
-              <w:t>Tester</w:t>
-            </w:r>
-            <w:proofErr w:type="spellEnd"/>
-          </w:p>
-        </w:tc>
-        <w:tc>
-          <w:tcPr>
-            <w:tcW w:w="1254" w:type="dxa"/>
-            <w:shd w:val="clear" w:color="auto" w:fill="auto"/>
-          </w:tcPr>
-          <w:p>
-            <w:pPr>
-              <w:ind w:left="0"/>
-              <w:jc w:val="center"/>
-            </w:pPr>
-          </w:p>
-        </w:tc>
-        <w:tc>
-          <w:tcPr>
-            <w:tcW w:w="1731" w:type="dxa"/>
-            <w:shd w:val="clear" w:color="auto" w:fill="auto"/>
-          </w:tcPr>
-          <w:p>
-            <w:pPr>
-              <w:pBdr>
-                <w:top w:val="nil"/>
-                <w:left w:val="nil"/>
-                <w:bottom w:val="nil"/>
-                <w:right w:val="nil"/>
-                <w:between w:val="nil"/>
-              </w:pBdr>
-              <w:spacing w:before="60" w:after="60"/>
-              <w:ind w:left="113" w:right="113" w:hanging="113"/>
-              <w:jc w:val="center"/>
-              <w:rPr>
-                <w:color w:val="000000"/>
-                <w:szCs w:val="20"/>
-              </w:rPr>
-            </w:pPr>
-          </w:p>
-        </w:tc>
-        <w:tc>
-          <w:tcPr>
-            <w:tcW w:w="1387" w:type="dxa"/>
-            <w:shd w:val="clear" w:color="auto" w:fill="auto"/>
-          </w:tcPr>
-          <w:p>
-            <w:pPr>
-              <w:pBdr>
-                <w:top w:val="nil"/>
-                <w:left w:val="nil"/>
-                <w:bottom w:val="nil"/>
-                <w:right w:val="nil"/>
-                <w:between w:val="nil"/>
-              </w:pBdr>
-              <w:spacing w:before="60" w:after="60"/>
-              <w:ind w:left="113" w:right="113" w:hanging="113"/>
-              <w:jc w:val="center"/>
-              <w:rPr>
-                <w:color w:val="000000"/>
-                <w:szCs w:val="20"/>
-              </w:rPr>
-            </w:pPr>
-          </w:p>
-        </w:tc>
-        <w:tc>
-          <w:tcPr>
-            <w:tcW w:w="1559" w:type="dxa"/>
-            <w:shd w:val="clear" w:color="auto" w:fill="auto"/>
-          </w:tcPr>
-          <w:p>
-            <w:pPr>
-              <w:pBdr>
-                <w:top w:val="nil"/>
-                <w:left w:val="nil"/>
-                <w:bottom w:val="nil"/>
-                <w:right w:val="nil"/>
-                <w:between w:val="nil"/>
-              </w:pBdr>
-              <w:spacing w:before="60" w:after="60"/>
-              <w:ind w:left="113" w:right="113" w:hanging="113"/>
-              <w:jc w:val="center"/>
-              <w:rPr>
-                <w:color w:val="000000"/>
-                <w:szCs w:val="20"/>
-              </w:rPr>
-            </w:pPr>
-          </w:p>
-        </w:tc>
-        <w:tc>
-          <w:tcPr>
-            <w:tcW w:w="1276" w:type="dxa"/>
-            <w:shd w:val="clear" w:color="auto" w:fill="auto"/>
-          </w:tcPr>
-          <w:p>
-            <w:pPr>
-              <w:pBdr>
-                <w:top w:val="nil"/>
-                <w:left w:val="nil"/>
-                <w:bottom w:val="nil"/>
-                <w:right w:val="nil"/>
-                <w:between w:val="nil"/>
-              </w:pBdr>
-              <w:spacing w:before="60" w:after="60"/>
-              <w:ind w:left="113" w:right="113" w:hanging="113"/>
-              <w:jc w:val="center"/>
-              <w:rPr>
-                <w:color w:val="000000"/>
-                <w:szCs w:val="20"/>
-              </w:rPr>
-            </w:pPr>
-          </w:p>
-        </w:tc>
-        <w:tc>
-          <w:tcPr>
-            <w:tcW w:w="1134" w:type="dxa"/>
-            <w:shd w:val="clear" w:color="auto" w:fill="auto"/>
-          </w:tcPr>
-          <w:p>
-            <w:pPr>
-              <w:pBdr>
-                <w:top w:val="nil"/>
-                <w:left w:val="nil"/>
-                <w:bottom w:val="nil"/>
-                <w:right w:val="nil"/>
-                <w:between w:val="nil"/>
-              </w:pBdr>
-              <w:spacing w:before="60" w:after="60"/>
-              <w:ind w:left="113" w:right="113" w:hanging="113"/>
-              <w:jc w:val="center"/>
-              <w:rPr>
-                <w:color w:val="000000"/>
-                <w:szCs w:val="20"/>
-              </w:rPr>
-            </w:pPr>
-          </w:p>
-        </w:tc>
-        <w:tc>
-          <w:tcPr>
-            <w:tcW w:w="1276" w:type="dxa"/>
-            <w:shd w:val="clear" w:color="auto" w:fill="auto"/>
-          </w:tcPr>
-          <w:p>
-            <w:pPr>
-              <w:pBdr>
-                <w:top w:val="nil"/>
-                <w:left w:val="nil"/>
-                <w:bottom w:val="nil"/>
-                <w:right w:val="nil"/>
-                <w:between w:val="nil"/>
-              </w:pBdr>
-              <w:spacing w:before="60" w:after="60"/>
-              <w:ind w:left="113" w:right="113" w:hanging="113"/>
-              <w:jc w:val="center"/>
-              <w:rPr>
-                <w:color w:val="000000"/>
-                <w:szCs w:val="20"/>
-              </w:rPr>
-            </w:pPr>
-          </w:p>
-        </w:tc>
-      </w:tr>
     </w:tbl>
     <w:p>
       <w:pPr>
@@ -7783,16 +7744,52 @@
     </w:p>
     <w:p>
       <w:pPr>
+        <w:rPr>
+          <w:color w:val="0000FF"/>
+        </w:rPr>
+      </w:pPr>
+    </w:p>
+    <w:p>
+      <w:pPr>
+        <w:rPr>
+          <w:color w:val="0000FF"/>
+        </w:rPr>
+      </w:pPr>
+    </w:p>
+    <w:p>
+      <w:pPr>
+        <w:rPr>
+          <w:color w:val="0000FF"/>
+        </w:rPr>
+      </w:pPr>
+    </w:p>
+    <w:p>
+      <w:pPr>
+        <w:rPr>
+          <w:color w:val="0000FF"/>
+        </w:rPr>
+      </w:pPr>
+    </w:p>
+    <w:p>
+      <w:pPr>
+        <w:rPr>
+          <w:color w:val="0000FF"/>
+        </w:rPr>
+      </w:pPr>
+    </w:p>
+    <w:p>
+      <w:pPr>
         <w:pStyle w:val="Ttulo2"/>
       </w:pPr>
-      <w:bookmarkStart w:id="15" w:name="_Toc518398594"/>
-      <w:r>
+      <w:bookmarkStart w:id="17" w:name="_Toc518398594"/>
+      <w:r>
+        <w:lastRenderedPageBreak/>
         <w:t xml:space="preserve">2.6 </w:t>
       </w:r>
       <w:r>
         <w:t>Organigrama del Proyecto</w:t>
       </w:r>
-      <w:bookmarkEnd w:id="15"/>
+      <w:bookmarkEnd w:id="17"/>
     </w:p>
     <w:p>
       <w:pPr>
@@ -8371,10 +8368,16 @@
                               <w:jc w:val="center"/>
                             </w:pPr>
                             <w:r>
-                              <w:t>D</w:t>
+                              <w:t>Base de datos</w:t>
                             </w:r>
+                          </w:p>
+                          <w:p>
+                            <w:pPr>
+                              <w:ind w:left="0"/>
+                              <w:jc w:val="center"/>
+                            </w:pPr>
                             <w:r>
-                              <w:t>ocumentador</w:t>
+                              <w:t>Saul Tellez</w:t>
                             </w:r>
                           </w:p>
                         </w:txbxContent>
@@ -8408,10 +8411,16 @@
                         <w:jc w:val="center"/>
                       </w:pPr>
                       <w:r>
-                        <w:t>D</w:t>
+                        <w:t>Base de datos</w:t>
                       </w:r>
+                    </w:p>
+                    <w:p>
+                      <w:pPr>
+                        <w:ind w:left="0"/>
+                        <w:jc w:val="center"/>
+                      </w:pPr>
                       <w:r>
-                        <w:t>ocumentador</w:t>
+                        <w:t>Saul Tellez</w:t>
                       </w:r>
                     </w:p>
                   </w:txbxContent>
@@ -8487,11 +8496,18 @@
                               <w:ind w:left="0"/>
                               <w:jc w:val="center"/>
                             </w:pPr>
-                            <w:proofErr w:type="spellStart"/>
                             <w:r>
-                              <w:t>Tester</w:t>
+                              <w:t>Implementación</w:t>
                             </w:r>
-                            <w:proofErr w:type="spellEnd"/>
+                          </w:p>
+                          <w:p>
+                            <w:pPr>
+                              <w:ind w:left="0"/>
+                              <w:jc w:val="center"/>
+                            </w:pPr>
+                            <w:r>
+                              <w:t>Yaremi Nicol</w:t>
+                            </w:r>
                           </w:p>
                         </w:txbxContent>
                       </wps:txbx>
@@ -8515,7 +8531,7 @@
           </mc:Choice>
           <mc:Fallback>
             <w:pict>
-              <v:rect w14:anchorId="2A82688F" id="_x0000_s1028" style="position:absolute;left:0;text-align:left;margin-left:384.75pt;margin-top:.7pt;width:103.9pt;height:53.8pt;z-index:251674112;visibility:visible;mso-wrap-style:square;mso-width-percent:0;mso-height-percent:0;mso-wrap-distance-left:9pt;mso-wrap-distance-top:0;mso-wrap-distance-right:9pt;mso-wrap-distance-bottom:0;mso-position-horizontal:absolute;mso-position-horizontal-relative:margin;mso-position-vertical:absolute;mso-position-vertical-relative:text;mso-width-percent:0;mso-height-percent:0;mso-width-relative:margin;mso-height-relative:margin;v-text-anchor:middle" o:gfxdata="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" fillcolor="#4f81bd [3204]" strokecolor="#243f60 [1604]" strokeweight="2pt">
+              <v:rect w14:anchorId="2A82688F" id="_x0000_s1028" style="position:absolute;left:0;text-align:left;margin-left:384.75pt;margin-top:.7pt;width:103.9pt;height:53.8pt;z-index:251674112;visibility:visible;mso-wrap-style:square;mso-width-percent:0;mso-height-percent:0;mso-wrap-distance-left:9pt;mso-wrap-distance-top:0;mso-wrap-distance-right:9pt;mso-wrap-distance-bottom:0;mso-position-horizontal:absolute;mso-position-horizontal-relative:margin;mso-position-vertical:absolute;mso-position-vertical-relative:text;mso-width-percent:0;mso-height-percent:0;mso-width-relative:margin;mso-height-relative:margin;v-text-anchor:middle" o:gfxdata="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" fillcolor="#4f81bd [3204]" strokecolor="#243f60 [1604]" strokeweight="2pt">
                 <v:textbox>
                   <w:txbxContent>
                     <w:p>
@@ -8523,11 +8539,18 @@
                         <w:ind w:left="0"/>
                         <w:jc w:val="center"/>
                       </w:pPr>
-                      <w:proofErr w:type="spellStart"/>
                       <w:r>
-                        <w:t>Tester</w:t>
+                        <w:t>Implementación</w:t>
                       </w:r>
-                      <w:proofErr w:type="spellEnd"/>
+                    </w:p>
+                    <w:p>
+                      <w:pPr>
+                        <w:ind w:left="0"/>
+                        <w:jc w:val="center"/>
+                      </w:pPr>
+                      <w:r>
+                        <w:t>Yaremi Nicol</w:t>
+                      </w:r>
                     </w:p>
                   </w:txbxContent>
                 </v:textbox>
@@ -8596,19 +8619,17 @@
                               <w:jc w:val="center"/>
                             </w:pPr>
                             <w:r>
-                              <w:t xml:space="preserve">Programador </w:t>
+                              <w:t>Prototipado</w:t>
                             </w:r>
+                          </w:p>
+                          <w:p>
+                            <w:pPr>
+                              <w:ind w:left="0"/>
+                              <w:jc w:val="center"/>
+                            </w:pPr>
                             <w:r>
-                              <w:t>Front</w:t>
+                              <w:t>Arely Lara</w:t>
                             </w:r>
-                            <w:r>
-                              <w:t>-</w:t>
-                            </w:r>
-                            <w:proofErr w:type="spellStart"/>
-                            <w:r>
-                              <w:t>End</w:t>
-                            </w:r>
-                            <w:proofErr w:type="spellEnd"/>
                           </w:p>
                         </w:txbxContent>
                       </wps:txbx>
@@ -8632,7 +8653,7 @@
           </mc:Choice>
           <mc:Fallback>
             <w:pict>
-              <v:rect w14:anchorId="5378F76B" id="_x0000_s1029" style="position:absolute;left:0;text-align:left;margin-left:276.55pt;margin-top:.7pt;width:103.9pt;height:53.8pt;z-index:251672064;visibility:visible;mso-wrap-style:square;mso-width-percent:0;mso-height-percent:0;mso-wrap-distance-left:9pt;mso-wrap-distance-top:0;mso-wrap-distance-right:9pt;mso-wrap-distance-bottom:0;mso-position-horizontal:absolute;mso-position-horizontal-relative:text;mso-position-vertical:absolute;mso-position-vertical-relative:text;mso-width-percent:0;mso-height-percent:0;mso-width-relative:margin;mso-height-relative:margin;v-text-anchor:middle" o:gfxdata="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" fillcolor="#4f81bd [3204]" strokecolor="#243f60 [1604]" strokeweight="2pt">
+              <v:rect w14:anchorId="5378F76B" id="_x0000_s1029" style="position:absolute;left:0;text-align:left;margin-left:276.55pt;margin-top:.7pt;width:103.9pt;height:53.8pt;z-index:251672064;visibility:visible;mso-wrap-style:square;mso-width-percent:0;mso-height-percent:0;mso-wrap-distance-left:9pt;mso-wrap-distance-top:0;mso-wrap-distance-right:9pt;mso-wrap-distance-bottom:0;mso-position-horizontal:absolute;mso-position-horizontal-relative:text;mso-position-vertical:absolute;mso-position-vertical-relative:text;mso-width-percent:0;mso-height-percent:0;mso-width-relative:margin;mso-height-relative:margin;v-text-anchor:middle" o:gfxdata="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" fillcolor="#4f81bd [3204]" strokecolor="#243f60 [1604]" strokeweight="2pt">
                 <v:textbox>
                   <w:txbxContent>
                     <w:p>
@@ -8641,19 +8662,17 @@
                         <w:jc w:val="center"/>
                       </w:pPr>
                       <w:r>
-                        <w:t xml:space="preserve">Programador </w:t>
+                        <w:t>Prototipado</w:t>
                       </w:r>
+                    </w:p>
+                    <w:p>
+                      <w:pPr>
+                        <w:ind w:left="0"/>
+                        <w:jc w:val="center"/>
+                      </w:pPr>
                       <w:r>
-                        <w:t>Front</w:t>
+                        <w:t>Arely Lara</w:t>
                       </w:r>
-                      <w:r>
-                        <w:t>-</w:t>
-                      </w:r>
-                      <w:proofErr w:type="spellStart"/>
-                      <w:r>
-                        <w:t>End</w:t>
-                      </w:r>
-                      <w:proofErr w:type="spellEnd"/>
                     </w:p>
                   </w:txbxContent>
                 </v:textbox>
@@ -8723,6 +8742,12 @@
                             <w:r>
                               <w:t xml:space="preserve">Programador </w:t>
                             </w:r>
+                            <w:r>
+                              <w:t>Front</w:t>
+                            </w:r>
+                            <w:r>
+                              <w:t>-End</w:t>
+                            </w:r>
                           </w:p>
                           <w:p>
                             <w:pPr>
@@ -8730,13 +8755,8 @@
                               <w:jc w:val="center"/>
                             </w:pPr>
                             <w:r>
-                              <w:t>Back-</w:t>
+                              <w:t>Gamaliel Lamadrid</w:t>
                             </w:r>
-                            <w:proofErr w:type="spellStart"/>
-                            <w:r>
-                              <w:t>End</w:t>
-                            </w:r>
-                            <w:proofErr w:type="spellEnd"/>
                           </w:p>
                         </w:txbxContent>
                       </wps:txbx>
@@ -8760,7 +8780,7 @@
           </mc:Choice>
           <mc:Fallback>
             <w:pict>
-              <v:rect w14:anchorId="1A499993" id="_x0000_s1030" style="position:absolute;left:0;text-align:left;margin-left:168.25pt;margin-top:.7pt;width:103.9pt;height:53.8pt;z-index:251670016;visibility:visible;mso-wrap-style:square;mso-width-percent:0;mso-height-percent:0;mso-wrap-distance-left:9pt;mso-wrap-distance-top:0;mso-wrap-distance-right:9pt;mso-wrap-distance-bottom:0;mso-position-horizontal:absolute;mso-position-horizontal-relative:text;mso-position-vertical:absolute;mso-position-vertical-relative:text;mso-width-percent:0;mso-height-percent:0;mso-width-relative:margin;mso-height-relative:margin;v-text-anchor:middle" o:gfxdata="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" fillcolor="#4f81bd [3204]" strokecolor="#243f60 [1604]" strokeweight="2pt">
+              <v:rect w14:anchorId="1A499993" id="_x0000_s1030" style="position:absolute;left:0;text-align:left;margin-left:168.25pt;margin-top:.7pt;width:103.9pt;height:53.8pt;z-index:251670016;visibility:visible;mso-wrap-style:square;mso-width-percent:0;mso-height-percent:0;mso-wrap-distance-left:9pt;mso-wrap-distance-top:0;mso-wrap-distance-right:9pt;mso-wrap-distance-bottom:0;mso-position-horizontal:absolute;mso-position-horizontal-relative:text;mso-position-vertical:absolute;mso-position-vertical-relative:text;mso-width-percent:0;mso-height-percent:0;mso-width-relative:margin;mso-height-relative:margin;v-text-anchor:middle" o:gfxdata="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" fillcolor="#4f81bd [3204]" strokecolor="#243f60 [1604]" strokeweight="2pt">
                 <v:textbox>
                   <w:txbxContent>
                     <w:p>
@@ -8771,6 +8791,12 @@
                       <w:r>
                         <w:t xml:space="preserve">Programador </w:t>
                       </w:r>
+                      <w:r>
+                        <w:t>Front</w:t>
+                      </w:r>
+                      <w:r>
+                        <w:t>-End</w:t>
+                      </w:r>
                     </w:p>
                     <w:p>
                       <w:pPr>
@@ -8778,13 +8804,8 @@
                         <w:jc w:val="center"/>
                       </w:pPr>
                       <w:r>
-                        <w:t>Back-</w:t>
+                        <w:t>Gamaliel Lamadrid</w:t>
                       </w:r>
-                      <w:proofErr w:type="spellStart"/>
-                      <w:r>
-                        <w:t>End</w:t>
-                      </w:r>
-                      <w:proofErr w:type="spellEnd"/>
                     </w:p>
                   </w:txbxContent>
                 </v:textbox>
@@ -8852,7 +8873,16 @@
                               <w:jc w:val="center"/>
                             </w:pPr>
                             <w:r>
-                              <w:t>Analista</w:t>
+                              <w:t>Programador Back-End</w:t>
+                            </w:r>
+                          </w:p>
+                          <w:p>
+                            <w:pPr>
+                              <w:ind w:left="0"/>
+                              <w:jc w:val="center"/>
+                            </w:pPr>
+                            <w:r>
+                              <w:t>Silvestre Servin</w:t>
                             </w:r>
                           </w:p>
                         </w:txbxContent>
@@ -8877,7 +8907,7 @@
           </mc:Choice>
           <mc:Fallback>
             <w:pict>
-              <v:rect w14:anchorId="70DE2DB3" id="_x0000_s1031" style="position:absolute;left:0;text-align:left;margin-left:59.9pt;margin-top:.7pt;width:103.9pt;height:53.8pt;z-index:251667968;visibility:visible;mso-wrap-style:square;mso-width-percent:0;mso-height-percent:0;mso-wrap-distance-left:9pt;mso-wrap-distance-top:0;mso-wrap-distance-right:9pt;mso-wrap-distance-bottom:0;mso-position-horizontal:absolute;mso-position-horizontal-relative:text;mso-position-vertical:absolute;mso-position-vertical-relative:text;mso-width-percent:0;mso-height-percent:0;mso-width-relative:margin;mso-height-relative:margin;v-text-anchor:middle" o:gfxdata="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" fillcolor="#4f81bd [3204]" strokecolor="#243f60 [1604]" strokeweight="2pt">
+              <v:rect w14:anchorId="70DE2DB3" id="_x0000_s1031" style="position:absolute;left:0;text-align:left;margin-left:59.9pt;margin-top:.7pt;width:103.9pt;height:53.8pt;z-index:251667968;visibility:visible;mso-wrap-style:square;mso-width-percent:0;mso-height-percent:0;mso-wrap-distance-left:9pt;mso-wrap-distance-top:0;mso-wrap-distance-right:9pt;mso-wrap-distance-bottom:0;mso-position-horizontal:absolute;mso-position-horizontal-relative:text;mso-position-vertical:absolute;mso-position-vertical-relative:text;mso-width-percent:0;mso-height-percent:0;mso-width-relative:margin;mso-height-relative:margin;v-text-anchor:middle" o:gfxdata="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" fillcolor="#4f81bd [3204]" strokecolor="#243f60 [1604]" strokeweight="2pt">
                 <v:textbox>
                   <w:txbxContent>
                     <w:p>
@@ -8886,7 +8916,16 @@
                         <w:jc w:val="center"/>
                       </w:pPr>
                       <w:r>
-                        <w:t>Analista</w:t>
+                        <w:t>Programador Back-End</w:t>
+                      </w:r>
+                    </w:p>
+                    <w:p>
+                      <w:pPr>
+                        <w:ind w:left="0"/>
+                        <w:jc w:val="center"/>
+                      </w:pPr>
+                      <w:r>
+                        <w:t>Silvestre Servin</w:t>
                       </w:r>
                     </w:p>
                   </w:txbxContent>
@@ -8961,9 +9000,8 @@
       <w:pPr>
         <w:pStyle w:val="Ttulo2"/>
       </w:pPr>
-      <w:bookmarkStart w:id="16" w:name="_Toc518398595"/>
-      <w:r>
-        <w:lastRenderedPageBreak/>
+      <w:bookmarkStart w:id="18" w:name="_Toc518398595"/>
+      <w:r>
         <w:t xml:space="preserve">2.7 </w:t>
       </w:r>
       <w:r>
@@ -8978,7 +9016,7 @@
       <w:r>
         <w:t xml:space="preserve"> del proyecto</w:t>
       </w:r>
-      <w:bookmarkEnd w:id="16"/>
+      <w:bookmarkEnd w:id="18"/>
     </w:p>
     <w:tbl>
       <w:tblPr>
@@ -9444,6 +9482,14 @@
               </w:rPr>
               <w:t>En cualquier momento</w:t>
             </w:r>
+            <w:r>
+              <w:rPr>
+                <w:rFonts w:ascii="Arial Narrow" w:eastAsia="Arial Narrow" w:hAnsi="Arial Narrow" w:cs="Arial Narrow"/>
+                <w:sz w:val="22"/>
+                <w:szCs w:val="22"/>
+              </w:rPr>
+              <w:t xml:space="preserve"> disponible</w:t>
+            </w:r>
           </w:p>
         </w:tc>
         <w:tc>
@@ -9677,7 +9723,7 @@
                 <w:sz w:val="22"/>
                 <w:szCs w:val="22"/>
               </w:rPr>
-              <w:t>Analista</w:t>
+              <w:t>Administrador</w:t>
             </w:r>
           </w:p>
         </w:tc>
@@ -9701,7 +9747,15 @@
                 <w:sz w:val="22"/>
                 <w:szCs w:val="22"/>
               </w:rPr>
-              <w:t>Administrador del proyecto</w:t>
+              <w:t xml:space="preserve">Todo el </w:t>
+            </w:r>
+            <w:r>
+              <w:rPr>
+                <w:rFonts w:ascii="Arial Narrow" w:eastAsia="Arial Narrow" w:hAnsi="Arial Narrow" w:cs="Arial Narrow"/>
+                <w:sz w:val="22"/>
+                <w:szCs w:val="22"/>
+              </w:rPr>
+              <w:t>Staff</w:t>
             </w:r>
           </w:p>
         </w:tc>
@@ -9727,6 +9781,14 @@
               </w:rPr>
               <w:t>En cualquier momento</w:t>
             </w:r>
+            <w:r>
+              <w:rPr>
+                <w:rFonts w:ascii="Arial Narrow" w:eastAsia="Arial Narrow" w:hAnsi="Arial Narrow" w:cs="Arial Narrow"/>
+                <w:sz w:val="22"/>
+                <w:szCs w:val="22"/>
+              </w:rPr>
+              <w:t xml:space="preserve"> disponible</w:t>
+            </w:r>
           </w:p>
         </w:tc>
         <w:tc>
@@ -9736,6 +9798,7 @@
           <w:p>
             <w:pPr>
               <w:ind w:left="0"/>
+              <w:jc w:val="center"/>
               <w:rPr>
                 <w:rFonts w:ascii="Arial Narrow" w:eastAsia="Arial Narrow" w:hAnsi="Arial Narrow" w:cs="Arial Narrow"/>
                 <w:sz w:val="22"/>
@@ -9772,7 +9835,7 @@
                 <w:sz w:val="22"/>
                 <w:szCs w:val="22"/>
               </w:rPr>
-              <w:t>Escrito electrónico</w:t>
+              <w:t>Documento</w:t>
             </w:r>
           </w:p>
         </w:tc>
@@ -9796,7 +9859,7 @@
                 <w:sz w:val="22"/>
                 <w:szCs w:val="22"/>
               </w:rPr>
-              <w:t>Correo electrónico</w:t>
+              <w:t>Especificación de requerimientos de software (SRS)</w:t>
             </w:r>
           </w:p>
         </w:tc>
@@ -9820,19 +9883,9 @@
                 <w:sz w:val="22"/>
                 <w:szCs w:val="22"/>
               </w:rPr>
-              <w:t>N/A</w:t>
-            </w:r>
-          </w:p>
-        </w:tc>
-      </w:tr>
-      <w:tr>
-        <w:trPr>
-          <w:trHeight w:val="840"/>
-        </w:trPr>
-        <w:tc>
-          <w:tcPr>
-            <w:tcW w:w="1560" w:type="dxa"/>
-          </w:tcPr>
+              <w:t>Documentador</w:t>
+            </w:r>
+          </w:p>
           <w:p>
             <w:pPr>
               <w:ind w:left="0"/>
@@ -9843,179 +9896,6 @@
                 <w:szCs w:val="22"/>
               </w:rPr>
             </w:pPr>
-            <w:r>
-              <w:rPr>
-                <w:rFonts w:ascii="Arial Narrow" w:eastAsia="Arial Narrow" w:hAnsi="Arial Narrow" w:cs="Arial Narrow"/>
-                <w:sz w:val="22"/>
-                <w:szCs w:val="22"/>
-              </w:rPr>
-              <w:t>Analista</w:t>
-            </w:r>
-          </w:p>
-        </w:tc>
-        <w:tc>
-          <w:tcPr>
-            <w:tcW w:w="1276" w:type="dxa"/>
-          </w:tcPr>
-          <w:p>
-            <w:pPr>
-              <w:ind w:left="0"/>
-              <w:jc w:val="center"/>
-              <w:rPr>
-                <w:rFonts w:ascii="Arial Narrow" w:eastAsia="Arial Narrow" w:hAnsi="Arial Narrow" w:cs="Arial Narrow"/>
-                <w:sz w:val="22"/>
-                <w:szCs w:val="22"/>
-              </w:rPr>
-            </w:pPr>
-            <w:r>
-              <w:rPr>
-                <w:rFonts w:ascii="Arial Narrow" w:eastAsia="Arial Narrow" w:hAnsi="Arial Narrow" w:cs="Arial Narrow"/>
-                <w:sz w:val="22"/>
-                <w:szCs w:val="22"/>
-              </w:rPr>
-              <w:t>Staff</w:t>
-            </w:r>
-          </w:p>
-        </w:tc>
-        <w:tc>
-          <w:tcPr>
-            <w:tcW w:w="1417" w:type="dxa"/>
-          </w:tcPr>
-          <w:p>
-            <w:pPr>
-              <w:ind w:left="0"/>
-              <w:jc w:val="center"/>
-              <w:rPr>
-                <w:rFonts w:ascii="Arial Narrow" w:eastAsia="Arial Narrow" w:hAnsi="Arial Narrow" w:cs="Arial Narrow"/>
-                <w:sz w:val="22"/>
-                <w:szCs w:val="22"/>
-              </w:rPr>
-            </w:pPr>
-            <w:r>
-              <w:rPr>
-                <w:rFonts w:ascii="Arial Narrow" w:eastAsia="Arial Narrow" w:hAnsi="Arial Narrow" w:cs="Arial Narrow"/>
-                <w:sz w:val="22"/>
-                <w:szCs w:val="22"/>
-              </w:rPr>
-              <w:t>En cualquier momento</w:t>
-            </w:r>
-          </w:p>
-        </w:tc>
-        <w:tc>
-          <w:tcPr>
-            <w:tcW w:w="1418" w:type="dxa"/>
-          </w:tcPr>
-          <w:p>
-            <w:pPr>
-              <w:ind w:left="0"/>
-              <w:jc w:val="center"/>
-              <w:rPr>
-                <w:rFonts w:ascii="Arial Narrow" w:eastAsia="Arial Narrow" w:hAnsi="Arial Narrow" w:cs="Arial Narrow"/>
-                <w:sz w:val="22"/>
-                <w:szCs w:val="22"/>
-              </w:rPr>
-            </w:pPr>
-            <w:r>
-              <w:rPr>
-                <w:rFonts w:ascii="Arial Narrow" w:eastAsia="Arial Narrow" w:hAnsi="Arial Narrow" w:cs="Arial Narrow"/>
-                <w:sz w:val="22"/>
-                <w:szCs w:val="22"/>
-              </w:rPr>
-              <w:t>Cambios requeridos en el proyecto (software)</w:t>
-            </w:r>
-          </w:p>
-        </w:tc>
-        <w:tc>
-          <w:tcPr>
-            <w:tcW w:w="1559" w:type="dxa"/>
-          </w:tcPr>
-          <w:p>
-            <w:pPr>
-              <w:ind w:left="0"/>
-              <w:jc w:val="center"/>
-              <w:rPr>
-                <w:rFonts w:ascii="Arial Narrow" w:eastAsia="Arial Narrow" w:hAnsi="Arial Narrow" w:cs="Arial Narrow"/>
-                <w:sz w:val="22"/>
-                <w:szCs w:val="22"/>
-              </w:rPr>
-            </w:pPr>
-            <w:r>
-              <w:rPr>
-                <w:rFonts w:ascii="Arial Narrow" w:eastAsia="Arial Narrow" w:hAnsi="Arial Narrow" w:cs="Arial Narrow"/>
-                <w:sz w:val="22"/>
-                <w:szCs w:val="22"/>
-              </w:rPr>
-              <w:t>Documento</w:t>
-            </w:r>
-          </w:p>
-        </w:tc>
-        <w:tc>
-          <w:tcPr>
-            <w:tcW w:w="1843" w:type="dxa"/>
-          </w:tcPr>
-          <w:p>
-            <w:pPr>
-              <w:ind w:left="0"/>
-              <w:jc w:val="center"/>
-              <w:rPr>
-                <w:rFonts w:ascii="Arial Narrow" w:eastAsia="Arial Narrow" w:hAnsi="Arial Narrow" w:cs="Arial Narrow"/>
-                <w:sz w:val="22"/>
-                <w:szCs w:val="22"/>
-              </w:rPr>
-            </w:pPr>
-            <w:r>
-              <w:rPr>
-                <w:rFonts w:ascii="Arial Narrow" w:eastAsia="Arial Narrow" w:hAnsi="Arial Narrow" w:cs="Arial Narrow"/>
-                <w:sz w:val="22"/>
-                <w:szCs w:val="22"/>
-              </w:rPr>
-              <w:t>Especificación de requerimientos de software (SRS)</w:t>
-            </w:r>
-          </w:p>
-        </w:tc>
-        <w:tc>
-          <w:tcPr>
-            <w:tcW w:w="1984" w:type="dxa"/>
-          </w:tcPr>
-          <w:p>
-            <w:pPr>
-              <w:ind w:left="0"/>
-              <w:jc w:val="center"/>
-              <w:rPr>
-                <w:rFonts w:ascii="Arial Narrow" w:eastAsia="Arial Narrow" w:hAnsi="Arial Narrow" w:cs="Arial Narrow"/>
-                <w:sz w:val="22"/>
-                <w:szCs w:val="22"/>
-              </w:rPr>
-            </w:pPr>
-            <w:r>
-              <w:rPr>
-                <w:rFonts w:ascii="Arial Narrow" w:eastAsia="Arial Narrow" w:hAnsi="Arial Narrow" w:cs="Arial Narrow"/>
-                <w:sz w:val="22"/>
-                <w:szCs w:val="22"/>
-              </w:rPr>
-              <w:t>Analista</w:t>
-            </w:r>
-          </w:p>
-          <w:p>
-            <w:pPr>
-              <w:ind w:left="0"/>
-              <w:jc w:val="center"/>
-              <w:rPr>
-                <w:rFonts w:ascii="Arial Narrow" w:eastAsia="Arial Narrow" w:hAnsi="Arial Narrow" w:cs="Arial Narrow"/>
-                <w:sz w:val="22"/>
-                <w:szCs w:val="22"/>
-              </w:rPr>
-            </w:pPr>
-            <w:proofErr w:type="spellStart"/>
-            <w:r>
-              <w:rPr>
-                <w:rFonts w:ascii="Arial Narrow" w:eastAsia="Arial Narrow" w:hAnsi="Arial Narrow" w:cs="Arial Narrow"/>
-                <w:sz w:val="22"/>
-                <w:szCs w:val="22"/>
-              </w:rPr>
-              <w:t>Tester</w:t>
-            </w:r>
-            <w:proofErr w:type="spellEnd"/>
           </w:p>
         </w:tc>
       </w:tr>
@@ -10037,7 +9917,6 @@
                 <w:szCs w:val="22"/>
               </w:rPr>
             </w:pPr>
-            <w:proofErr w:type="spellStart"/>
             <w:r>
               <w:rPr>
                 <w:rFonts w:ascii="Arial Narrow" w:eastAsia="Arial Narrow" w:hAnsi="Arial Narrow" w:cs="Arial Narrow"/>
@@ -10046,7 +9925,6 @@
               </w:rPr>
               <w:t>Tester</w:t>
             </w:r>
-            <w:proofErr w:type="spellEnd"/>
           </w:p>
         </w:tc>
         <w:tc>
@@ -10298,25 +10176,14 @@
                 <w:szCs w:val="22"/>
               </w:rPr>
             </w:pPr>
-            <w:proofErr w:type="spellStart"/>
-            <w:r>
-              <w:rPr>
-                <w:rFonts w:ascii="Arial Narrow" w:eastAsia="Arial Narrow" w:hAnsi="Arial Narrow" w:cs="Arial Narrow"/>
-                <w:color w:val="000000"/>
-                <w:sz w:val="22"/>
-                <w:szCs w:val="22"/>
-              </w:rPr>
-              <w:t>Tester</w:t>
-            </w:r>
-            <w:proofErr w:type="spellEnd"/>
-            <w:r>
-              <w:rPr>
-                <w:rFonts w:ascii="Arial Narrow" w:eastAsia="Arial Narrow" w:hAnsi="Arial Narrow" w:cs="Arial Narrow"/>
-                <w:color w:val="000000"/>
-                <w:sz w:val="22"/>
-                <w:szCs w:val="22"/>
-              </w:rPr>
-              <w:t xml:space="preserve"> y rol responsable</w:t>
+            <w:r>
+              <w:rPr>
+                <w:rFonts w:ascii="Arial Narrow" w:eastAsia="Arial Narrow" w:hAnsi="Arial Narrow" w:cs="Arial Narrow"/>
+                <w:color w:val="000000"/>
+                <w:sz w:val="22"/>
+                <w:szCs w:val="22"/>
+              </w:rPr>
+              <w:t>Tester y rol responsable</w:t>
             </w:r>
           </w:p>
         </w:tc>
@@ -10339,7 +10206,6 @@
                 <w:szCs w:val="22"/>
               </w:rPr>
             </w:pPr>
-            <w:proofErr w:type="spellStart"/>
             <w:r>
               <w:rPr>
                 <w:rFonts w:ascii="Arial Narrow" w:eastAsia="Arial Narrow" w:hAnsi="Arial Narrow" w:cs="Arial Narrow"/>
@@ -10348,7 +10214,6 @@
               </w:rPr>
               <w:t>Tester</w:t>
             </w:r>
-            <w:proofErr w:type="spellEnd"/>
           </w:p>
         </w:tc>
         <w:tc>
@@ -10479,23 +10344,13 @@
                 <w:szCs w:val="22"/>
               </w:rPr>
             </w:pPr>
-            <w:proofErr w:type="spellStart"/>
-            <w:r>
-              <w:rPr>
-                <w:rFonts w:ascii="Arial Narrow" w:eastAsia="Arial Narrow" w:hAnsi="Arial Narrow" w:cs="Arial Narrow"/>
-                <w:sz w:val="22"/>
-                <w:szCs w:val="22"/>
-              </w:rPr>
-              <w:t>Tester</w:t>
-            </w:r>
-            <w:proofErr w:type="spellEnd"/>
-            <w:r>
-              <w:rPr>
-                <w:rFonts w:ascii="Arial Narrow" w:eastAsia="Arial Narrow" w:hAnsi="Arial Narrow" w:cs="Arial Narrow"/>
-                <w:sz w:val="22"/>
-                <w:szCs w:val="22"/>
-              </w:rPr>
-              <w:t xml:space="preserve"> y rol responsable</w:t>
+            <w:r>
+              <w:rPr>
+                <w:rFonts w:ascii="Arial Narrow" w:eastAsia="Arial Narrow" w:hAnsi="Arial Narrow" w:cs="Arial Narrow"/>
+                <w:sz w:val="22"/>
+                <w:szCs w:val="22"/>
+              </w:rPr>
+              <w:t>Tester y rol responsable</w:t>
             </w:r>
           </w:p>
         </w:tc>
@@ -10524,6 +10379,7 @@
                 <w:sz w:val="22"/>
                 <w:szCs w:val="22"/>
               </w:rPr>
+              <w:lastRenderedPageBreak/>
               <w:t>Administrador</w:t>
             </w:r>
           </w:p>
@@ -11101,16 +10957,7 @@
                 <w:sz w:val="22"/>
                 <w:szCs w:val="22"/>
               </w:rPr>
-              <w:t xml:space="preserve">Medios autorizados para el manejo de la documentación y la </w:t>
-            </w:r>
-            <w:r>
-              <w:rPr>
-                <w:rFonts w:ascii="Arial Narrow" w:eastAsia="Arial Narrow" w:hAnsi="Arial Narrow" w:cs="Arial Narrow"/>
-                <w:sz w:val="22"/>
-                <w:szCs w:val="22"/>
-              </w:rPr>
-              <w:lastRenderedPageBreak/>
-              <w:t>comunicación en el proyecto</w:t>
+              <w:t>Medios autorizados para el manejo de la documentación y la comunicación en el proyecto</w:t>
             </w:r>
           </w:p>
         </w:tc>
@@ -11133,7 +10980,6 @@
                 <w:sz w:val="22"/>
                 <w:szCs w:val="22"/>
               </w:rPr>
-              <w:lastRenderedPageBreak/>
               <w:t>Documento impreso</w:t>
             </w:r>
           </w:p>
@@ -12034,6 +11880,7 @@
                 <w:sz w:val="22"/>
                 <w:szCs w:val="22"/>
               </w:rPr>
+              <w:lastRenderedPageBreak/>
               <w:t>Administrador</w:t>
             </w:r>
           </w:p>
@@ -12293,7 +12140,6 @@
                 <w:szCs w:val="22"/>
               </w:rPr>
             </w:pPr>
-            <w:proofErr w:type="spellStart"/>
             <w:r>
               <w:rPr>
                 <w:rFonts w:ascii="Arial Narrow" w:eastAsia="Arial Narrow" w:hAnsi="Arial Narrow" w:cs="Arial Narrow"/>
@@ -12302,7 +12148,6 @@
               </w:rPr>
               <w:t>Tester</w:t>
             </w:r>
-            <w:proofErr w:type="spellEnd"/>
           </w:p>
         </w:tc>
         <w:tc>
@@ -12444,7 +12289,6 @@
                 <w:szCs w:val="22"/>
               </w:rPr>
             </w:pPr>
-            <w:proofErr w:type="spellStart"/>
             <w:r>
               <w:rPr>
                 <w:rFonts w:ascii="Arial Narrow" w:eastAsia="Arial Narrow" w:hAnsi="Arial Narrow" w:cs="Arial Narrow"/>
@@ -12453,7 +12297,6 @@
               </w:rPr>
               <w:t>Tester</w:t>
             </w:r>
-            <w:proofErr w:type="spellEnd"/>
           </w:p>
         </w:tc>
       </w:tr>
@@ -12475,7 +12318,6 @@
                 <w:szCs w:val="22"/>
               </w:rPr>
             </w:pPr>
-            <w:proofErr w:type="spellStart"/>
             <w:r>
               <w:rPr>
                 <w:rFonts w:ascii="Arial Narrow" w:eastAsia="Arial Narrow" w:hAnsi="Arial Narrow" w:cs="Arial Narrow"/>
@@ -12484,7 +12326,6 @@
               </w:rPr>
               <w:t>Tester</w:t>
             </w:r>
-            <w:proofErr w:type="spellEnd"/>
           </w:p>
         </w:tc>
         <w:tc>
@@ -12626,7 +12467,6 @@
                 <w:szCs w:val="22"/>
               </w:rPr>
             </w:pPr>
-            <w:proofErr w:type="spellStart"/>
             <w:r>
               <w:rPr>
                 <w:rFonts w:ascii="Arial Narrow" w:eastAsia="Arial Narrow" w:hAnsi="Arial Narrow" w:cs="Arial Narrow"/>
@@ -12635,7 +12475,6 @@
               </w:rPr>
               <w:t>Tester</w:t>
             </w:r>
-            <w:proofErr w:type="spellEnd"/>
           </w:p>
         </w:tc>
       </w:tr>
@@ -12662,14 +12501,14 @@
       <w:pPr>
         <w:pStyle w:val="Ttulo2"/>
       </w:pPr>
-      <w:bookmarkStart w:id="17" w:name="_Toc518398596"/>
+      <w:bookmarkStart w:id="19" w:name="_Toc518398596"/>
       <w:r>
         <w:t xml:space="preserve">2.8 </w:t>
       </w:r>
       <w:r>
         <w:t>Plan de capacitación</w:t>
       </w:r>
-      <w:bookmarkEnd w:id="17"/>
+      <w:bookmarkEnd w:id="19"/>
     </w:p>
     <w:p>
       <w:pPr>
@@ -12694,42 +12533,68 @@
         <w:rPr>
           <w:lang w:eastAsia="en-US"/>
         </w:rPr>
-        <w:t>institución</w:t>
+        <w:t xml:space="preserve">empresa de SkyDevs, </w:t>
       </w:r>
       <w:r>
         <w:rPr>
           <w:lang w:eastAsia="en-US"/>
         </w:rPr>
-        <w:t xml:space="preserve">, después será en la sucursal de Tijuana y finalmente en la ciudad de Guadalajara. Cada sucursal tomara de dos a tres dependiendo de los inconvenientes que se presenten durante el desarrollo de las actividades. </w:t>
-      </w:r>
-    </w:p>
-    <w:p>
-      <w:pPr>
-        <w:ind w:left="0"/>
+        <w:t>se tiene</w:t>
+      </w:r>
+      <w:r>
         <w:rPr>
           <w:lang w:eastAsia="en-US"/>
         </w:rPr>
+        <w:t xml:space="preserve"> planteado que </w:t>
+      </w:r>
+      <w:r>
+        <w:rPr>
+          <w:lang w:eastAsia="en-US"/>
+        </w:rPr>
+        <w:t>con el conocimiento que se les aplique, puedan</w:t>
+      </w:r>
+      <w:r>
+        <w:rPr>
+          <w:lang w:eastAsia="en-US"/>
+        </w:rPr>
+        <w:t xml:space="preserve"> desarrollar el prototipado</w:t>
+      </w:r>
+      <w:r>
+        <w:rPr>
+          <w:lang w:eastAsia="en-US"/>
+        </w:rPr>
+        <w:t>,</w:t>
+      </w:r>
+      <w:r>
+        <w:rPr>
+          <w:lang w:eastAsia="en-US"/>
+        </w:rPr>
+        <w:t xml:space="preserve"> usar el scaner QR</w:t>
+      </w:r>
+      <w:r>
+        <w:rPr>
+          <w:lang w:eastAsia="en-US"/>
+        </w:rPr>
+        <w:t xml:space="preserve"> e incluso puedan usar fácilmente React Native.</w:t>
+      </w:r>
+    </w:p>
+    <w:p>
+      <w:pPr>
+        <w:spacing w:line="360" w:lineRule="auto"/>
+        <w:rPr>
+          <w:lang w:eastAsia="en-US"/>
+        </w:rPr>
       </w:pPr>
     </w:p>
     <w:p>
       <w:pPr>
         <w:pStyle w:val="Ttulo1"/>
       </w:pPr>
-      <w:bookmarkStart w:id="18" w:name="_Toc518398597"/>
-      <w:r>
-        <w:lastRenderedPageBreak/>
+      <w:bookmarkStart w:id="20" w:name="_Toc518398597"/>
+      <w:r>
         <w:t>Administración del Proyecto</w:t>
       </w:r>
-      <w:bookmarkEnd w:id="18"/>
-    </w:p>
-    <w:p>
-      <w:pPr>
-        <w:rPr>
-          <w:rFonts w:ascii="Arial Narrow" w:eastAsia="Arial Narrow" w:hAnsi="Arial Narrow" w:cs="Arial Narrow"/>
-          <w:sz w:val="22"/>
-          <w:szCs w:val="22"/>
-        </w:rPr>
-      </w:pPr>
+      <w:bookmarkEnd w:id="20"/>
     </w:p>
     <w:p>
       <w:pPr>
@@ -12743,7 +12608,7 @@
       <w:pPr>
         <w:pStyle w:val="Ttulo2"/>
       </w:pPr>
-      <w:bookmarkStart w:id="19" w:name="_Toc518398598"/>
+      <w:bookmarkStart w:id="21" w:name="_Toc518398598"/>
       <w:r>
         <w:t xml:space="preserve">3.1 </w:t>
       </w:r>
@@ -12756,15 +12621,7 @@
       <w:r>
         <w:t>iesgos</w:t>
       </w:r>
-      <w:bookmarkEnd w:id="19"/>
-    </w:p>
-    <w:p>
-      <w:pPr>
-        <w:ind w:right="7"/>
-        <w:rPr>
-          <w:color w:val="0000FF"/>
-        </w:rPr>
-      </w:pPr>
+      <w:bookmarkEnd w:id="21"/>
     </w:p>
     <w:p>
       <w:pPr>
@@ -12791,7 +12648,13 @@
         <w:rPr>
           <w:color w:val="000000"/>
         </w:rPr>
-        <w:t>Cambios al sistema operativo del servidor o cambios de configuración al servidor.</w:t>
+        <w:t>Fallos en el servidor</w:t>
+      </w:r>
+      <w:r>
+        <w:rPr>
+          <w:color w:val="000000"/>
+        </w:rPr>
+        <w:t>.</w:t>
       </w:r>
     </w:p>
     <w:p>
@@ -12840,31 +12703,13 @@
         <w:rPr>
           <w:color w:val="000000"/>
         </w:rPr>
-        <w:t xml:space="preserve">Realizar pruebas de la aplicación sobre el servidor (aun cuando a este se le hayan realizado cambios). En caso de no ser exitosas, se </w:t>
+        <w:t>Realizar pruebas de la aplicación sobre el servidor (aun cuando a este se le hayan realizado cambios). En caso de no ser exitosas</w:t>
       </w:r>
       <w:r>
         <w:rPr>
           <w:color w:val="000000"/>
         </w:rPr>
-        <w:t>contará</w:t>
-      </w:r>
-      <w:r>
-        <w:rPr>
-          <w:color w:val="000000"/>
-        </w:rPr>
-        <w:t xml:space="preserve"> con un PC con los requisitos básicos que nos permitirá simular las características y configuraciones del servidor original, y sobre este servidor se </w:t>
-      </w:r>
-      <w:r>
-        <w:rPr>
-          <w:color w:val="000000"/>
-        </w:rPr>
-        <w:t>validará</w:t>
-      </w:r>
-      <w:r>
-        <w:rPr>
-          <w:color w:val="000000"/>
-        </w:rPr>
-        <w:t xml:space="preserve"> el funcionamiento de la aplicación.</w:t>
+        <w:t>.</w:t>
       </w:r>
     </w:p>
     <w:p>
@@ -12900,7 +12745,19 @@
         <w:rPr>
           <w:color w:val="000000"/>
         </w:rPr>
-        <w:t>Indisponibilidad de acceso al servidor para montar la aplicación.</w:t>
+        <w:t xml:space="preserve">Códigos QR repetidos o </w:t>
+      </w:r>
+      <w:r>
+        <w:rPr>
+          <w:color w:val="000000"/>
+        </w:rPr>
+        <w:t>que no se puedan escanear correctamente</w:t>
+      </w:r>
+      <w:r>
+        <w:rPr>
+          <w:color w:val="000000"/>
+        </w:rPr>
+        <w:t>.</w:t>
       </w:r>
     </w:p>
     <w:p>
@@ -12942,7 +12799,19 @@
         <w:rPr>
           <w:color w:val="000000"/>
         </w:rPr>
-        <w:t>Mediante una calendarización, solicitaremos al administrador del servidor que fije fechas en las cuales se nos permita tener el acceso y control del servidor para realizar las pruebas necesarias con la aplicación.</w:t>
+        <w:t xml:space="preserve">Se harán pruebas constantemente para comprobar la </w:t>
+      </w:r>
+      <w:r>
+        <w:rPr>
+          <w:color w:val="000000"/>
+        </w:rPr>
+        <w:t>correcta usabilidad de la aplicación y de los códigos QR asignados</w:t>
+      </w:r>
+      <w:r>
+        <w:rPr>
+          <w:color w:val="000000"/>
+        </w:rPr>
+        <w:t>.</w:t>
       </w:r>
     </w:p>
     <w:p>
@@ -12978,7 +12847,13 @@
         <w:rPr>
           <w:color w:val="000000"/>
         </w:rPr>
-        <w:t>No se nos proporcione la información a tiempo para subirla a la aplicación.</w:t>
+        <w:t>Error o fallo del escáner</w:t>
+      </w:r>
+      <w:r>
+        <w:rPr>
+          <w:color w:val="000000"/>
+        </w:rPr>
+        <w:t>.</w:t>
       </w:r>
     </w:p>
     <w:p>
@@ -13004,197 +12879,129 @@
       </w:r>
       <w:r>
         <w:rPr>
-          <w:color w:val="000000"/>
-        </w:rPr>
-        <w:t xml:space="preserve"> 1:</w:t>
-      </w:r>
-    </w:p>
-    <w:p>
-      <w:pPr>
-        <w:rPr>
-          <w:color w:val="000000"/>
-        </w:rPr>
-      </w:pPr>
-      <w:r>
-        <w:rPr>
-          <w:color w:val="000000"/>
-        </w:rPr>
-        <w:t>Solicitar semanalmente los avances de la documentación recopilada por el equipo de trabajo responsable de esta tarea, a fin de subir la información a la aplicación y tener suficiente tiempo para realizar las pruebas necesarias.</w:t>
-      </w:r>
-    </w:p>
-    <w:p>
-      <w:pPr>
-        <w:rPr>
           <w:b/>
           <w:color w:val="000000"/>
         </w:rPr>
-      </w:pPr>
-    </w:p>
-    <w:p>
-      <w:pPr>
+        <w:t xml:space="preserve"> 1</w:t>
+      </w:r>
+      <w:r>
+        <w:rPr>
+          <w:color w:val="000000"/>
+        </w:rPr>
+        <w:t>:</w:t>
+      </w:r>
+    </w:p>
+    <w:p>
+      <w:pPr>
+        <w:rPr>
+          <w:color w:val="000000"/>
+        </w:rPr>
+      </w:pPr>
+      <w:r>
+        <w:rPr>
+          <w:color w:val="000000"/>
+        </w:rPr>
+        <w:t xml:space="preserve">Se hará la visita </w:t>
+      </w:r>
+      <w:r>
+        <w:rPr>
+          <w:color w:val="000000"/>
+        </w:rPr>
+        <w:t>para dar</w:t>
+      </w:r>
+      <w:r>
+        <w:rPr>
+          <w:color w:val="000000"/>
+        </w:rPr>
+        <w:t xml:space="preserve"> </w:t>
+      </w:r>
+      <w:r>
+        <w:rPr>
+          <w:color w:val="000000"/>
+        </w:rPr>
+        <w:t xml:space="preserve">mantenimiento de manera </w:t>
+      </w:r>
+      <w:r>
+        <w:rPr>
+          <w:color w:val="000000"/>
+        </w:rPr>
+        <w:t xml:space="preserve">inmediata en caso de cualquier </w:t>
+      </w:r>
+      <w:r>
+        <w:rPr>
+          <w:color w:val="000000"/>
+        </w:rPr>
+        <w:t>fallo y se hará la reparación lo antes posible.</w:t>
+      </w:r>
+    </w:p>
+    <w:p>
+      <w:pPr>
+        <w:rPr>
+          <w:color w:val="000000"/>
+        </w:rPr>
+      </w:pPr>
+    </w:p>
+    <w:p>
+      <w:pPr>
+        <w:rPr>
+          <w:color w:val="000000"/>
+        </w:rPr>
+      </w:pPr>
+      <w:r>
         <w:rPr>
           <w:b/>
           <w:color w:val="000000"/>
         </w:rPr>
-      </w:pPr>
+        <w:t>Plan de Respuesta</w:t>
+      </w:r>
       <w:r>
         <w:rPr>
           <w:b/>
           <w:color w:val="000000"/>
         </w:rPr>
-        <w:t>Plan de Respuesta 2:</w:t>
-      </w:r>
-    </w:p>
-    <w:p>
-      <w:pPr>
-        <w:rPr>
+        <w:t xml:space="preserve"> </w:t>
+      </w:r>
+      <w:r>
+        <w:rPr>
+          <w:b/>
           <w:color w:val="000000"/>
         </w:rPr>
-      </w:pPr>
+        <w:t>2</w:t>
+      </w:r>
       <w:r>
         <w:rPr>
           <w:color w:val="000000"/>
         </w:rPr>
-        <w:t>Hacer uso de la información recopilada hasta el momento para poder realizar la entrega de la aplicación al cliente en la fecha acordada.</w:t>
-      </w:r>
-    </w:p>
-    <w:p>
-      <w:pPr>
-        <w:rPr>
-          <w:b/>
-          <w:color w:val="0000FF"/>
-        </w:rPr>
-      </w:pPr>
-    </w:p>
-    <w:p>
-      <w:pPr>
-        <w:rPr>
-          <w:b/>
-          <w:color w:val="0000FF"/>
-        </w:rPr>
-      </w:pPr>
-    </w:p>
-    <w:p>
-      <w:pPr>
-        <w:rPr>
-          <w:b/>
-          <w:color w:val="0000FF"/>
-        </w:rPr>
-      </w:pPr>
-    </w:p>
-    <w:p>
-      <w:pPr>
-        <w:rPr>
-          <w:b/>
-          <w:color w:val="0000FF"/>
-        </w:rPr>
-      </w:pPr>
-    </w:p>
-    <w:p>
-      <w:pPr>
-        <w:rPr>
-          <w:b/>
-          <w:color w:val="0000FF"/>
-        </w:rPr>
-      </w:pPr>
-    </w:p>
-    <w:p>
-      <w:pPr>
-        <w:rPr>
-          <w:b/>
-          <w:color w:val="0000FF"/>
-        </w:rPr>
-      </w:pPr>
-    </w:p>
-    <w:p>
-      <w:pPr>
-        <w:rPr>
-          <w:b/>
-          <w:color w:val="0000FF"/>
-        </w:rPr>
-      </w:pPr>
-    </w:p>
-    <w:p>
-      <w:pPr>
-        <w:rPr>
-          <w:b/>
-          <w:color w:val="0000FF"/>
-        </w:rPr>
-      </w:pPr>
-    </w:p>
-    <w:p>
-      <w:pPr>
-        <w:rPr>
-          <w:b/>
-          <w:color w:val="0000FF"/>
-        </w:rPr>
-      </w:pPr>
-    </w:p>
-    <w:p>
-      <w:pPr>
-        <w:rPr>
-          <w:color w:val="0000FF"/>
-        </w:rPr>
-      </w:pPr>
-    </w:p>
-    <w:p>
-      <w:pPr>
-        <w:rPr>
-          <w:color w:val="0000FF"/>
-        </w:rPr>
-      </w:pPr>
-    </w:p>
-    <w:p>
-      <w:pPr>
-        <w:rPr>
-          <w:color w:val="0000FF"/>
-        </w:rPr>
-      </w:pPr>
-    </w:p>
-    <w:p>
-      <w:pPr>
-        <w:rPr>
-          <w:color w:val="0000FF"/>
-        </w:rPr>
-      </w:pPr>
-    </w:p>
-    <w:p>
-      <w:pPr>
-        <w:rPr>
-          <w:color w:val="0000FF"/>
-        </w:rPr>
-      </w:pPr>
-    </w:p>
-    <w:p>
-      <w:pPr>
-        <w:rPr>
-          <w:color w:val="0000FF"/>
-        </w:rPr>
-      </w:pPr>
-    </w:p>
-    <w:p>
-      <w:pPr>
-        <w:rPr>
-          <w:color w:val="0000FF"/>
-        </w:rPr>
-      </w:pPr>
-    </w:p>
-    <w:p>
-      <w:pPr>
-        <w:rPr>
-          <w:color w:val="0000FF"/>
-        </w:rPr>
-      </w:pPr>
+        <w:t>:</w:t>
+      </w:r>
+    </w:p>
+    <w:p>
+      <w:pPr>
+        <w:rPr>
+          <w:color w:val="000000"/>
+        </w:rPr>
+      </w:pPr>
+      <w:r>
+        <w:rPr>
+          <w:color w:val="000000"/>
+        </w:rPr>
+        <w:t>En caso de un fallo en el hardware, se hará el cambio de</w:t>
+      </w:r>
+      <w:r>
+        <w:rPr>
+          <w:color w:val="000000"/>
+        </w:rPr>
+        <w:t>l dispositivo para continuar con su uso.</w:t>
+      </w:r>
     </w:p>
     <w:p>
       <w:pPr>
         <w:pStyle w:val="Ttulo2"/>
       </w:pPr>
       <w:r>
-        <w:lastRenderedPageBreak/>
         <w:t xml:space="preserve"> </w:t>
       </w:r>
-      <w:bookmarkStart w:id="20" w:name="_Toc518398599"/>
+      <w:bookmarkStart w:id="22" w:name="_Toc518398599"/>
       <w:r>
         <w:t xml:space="preserve">3.2 </w:t>
       </w:r>
@@ -13204,7 +13011,7 @@
       <w:r>
         <w:t>yecto.</w:t>
       </w:r>
-      <w:bookmarkEnd w:id="20"/>
+      <w:bookmarkEnd w:id="22"/>
     </w:p>
     <w:p>
       <w:pPr>
@@ -13225,11 +13032,9 @@
       <w:r>
         <w:t xml:space="preserve"> Ya se cuenta con el equipo de </w:t>
       </w:r>
-      <w:proofErr w:type="spellStart"/>
-      <w:r>
-        <w:t>computo</w:t>
-      </w:r>
-      <w:proofErr w:type="spellEnd"/>
+      <w:r>
+        <w:t>cómputo</w:t>
+      </w:r>
       <w:r>
         <w:t xml:space="preserve"> necesario y se utilizara software libre. </w:t>
       </w:r>
@@ -13246,7 +13051,7 @@
       <w:pPr>
         <w:pStyle w:val="Ttulo2"/>
       </w:pPr>
-      <w:bookmarkStart w:id="21" w:name="_Toc518398600"/>
+      <w:bookmarkStart w:id="23" w:name="_Toc518398600"/>
       <w:r>
         <w:t xml:space="preserve">3.3 </w:t>
       </w:r>
@@ -13268,7 +13073,7 @@
       <w:r>
         <w:t>ontrol</w:t>
       </w:r>
-      <w:bookmarkEnd w:id="21"/>
+      <w:bookmarkEnd w:id="23"/>
     </w:p>
     <w:p>
       <w:pPr>
@@ -13337,21 +13142,7 @@
         <w:rPr>
           <w:color w:val="000000"/>
         </w:rPr>
-        <w:t xml:space="preserve">Las tareas o tarea se le asignaran a cada integrante del equipo. Por medio del mismo Outlook y las facilidades que esta herramienta contiene, cada integrante al final de la tarea o tareas, le proporcionara al líder del proyecto un </w:t>
-      </w:r>
-      <w:proofErr w:type="spellStart"/>
-      <w:r>
-        <w:rPr>
-          <w:color w:val="000000"/>
-        </w:rPr>
-        <w:t>feedback</w:t>
-      </w:r>
-      <w:proofErr w:type="spellEnd"/>
-      <w:r>
-        <w:rPr>
-          <w:color w:val="000000"/>
-        </w:rPr>
-        <w:t xml:space="preserve"> del avance del proyecto y un reporte en donde detallara los puntos finos de la o las tareas.</w:t>
+        <w:t>Las tareas o tarea se le asignaran a cada integrante del equipo. Por medio del mismo Outlook y las facilidades que esta herramienta contiene, cada integrante al final de la tarea o tareas, le proporcionara al líder del proyecto un feedback del avance del proyecto y un reporte en donde detallara los puntos finos de la o las tareas.</w:t>
       </w:r>
     </w:p>
     <w:p>
@@ -13499,71 +13290,63 @@
         <w:rPr>
           <w:color w:val="000000"/>
         </w:rPr>
-        <w:t xml:space="preserve">Gracias al uso de la aplicación Outlook y mediante el </w:t>
-      </w:r>
-      <w:proofErr w:type="spellStart"/>
+        <w:t xml:space="preserve">Gracias al uso de la aplicación Outlook y mediante el feedback que genere cada integrante del proyecto al reportar sus avances en cada tarea </w:t>
+      </w:r>
       <w:r>
         <w:rPr>
           <w:color w:val="000000"/>
         </w:rPr>
-        <w:t>feedback</w:t>
-      </w:r>
-      <w:proofErr w:type="spellEnd"/>
+        <w:t>delegada,</w:t>
+      </w:r>
       <w:r>
         <w:rPr>
           <w:color w:val="000000"/>
         </w:rPr>
-        <w:t xml:space="preserve"> que genere cada integrante del proyecto al reportar sus avances en cada tarea </w:t>
-      </w:r>
-      <w:r>
+        <w:t xml:space="preserve"> así como los contratiempos que encuentre durante el desarrollo de su tarea le permitirá al líder del proyecto y al o los integrantes a los cuales se les delego la tarea atacar los mismos.</w:t>
+      </w:r>
+    </w:p>
+    <w:p>
+      <w:pPr>
+        <w:ind w:left="-199"/>
         <w:rPr>
           <w:color w:val="000000"/>
         </w:rPr>
-        <w:t>delegada,</w:t>
-      </w:r>
-      <w:r>
+      </w:pPr>
+    </w:p>
+    <w:p>
+      <w:pPr>
+        <w:ind w:left="-199"/>
         <w:rPr>
           <w:color w:val="000000"/>
         </w:rPr>
-        <w:t xml:space="preserve"> así como los contratiempos que encuentre durante el desarrollo de su tarea le permitirá al líder del proyecto y al o los integrantes a los cuales se les delego la tarea atacar los mismos.</w:t>
+      </w:pPr>
+      <w:r>
+        <w:rPr>
+          <w:color w:val="000000"/>
+        </w:rPr>
+        <w:t>De esta manera se estarían solucionando reactivamente todos aquellos riesgos y particularidades no planeadas que pudieran surgir durante la realización de las tareas. Permitiendo continuar con la ejecución del plan del proyecto de manera controlada.</w:t>
       </w:r>
     </w:p>
     <w:p>
       <w:pPr>
         <w:ind w:left="-199"/>
         <w:rPr>
-          <w:color w:val="000000"/>
-        </w:rPr>
-      </w:pPr>
-    </w:p>
-    <w:p>
-      <w:pPr>
-        <w:ind w:left="-199"/>
-        <w:rPr>
-          <w:color w:val="000000"/>
-        </w:rPr>
-      </w:pPr>
-      <w:r>
-        <w:rPr>
-          <w:color w:val="000000"/>
-        </w:rPr>
-        <w:t>De esta manera se estarían solucionando reactivamente todos aquellos riesgos y particularidades no planeadas que pudieran surgir durante la realización de las tareas. Permitiendo continuar con la ejecución del plan del proyecto de manera controlada.</w:t>
-      </w:r>
-    </w:p>
-    <w:p>
-      <w:pPr>
-        <w:ind w:left="-199"/>
-        <w:rPr>
           <w:color w:val="0000FF"/>
         </w:rPr>
       </w:pPr>
     </w:p>
     <w:p/>
+    <w:p/>
+    <w:p/>
+    <w:p/>
+    <w:p/>
+    <w:p/>
+    <w:p/>
     <w:p>
       <w:pPr>
         <w:pStyle w:val="Ttulo2"/>
       </w:pPr>
-      <w:bookmarkStart w:id="22" w:name="_Toc518398601"/>
+      <w:bookmarkStart w:id="24" w:name="_Toc518398601"/>
       <w:r>
         <w:t xml:space="preserve">3.4 </w:t>
       </w:r>
@@ -13576,7 +13359,7 @@
       <w:r>
         <w:t>eplaneación</w:t>
       </w:r>
-      <w:bookmarkEnd w:id="22"/>
+      <w:bookmarkEnd w:id="24"/>
     </w:p>
     <w:p/>
     <w:p>
@@ -13694,19 +13477,18 @@
       <w:pPr>
         <w:pStyle w:val="Ttulo1"/>
       </w:pPr>
-      <w:bookmarkStart w:id="23" w:name="_Toc518398602"/>
-      <w:r>
-        <w:lastRenderedPageBreak/>
+      <w:bookmarkStart w:id="25" w:name="_Toc518398602"/>
+      <w:r>
         <w:t>Plan Tecnológico</w:t>
       </w:r>
-      <w:bookmarkEnd w:id="23"/>
+      <w:bookmarkEnd w:id="25"/>
     </w:p>
     <w:p/>
     <w:p>
       <w:pPr>
         <w:pStyle w:val="Ttulo2"/>
       </w:pPr>
-      <w:bookmarkStart w:id="24" w:name="_Toc518398603"/>
+      <w:bookmarkStart w:id="26" w:name="_Toc518398603"/>
       <w:r>
         <w:t>4</w:t>
       </w:r>
@@ -13731,7 +13513,7 @@
       <w:r>
         <w:t>écnicas</w:t>
       </w:r>
-      <w:bookmarkEnd w:id="24"/>
+      <w:bookmarkEnd w:id="26"/>
     </w:p>
     <w:p/>
     <w:p>
@@ -14192,21 +13974,12 @@
                 <w:szCs w:val="20"/>
               </w:rPr>
             </w:pPr>
-            <w:proofErr w:type="spellStart"/>
-            <w:r>
-              <w:rPr>
-                <w:color w:val="000000"/>
-                <w:szCs w:val="20"/>
-              </w:rPr>
-              <w:t>React</w:t>
-            </w:r>
-            <w:proofErr w:type="spellEnd"/>
-            <w:r>
-              <w:rPr>
-                <w:color w:val="000000"/>
-                <w:szCs w:val="20"/>
-              </w:rPr>
-              <w:t xml:space="preserve"> Native</w:t>
+            <w:r>
+              <w:rPr>
+                <w:color w:val="000000"/>
+                <w:szCs w:val="20"/>
+              </w:rPr>
+              <w:t>React Native</w:t>
             </w:r>
           </w:p>
         </w:tc>
@@ -14275,17 +14048,8 @@
                 <w:color w:val="000000"/>
                 <w:szCs w:val="20"/>
               </w:rPr>
-              <w:t xml:space="preserve"> </w:t>
-            </w:r>
-            <w:proofErr w:type="spellStart"/>
-            <w:r>
-              <w:rPr>
-                <w:color w:val="000000"/>
-                <w:szCs w:val="20"/>
-              </w:rPr>
-              <w:t>Code</w:t>
-            </w:r>
-            <w:proofErr w:type="spellEnd"/>
+              <w:t xml:space="preserve"> Code</w:t>
+            </w:r>
           </w:p>
         </w:tc>
       </w:tr>
@@ -14436,21 +14200,12 @@
                 <w:szCs w:val="20"/>
               </w:rPr>
             </w:pPr>
-            <w:proofErr w:type="spellStart"/>
-            <w:r>
-              <w:rPr>
-                <w:color w:val="000000"/>
-                <w:szCs w:val="20"/>
-              </w:rPr>
-              <w:t>MySql</w:t>
-            </w:r>
-            <w:proofErr w:type="spellEnd"/>
-            <w:r>
-              <w:rPr>
-                <w:color w:val="000000"/>
-                <w:szCs w:val="20"/>
-              </w:rPr>
-              <w:t xml:space="preserve"> Server</w:t>
+            <w:r>
+              <w:rPr>
+                <w:color w:val="000000"/>
+                <w:szCs w:val="20"/>
+              </w:rPr>
+              <w:t>MySql Server</w:t>
             </w:r>
           </w:p>
         </w:tc>
@@ -14478,9 +14233,9 @@
       <w:pPr>
         <w:pStyle w:val="Ttulo2"/>
       </w:pPr>
-      <w:bookmarkStart w:id="25" w:name="_qsh70q" w:colFirst="0" w:colLast="0"/>
-      <w:bookmarkStart w:id="26" w:name="_Toc518398604"/>
-      <w:bookmarkEnd w:id="25"/>
+      <w:bookmarkStart w:id="27" w:name="_qsh70q" w:colFirst="0" w:colLast="0"/>
+      <w:bookmarkStart w:id="28" w:name="_Toc518398604"/>
+      <w:bookmarkEnd w:id="27"/>
       <w:r>
         <w:t xml:space="preserve">4.2 </w:t>
       </w:r>
@@ -14505,7 +14260,7 @@
       <w:r>
         <w:t>oftware</w:t>
       </w:r>
-      <w:bookmarkEnd w:id="26"/>
+      <w:bookmarkEnd w:id="28"/>
     </w:p>
     <w:p/>
     <w:p/>
@@ -14513,7 +14268,7 @@
       <w:pPr>
         <w:pStyle w:val="Ttulo3"/>
       </w:pPr>
-      <w:bookmarkStart w:id="27" w:name="_Toc518398605"/>
+      <w:bookmarkStart w:id="29" w:name="_Toc518398605"/>
       <w:r>
         <w:t xml:space="preserve">4.2.1 </w:t>
       </w:r>
@@ -14523,7 +14278,7 @@
       <w:r>
         <w:t xml:space="preserve"> Software</w:t>
       </w:r>
-      <w:bookmarkEnd w:id="27"/>
+      <w:bookmarkEnd w:id="29"/>
     </w:p>
     <w:p>
       <w:pPr>
@@ -14762,17 +14517,8 @@
                 <w:color w:val="000000"/>
                 <w:szCs w:val="20"/>
               </w:rPr>
-              <w:t xml:space="preserve"> </w:t>
-            </w:r>
-            <w:proofErr w:type="spellStart"/>
-            <w:r>
-              <w:rPr>
-                <w:color w:val="000000"/>
-                <w:szCs w:val="20"/>
-              </w:rPr>
-              <w:t>Code</w:t>
-            </w:r>
-            <w:proofErr w:type="spellEnd"/>
+              <w:t xml:space="preserve"> Code</w:t>
+            </w:r>
           </w:p>
         </w:tc>
         <w:tc>
@@ -15140,7 +14886,7 @@
       <w:pPr>
         <w:pStyle w:val="Ttulo3"/>
       </w:pPr>
-      <w:bookmarkStart w:id="28" w:name="_Toc518398606"/>
+      <w:bookmarkStart w:id="30" w:name="_Toc518398606"/>
       <w:r>
         <w:t>4.2</w:t>
       </w:r>
@@ -15153,7 +14899,7 @@
       <w:r>
         <w:t xml:space="preserve"> Hardware</w:t>
       </w:r>
-      <w:bookmarkEnd w:id="28"/>
+      <w:bookmarkEnd w:id="30"/>
     </w:p>
     <w:p/>
     <w:tbl>
@@ -15509,7 +15255,6 @@
                 <w:szCs w:val="20"/>
               </w:rPr>
             </w:pPr>
-            <w:proofErr w:type="spellStart"/>
             <w:r>
               <w:rPr>
                 <w:rFonts w:eastAsia="Century Gothic"/>
@@ -15518,7 +15263,6 @@
               </w:rPr>
               <w:t>Escaner</w:t>
             </w:r>
-            <w:proofErr w:type="spellEnd"/>
           </w:p>
         </w:tc>
         <w:tc>
@@ -15637,12 +15381,11 @@
       <w:pPr>
         <w:pStyle w:val="Ttulo1"/>
       </w:pPr>
-      <w:bookmarkStart w:id="29" w:name="_Toc518398607"/>
-      <w:r>
-        <w:lastRenderedPageBreak/>
+      <w:bookmarkStart w:id="31" w:name="_Toc518398607"/>
+      <w:r>
         <w:t>Firmas de aprobación</w:t>
       </w:r>
-      <w:bookmarkEnd w:id="29"/>
+      <w:bookmarkEnd w:id="31"/>
     </w:p>
     <w:p>
       <w:pPr>
@@ -15777,8 +15520,8 @@
               <w:ind w:left="0"/>
               <w:jc w:val="center"/>
             </w:pPr>
-            <w:bookmarkStart w:id="30" w:name="_3as4poj" w:colFirst="0" w:colLast="0"/>
-            <w:bookmarkEnd w:id="30"/>
+            <w:bookmarkStart w:id="32" w:name="_3as4poj" w:colFirst="0" w:colLast="0"/>
+            <w:bookmarkEnd w:id="32"/>
           </w:p>
           <w:p>
             <w:pPr>

</xml_diff>

<commit_message>
Actualización del documento, actualización de últimos parámetros
</commit_message>
<xml_diff>
--- a/Documentacion/Plan-de-administracion-Formato.docx
+++ b/Documentacion/Plan-de-administracion-Formato.docx
@@ -512,6 +512,7 @@
           <w:docPartUnique/>
         </w:docPartObj>
       </w:sdtPr>
+      <w:sdtEndPr/>
       <w:sdtContent>
         <w:p>
           <w:pPr>
@@ -2461,7 +2462,15 @@
         <w:t>ttps</w:t>
       </w:r>
       <w:r>
-        <w:t xml:space="preserve"> y React Native</w:t>
+        <w:t xml:space="preserve"> y </w:t>
+      </w:r>
+      <w:proofErr w:type="spellStart"/>
+      <w:r>
+        <w:t>React</w:t>
+      </w:r>
+      <w:proofErr w:type="spellEnd"/>
+      <w:r>
+        <w:t xml:space="preserve"> Native</w:t>
       </w:r>
       <w:r>
         <w:t>.</w:t>
@@ -2531,7 +2540,15 @@
         <w:t>un código QR proporcionado aleatoriamente</w:t>
       </w:r>
       <w:r>
-        <w:t xml:space="preserve"> por la app móvil</w:t>
+        <w:t xml:space="preserve"> por la </w:t>
+      </w:r>
+      <w:proofErr w:type="gramStart"/>
+      <w:r>
+        <w:t>app</w:t>
+      </w:r>
+      <w:proofErr w:type="gramEnd"/>
+      <w:r>
+        <w:t xml:space="preserve"> móvil</w:t>
       </w:r>
       <w:r>
         <w:t>.</w:t>
@@ -2629,7 +2646,15 @@
         <w:t>Es un sistema basado en tecnolog</w:t>
       </w:r>
       <w:r>
-        <w:t>ía IoT (Internet de las cosas)</w:t>
+        <w:t xml:space="preserve">ía </w:t>
+      </w:r>
+      <w:proofErr w:type="spellStart"/>
+      <w:r>
+        <w:t>IoT</w:t>
+      </w:r>
+      <w:proofErr w:type="spellEnd"/>
+      <w:r>
+        <w:t xml:space="preserve"> (Internet de las cosas)</w:t>
       </w:r>
       <w:r>
         <w:t xml:space="preserve"> que ayudar</w:t>
@@ -2746,7 +2771,15 @@
         <w:t xml:space="preserve"> el acceso a la información</w:t>
       </w:r>
       <w:r>
-        <w:t xml:space="preserve"> por medio de una API desarrollada con el framework “Laravel”</w:t>
+        <w:t xml:space="preserve"> por medio de una API desarrollada con el </w:t>
+      </w:r>
+      <w:proofErr w:type="spellStart"/>
+      <w:r>
+        <w:t>framework</w:t>
+      </w:r>
+      <w:proofErr w:type="spellEnd"/>
+      <w:r>
+        <w:t xml:space="preserve"> “Laravel”</w:t>
       </w:r>
       <w:r>
         <w:t>, esta aplicación estará montada a un servidor</w:t>
@@ -2785,7 +2818,15 @@
         <w:t>arte</w:t>
       </w:r>
       <w:r>
-        <w:t xml:space="preserve"> se realizará mediante una aplicación móvil elaborada con React Native la cual estará conectada con la API con autentificación de seguridad</w:t>
+        <w:t xml:space="preserve"> se realizará mediante una aplicación móvil elaborada con </w:t>
+      </w:r>
+      <w:proofErr w:type="spellStart"/>
+      <w:r>
+        <w:t>React</w:t>
+      </w:r>
+      <w:proofErr w:type="spellEnd"/>
+      <w:r>
+        <w:t xml:space="preserve"> Native la cual estará conectada con la API con autentificación de seguridad</w:t>
       </w:r>
       <w:r>
         <w:t>.</w:t>
@@ -6448,8 +6489,13 @@
             </w:pPr>
             <w:bookmarkStart w:id="15" w:name="_Hlk117679954"/>
             <w:r>
-              <w:t>Saul Tellez</w:t>
-            </w:r>
+              <w:t xml:space="preserve">Saul </w:t>
+            </w:r>
+            <w:proofErr w:type="spellStart"/>
+            <w:r>
+              <w:t>Tellez</w:t>
+            </w:r>
+            <w:proofErr w:type="spellEnd"/>
           </w:p>
           <w:bookmarkEnd w:id="15"/>
           <w:p>
@@ -6710,8 +6756,17 @@
                 <w:color w:val="000000"/>
                 <w:szCs w:val="20"/>
               </w:rPr>
-              <w:t>Programador Back-End</w:t>
-            </w:r>
+              <w:t>Programador Back-</w:t>
+            </w:r>
+            <w:proofErr w:type="spellStart"/>
+            <w:r>
+              <w:rPr>
+                <w:color w:val="000000"/>
+                <w:szCs w:val="20"/>
+              </w:rPr>
+              <w:t>End</w:t>
+            </w:r>
+            <w:proofErr w:type="spellEnd"/>
           </w:p>
         </w:tc>
         <w:tc>
@@ -6725,8 +6780,13 @@
               <w:jc w:val="center"/>
             </w:pPr>
             <w:r>
-              <w:t>Silvestre Servin</w:t>
-            </w:r>
+              <w:t xml:space="preserve">Silvestre </w:t>
+            </w:r>
+            <w:proofErr w:type="spellStart"/>
+            <w:r>
+              <w:t>Servin</w:t>
+            </w:r>
+            <w:proofErr w:type="spellEnd"/>
           </w:p>
         </w:tc>
         <w:tc>
@@ -6801,14 +6861,46 @@
                 <w:color w:val="000000"/>
                 <w:szCs w:val="20"/>
               </w:rPr>
-              <w:t>.Conocimiento</w:t>
-            </w:r>
-            <w:r>
-              <w:rPr>
-                <w:color w:val="000000"/>
-                <w:szCs w:val="20"/>
-              </w:rPr>
-              <w:t xml:space="preserve"> del frameork React Native</w:t>
+              <w:t>Conocimiento</w:t>
+            </w:r>
+            <w:r>
+              <w:rPr>
+                <w:color w:val="000000"/>
+                <w:szCs w:val="20"/>
+              </w:rPr>
+              <w:t xml:space="preserve"> del </w:t>
+            </w:r>
+            <w:proofErr w:type="spellStart"/>
+            <w:r>
+              <w:rPr>
+                <w:color w:val="000000"/>
+                <w:szCs w:val="20"/>
+              </w:rPr>
+              <w:t>frameork</w:t>
+            </w:r>
+            <w:proofErr w:type="spellEnd"/>
+            <w:r>
+              <w:rPr>
+                <w:color w:val="000000"/>
+                <w:szCs w:val="20"/>
+              </w:rPr>
+              <w:t xml:space="preserve"> </w:t>
+            </w:r>
+            <w:proofErr w:type="spellStart"/>
+            <w:r>
+              <w:rPr>
+                <w:color w:val="000000"/>
+                <w:szCs w:val="20"/>
+              </w:rPr>
+              <w:t>React</w:t>
+            </w:r>
+            <w:proofErr w:type="spellEnd"/>
+            <w:r>
+              <w:rPr>
+                <w:color w:val="000000"/>
+                <w:szCs w:val="20"/>
+              </w:rPr>
+              <w:t xml:space="preserve"> Native</w:t>
             </w:r>
           </w:p>
         </w:tc>
@@ -6983,8 +7075,17 @@
                 <w:color w:val="000000"/>
                 <w:szCs w:val="20"/>
               </w:rPr>
-              <w:t>Programador Front-End</w:t>
-            </w:r>
+              <w:t>Programador Front-</w:t>
+            </w:r>
+            <w:proofErr w:type="spellStart"/>
+            <w:r>
+              <w:rPr>
+                <w:color w:val="000000"/>
+                <w:szCs w:val="20"/>
+              </w:rPr>
+              <w:t>End</w:t>
+            </w:r>
+            <w:proofErr w:type="spellEnd"/>
           </w:p>
         </w:tc>
         <w:tc>
@@ -7076,21 +7177,30 @@
                 <w:color w:val="000000"/>
                 <w:szCs w:val="20"/>
               </w:rPr>
-              <w:t>Conocimiento de</w:t>
-            </w:r>
-            <w:r>
-              <w:rPr>
-                <w:color w:val="000000"/>
-                <w:szCs w:val="20"/>
-              </w:rPr>
-              <w:t xml:space="preserve"> HTML</w:t>
-            </w:r>
-            <w:r>
-              <w:rPr>
-                <w:color w:val="000000"/>
-                <w:szCs w:val="20"/>
-              </w:rPr>
-              <w:t xml:space="preserve"> y React Native</w:t>
+              <w:t>Conocimiento de HTML</w:t>
+            </w:r>
+            <w:r>
+              <w:rPr>
+                <w:color w:val="000000"/>
+                <w:szCs w:val="20"/>
+              </w:rPr>
+              <w:t xml:space="preserve"> y </w:t>
+            </w:r>
+            <w:proofErr w:type="spellStart"/>
+            <w:r>
+              <w:rPr>
+                <w:color w:val="000000"/>
+                <w:szCs w:val="20"/>
+              </w:rPr>
+              <w:t>React</w:t>
+            </w:r>
+            <w:proofErr w:type="spellEnd"/>
+            <w:r>
+              <w:rPr>
+                <w:color w:val="000000"/>
+                <w:szCs w:val="20"/>
+              </w:rPr>
+              <w:t xml:space="preserve"> Native</w:t>
             </w:r>
           </w:p>
         </w:tc>
@@ -7473,8 +7583,13 @@
               <w:ind w:left="0"/>
               <w:jc w:val="center"/>
             </w:pPr>
-            <w:r>
-              <w:t>Yaremi Nicol</w:t>
+            <w:proofErr w:type="spellStart"/>
+            <w:r>
+              <w:t>Yaremi</w:t>
+            </w:r>
+            <w:proofErr w:type="spellEnd"/>
+            <w:r>
+              <w:t xml:space="preserve"> Nicol</w:t>
             </w:r>
           </w:p>
         </w:tc>
@@ -7721,6 +7836,308 @@
           </w:p>
         </w:tc>
       </w:tr>
+      <w:tr>
+        <w:trPr>
+          <w:trHeight w:val="260"/>
+        </w:trPr>
+        <w:tc>
+          <w:tcPr>
+            <w:tcW w:w="1582" w:type="dxa"/>
+            <w:shd w:val="clear" w:color="auto" w:fill="auto"/>
+          </w:tcPr>
+          <w:p>
+            <w:pPr>
+              <w:pBdr>
+                <w:top w:val="nil"/>
+                <w:left w:val="nil"/>
+                <w:bottom w:val="nil"/>
+                <w:right w:val="nil"/>
+                <w:between w:val="nil"/>
+              </w:pBdr>
+              <w:spacing w:before="60" w:after="60"/>
+              <w:ind w:left="113" w:right="113" w:hanging="113"/>
+              <w:jc w:val="center"/>
+              <w:rPr>
+                <w:color w:val="000000"/>
+                <w:szCs w:val="20"/>
+              </w:rPr>
+            </w:pPr>
+            <w:proofErr w:type="spellStart"/>
+            <w:r>
+              <w:rPr>
+                <w:color w:val="000000"/>
+                <w:szCs w:val="20"/>
+              </w:rPr>
+              <w:t>Tester</w:t>
+            </w:r>
+            <w:proofErr w:type="spellEnd"/>
+          </w:p>
+        </w:tc>
+        <w:tc>
+          <w:tcPr>
+            <w:tcW w:w="1396" w:type="dxa"/>
+            <w:shd w:val="clear" w:color="auto" w:fill="auto"/>
+          </w:tcPr>
+          <w:p>
+            <w:pPr>
+              <w:ind w:left="0"/>
+              <w:jc w:val="center"/>
+            </w:pPr>
+            <w:r>
+              <w:t>Gamaliel Lamadrid</w:t>
+            </w:r>
+          </w:p>
+          <w:p>
+            <w:pPr>
+              <w:ind w:left="0"/>
+              <w:jc w:val="center"/>
+            </w:pPr>
+            <w:r>
+              <w:t>Y</w:t>
+            </w:r>
+          </w:p>
+          <w:p>
+            <w:pPr>
+              <w:ind w:left="0"/>
+              <w:jc w:val="center"/>
+            </w:pPr>
+            <w:r>
+              <w:t>Arely Lara</w:t>
+            </w:r>
+          </w:p>
+        </w:tc>
+        <w:tc>
+          <w:tcPr>
+            <w:tcW w:w="1731" w:type="dxa"/>
+            <w:shd w:val="clear" w:color="auto" w:fill="auto"/>
+          </w:tcPr>
+          <w:p>
+            <w:pPr>
+              <w:pBdr>
+                <w:top w:val="nil"/>
+                <w:left w:val="nil"/>
+                <w:bottom w:val="nil"/>
+                <w:right w:val="nil"/>
+                <w:between w:val="nil"/>
+              </w:pBdr>
+              <w:spacing w:before="60" w:after="60"/>
+              <w:ind w:left="113" w:right="113" w:hanging="113"/>
+              <w:jc w:val="center"/>
+              <w:rPr>
+                <w:color w:val="000000"/>
+                <w:szCs w:val="20"/>
+              </w:rPr>
+            </w:pPr>
+            <w:r>
+              <w:rPr>
+                <w:color w:val="000000"/>
+                <w:szCs w:val="20"/>
+              </w:rPr>
+              <w:t xml:space="preserve">Documentar errores dentro de la </w:t>
+            </w:r>
+            <w:proofErr w:type="gramStart"/>
+            <w:r>
+              <w:rPr>
+                <w:color w:val="000000"/>
+                <w:szCs w:val="20"/>
+              </w:rPr>
+              <w:t>app</w:t>
+            </w:r>
+            <w:proofErr w:type="gramEnd"/>
+            <w:r>
+              <w:rPr>
+                <w:color w:val="000000"/>
+                <w:szCs w:val="20"/>
+              </w:rPr>
+              <w:t xml:space="preserve"> y comprobar su correcta usabilidad </w:t>
+            </w:r>
+          </w:p>
+        </w:tc>
+        <w:tc>
+          <w:tcPr>
+            <w:tcW w:w="1387" w:type="dxa"/>
+            <w:shd w:val="clear" w:color="auto" w:fill="auto"/>
+          </w:tcPr>
+          <w:p>
+            <w:pPr>
+              <w:pBdr>
+                <w:top w:val="nil"/>
+                <w:left w:val="nil"/>
+                <w:bottom w:val="nil"/>
+                <w:right w:val="nil"/>
+                <w:between w:val="nil"/>
+              </w:pBdr>
+              <w:spacing w:before="60" w:after="60"/>
+              <w:ind w:left="113" w:right="113" w:hanging="113"/>
+              <w:jc w:val="center"/>
+              <w:rPr>
+                <w:color w:val="000000"/>
+                <w:szCs w:val="20"/>
+              </w:rPr>
+            </w:pPr>
+            <w:r>
+              <w:rPr>
+                <w:color w:val="000000"/>
+                <w:szCs w:val="20"/>
+              </w:rPr>
+              <w:t>Análisis, conocimiento sobre el dispositivo</w:t>
+            </w:r>
+          </w:p>
+        </w:tc>
+        <w:tc>
+          <w:tcPr>
+            <w:tcW w:w="1559" w:type="dxa"/>
+            <w:shd w:val="clear" w:color="auto" w:fill="auto"/>
+          </w:tcPr>
+          <w:p>
+            <w:pPr>
+              <w:pBdr>
+                <w:top w:val="nil"/>
+                <w:left w:val="nil"/>
+                <w:bottom w:val="nil"/>
+                <w:right w:val="nil"/>
+                <w:between w:val="nil"/>
+              </w:pBdr>
+              <w:spacing w:before="60" w:after="60"/>
+              <w:ind w:left="113" w:right="113" w:hanging="113"/>
+              <w:jc w:val="center"/>
+              <w:rPr>
+                <w:color w:val="000000"/>
+                <w:szCs w:val="20"/>
+              </w:rPr>
+            </w:pPr>
+          </w:p>
+        </w:tc>
+        <w:tc>
+          <w:tcPr>
+            <w:tcW w:w="1276" w:type="dxa"/>
+            <w:shd w:val="clear" w:color="auto" w:fill="auto"/>
+          </w:tcPr>
+          <w:p>
+            <w:pPr>
+              <w:pBdr>
+                <w:top w:val="nil"/>
+                <w:left w:val="nil"/>
+                <w:bottom w:val="nil"/>
+                <w:right w:val="nil"/>
+                <w:between w:val="nil"/>
+              </w:pBdr>
+              <w:spacing w:before="60" w:after="60"/>
+              <w:ind w:left="113" w:right="113" w:hanging="113"/>
+              <w:jc w:val="center"/>
+              <w:rPr>
+                <w:color w:val="000000"/>
+                <w:szCs w:val="20"/>
+              </w:rPr>
+            </w:pPr>
+            <w:r>
+              <w:rPr>
+                <w:color w:val="000000"/>
+                <w:szCs w:val="20"/>
+              </w:rPr>
+              <w:t>555-009</w:t>
+            </w:r>
+          </w:p>
+          <w:p>
+            <w:pPr>
+              <w:pBdr>
+                <w:top w:val="nil"/>
+                <w:left w:val="nil"/>
+                <w:bottom w:val="nil"/>
+                <w:right w:val="nil"/>
+                <w:between w:val="nil"/>
+              </w:pBdr>
+              <w:spacing w:before="60" w:after="60"/>
+              <w:ind w:left="113" w:right="113" w:hanging="113"/>
+              <w:jc w:val="center"/>
+              <w:rPr>
+                <w:color w:val="000000"/>
+                <w:szCs w:val="20"/>
+              </w:rPr>
+            </w:pPr>
+            <w:r>
+              <w:rPr>
+                <w:color w:val="000000"/>
+                <w:szCs w:val="20"/>
+              </w:rPr>
+              <w:t xml:space="preserve">Y </w:t>
+            </w:r>
+          </w:p>
+          <w:p>
+            <w:pPr>
+              <w:pBdr>
+                <w:top w:val="nil"/>
+                <w:left w:val="nil"/>
+                <w:bottom w:val="nil"/>
+                <w:right w:val="nil"/>
+                <w:between w:val="nil"/>
+              </w:pBdr>
+              <w:spacing w:before="60" w:after="60"/>
+              <w:ind w:left="113" w:right="113" w:hanging="113"/>
+              <w:jc w:val="center"/>
+              <w:rPr>
+                <w:color w:val="000000"/>
+                <w:szCs w:val="20"/>
+              </w:rPr>
+            </w:pPr>
+            <w:r>
+              <w:rPr>
+                <w:color w:val="000000"/>
+                <w:szCs w:val="20"/>
+              </w:rPr>
+              <w:t>555-411</w:t>
+            </w:r>
+          </w:p>
+        </w:tc>
+        <w:tc>
+          <w:tcPr>
+            <w:tcW w:w="1134" w:type="dxa"/>
+            <w:shd w:val="clear" w:color="auto" w:fill="auto"/>
+          </w:tcPr>
+          <w:p>
+            <w:pPr>
+              <w:pBdr>
+                <w:top w:val="nil"/>
+                <w:left w:val="nil"/>
+                <w:bottom w:val="nil"/>
+                <w:right w:val="nil"/>
+                <w:between w:val="nil"/>
+              </w:pBdr>
+              <w:spacing w:before="60" w:after="60"/>
+              <w:ind w:left="113" w:right="113" w:hanging="113"/>
+              <w:jc w:val="center"/>
+              <w:rPr>
+                <w:color w:val="000000"/>
+                <w:szCs w:val="20"/>
+              </w:rPr>
+            </w:pPr>
+          </w:p>
+        </w:tc>
+        <w:tc>
+          <w:tcPr>
+            <w:tcW w:w="1276" w:type="dxa"/>
+            <w:shd w:val="clear" w:color="auto" w:fill="auto"/>
+          </w:tcPr>
+          <w:p>
+            <w:pPr>
+              <w:pBdr>
+                <w:top w:val="nil"/>
+                <w:left w:val="nil"/>
+                <w:bottom w:val="nil"/>
+                <w:right w:val="nil"/>
+                <w:between w:val="nil"/>
+              </w:pBdr>
+              <w:spacing w:before="60" w:after="60"/>
+              <w:ind w:left="113" w:right="113" w:hanging="113"/>
+              <w:jc w:val="center"/>
+              <w:rPr>
+                <w:color w:val="000000"/>
+                <w:szCs w:val="20"/>
+              </w:rPr>
+            </w:pPr>
+          </w:p>
+        </w:tc>
+      </w:tr>
     </w:tbl>
     <w:p>
       <w:pPr>
@@ -7737,6 +8154,7 @@
     </w:p>
     <w:p>
       <w:pPr>
+        <w:ind w:left="0"/>
         <w:rPr>
           <w:color w:val="0000FF"/>
         </w:rPr>
@@ -7751,39 +8169,10 @@
     </w:p>
     <w:p>
       <w:pPr>
-        <w:rPr>
-          <w:color w:val="0000FF"/>
-        </w:rPr>
-      </w:pPr>
-    </w:p>
-    <w:p>
-      <w:pPr>
-        <w:rPr>
-          <w:color w:val="0000FF"/>
-        </w:rPr>
-      </w:pPr>
-    </w:p>
-    <w:p>
-      <w:pPr>
-        <w:rPr>
-          <w:color w:val="0000FF"/>
-        </w:rPr>
-      </w:pPr>
-    </w:p>
-    <w:p>
-      <w:pPr>
-        <w:rPr>
-          <w:color w:val="0000FF"/>
-        </w:rPr>
-      </w:pPr>
-    </w:p>
-    <w:p>
-      <w:pPr>
         <w:pStyle w:val="Ttulo2"/>
       </w:pPr>
       <w:bookmarkStart w:id="17" w:name="_Toc518398594"/>
       <w:r>
-        <w:lastRenderedPageBreak/>
         <w:t xml:space="preserve">2.6 </w:t>
       </w:r>
       <w:r>
@@ -8377,8 +8766,13 @@
                               <w:jc w:val="center"/>
                             </w:pPr>
                             <w:r>
-                              <w:t>Saul Tellez</w:t>
+                              <w:t xml:space="preserve">Saul </w:t>
                             </w:r>
+                            <w:proofErr w:type="spellStart"/>
+                            <w:r>
+                              <w:t>Tellez</w:t>
+                            </w:r>
+                            <w:proofErr w:type="spellEnd"/>
                           </w:p>
                         </w:txbxContent>
                       </wps:txbx>
@@ -8420,8 +8814,13 @@
                         <w:jc w:val="center"/>
                       </w:pPr>
                       <w:r>
-                        <w:t>Saul Tellez</w:t>
+                        <w:t xml:space="preserve">Saul </w:t>
                       </w:r>
+                      <w:proofErr w:type="spellStart"/>
+                      <w:r>
+                        <w:t>Tellez</w:t>
+                      </w:r>
+                      <w:proofErr w:type="spellEnd"/>
                     </w:p>
                   </w:txbxContent>
                 </v:textbox>
@@ -8505,8 +8904,13 @@
                               <w:ind w:left="0"/>
                               <w:jc w:val="center"/>
                             </w:pPr>
+                            <w:proofErr w:type="spellStart"/>
                             <w:r>
-                              <w:t>Yaremi Nicol</w:t>
+                              <w:t>Yaremi</w:t>
+                            </w:r>
+                            <w:proofErr w:type="spellEnd"/>
+                            <w:r>
+                              <w:t xml:space="preserve"> Nicol</w:t>
                             </w:r>
                           </w:p>
                         </w:txbxContent>
@@ -8548,8 +8952,13 @@
                         <w:ind w:left="0"/>
                         <w:jc w:val="center"/>
                       </w:pPr>
+                      <w:proofErr w:type="spellStart"/>
                       <w:r>
-                        <w:t>Yaremi Nicol</w:t>
+                        <w:t>Yaremi</w:t>
+                      </w:r>
+                      <w:proofErr w:type="spellEnd"/>
+                      <w:r>
+                        <w:t xml:space="preserve"> Nicol</w:t>
                       </w:r>
                     </w:p>
                   </w:txbxContent>
@@ -8746,8 +9155,13 @@
                               <w:t>Front</w:t>
                             </w:r>
                             <w:r>
-                              <w:t>-End</w:t>
+                              <w:t>-</w:t>
                             </w:r>
+                            <w:proofErr w:type="spellStart"/>
+                            <w:r>
+                              <w:t>End</w:t>
+                            </w:r>
+                            <w:proofErr w:type="spellEnd"/>
                           </w:p>
                           <w:p>
                             <w:pPr>
@@ -8795,8 +9209,13 @@
                         <w:t>Front</w:t>
                       </w:r>
                       <w:r>
-                        <w:t>-End</w:t>
+                        <w:t>-</w:t>
                       </w:r>
+                      <w:proofErr w:type="spellStart"/>
+                      <w:r>
+                        <w:t>End</w:t>
+                      </w:r>
+                      <w:proofErr w:type="spellEnd"/>
                     </w:p>
                     <w:p>
                       <w:pPr>
@@ -8873,8 +9292,13 @@
                               <w:jc w:val="center"/>
                             </w:pPr>
                             <w:r>
-                              <w:t>Programador Back-End</w:t>
+                              <w:t>Programador Back-</w:t>
                             </w:r>
+                            <w:proofErr w:type="spellStart"/>
+                            <w:r>
+                              <w:t>End</w:t>
+                            </w:r>
+                            <w:proofErr w:type="spellEnd"/>
                           </w:p>
                           <w:p>
                             <w:pPr>
@@ -8882,8 +9306,13 @@
                               <w:jc w:val="center"/>
                             </w:pPr>
                             <w:r>
-                              <w:t>Silvestre Servin</w:t>
+                              <w:t xml:space="preserve">Silvestre </w:t>
                             </w:r>
+                            <w:proofErr w:type="spellStart"/>
+                            <w:r>
+                              <w:t>Servin</w:t>
+                            </w:r>
+                            <w:proofErr w:type="spellEnd"/>
                           </w:p>
                         </w:txbxContent>
                       </wps:txbx>
@@ -8916,8 +9345,13 @@
                         <w:jc w:val="center"/>
                       </w:pPr>
                       <w:r>
-                        <w:t>Programador Back-End</w:t>
+                        <w:t>Programador Back-</w:t>
                       </w:r>
+                      <w:proofErr w:type="spellStart"/>
+                      <w:r>
+                        <w:t>End</w:t>
+                      </w:r>
+                      <w:proofErr w:type="spellEnd"/>
                     </w:p>
                     <w:p>
                       <w:pPr>
@@ -8925,8 +9359,13 @@
                         <w:jc w:val="center"/>
                       </w:pPr>
                       <w:r>
-                        <w:t>Silvestre Servin</w:t>
+                        <w:t xml:space="preserve">Silvestre </w:t>
                       </w:r>
+                      <w:proofErr w:type="spellStart"/>
+                      <w:r>
+                        <w:t>Servin</w:t>
+                      </w:r>
+                      <w:proofErr w:type="spellEnd"/>
                     </w:p>
                   </w:txbxContent>
                 </v:textbox>
@@ -9521,167 +9960,6 @@
           </w:tcPr>
           <w:p>
             <w:pPr>
-              <w:numPr>
-                <w:ilvl w:val="0"/>
-                <w:numId w:val="11"/>
-              </w:numPr>
-              <w:pBdr>
-                <w:top w:val="nil"/>
-                <w:left w:val="nil"/>
-                <w:bottom w:val="nil"/>
-                <w:right w:val="nil"/>
-                <w:between w:val="nil"/>
-              </w:pBdr>
-              <w:ind w:left="309" w:hanging="283"/>
-              <w:rPr>
-                <w:rFonts w:ascii="Arial Narrow" w:eastAsia="Arial Narrow" w:hAnsi="Arial Narrow" w:cs="Arial Narrow"/>
-                <w:color w:val="000000"/>
-                <w:sz w:val="22"/>
-                <w:szCs w:val="22"/>
-              </w:rPr>
-            </w:pPr>
-            <w:r>
-              <w:rPr>
-                <w:rFonts w:ascii="Arial Narrow" w:eastAsia="Arial Narrow" w:hAnsi="Arial Narrow" w:cs="Arial Narrow"/>
-                <w:color w:val="000000"/>
-                <w:sz w:val="22"/>
-                <w:szCs w:val="22"/>
-              </w:rPr>
-              <w:t>Reunión</w:t>
-            </w:r>
-          </w:p>
-          <w:p>
-            <w:pPr>
-              <w:numPr>
-                <w:ilvl w:val="0"/>
-                <w:numId w:val="11"/>
-              </w:numPr>
-              <w:pBdr>
-                <w:top w:val="nil"/>
-                <w:left w:val="nil"/>
-                <w:bottom w:val="nil"/>
-                <w:right w:val="nil"/>
-                <w:between w:val="nil"/>
-              </w:pBdr>
-              <w:ind w:left="309" w:hanging="283"/>
-              <w:rPr>
-                <w:rFonts w:ascii="Arial Narrow" w:eastAsia="Arial Narrow" w:hAnsi="Arial Narrow" w:cs="Arial Narrow"/>
-                <w:color w:val="000000"/>
-                <w:sz w:val="22"/>
-                <w:szCs w:val="22"/>
-              </w:rPr>
-            </w:pPr>
-            <w:r>
-              <w:rPr>
-                <w:rFonts w:ascii="Arial Narrow" w:eastAsia="Arial Narrow" w:hAnsi="Arial Narrow" w:cs="Arial Narrow"/>
-                <w:color w:val="000000"/>
-                <w:sz w:val="22"/>
-                <w:szCs w:val="22"/>
-              </w:rPr>
-              <w:t>Escrito</w:t>
-            </w:r>
-          </w:p>
-        </w:tc>
-        <w:tc>
-          <w:tcPr>
-            <w:tcW w:w="1843" w:type="dxa"/>
-          </w:tcPr>
-          <w:p>
-            <w:pPr>
-              <w:numPr>
-                <w:ilvl w:val="0"/>
-                <w:numId w:val="10"/>
-              </w:numPr>
-              <w:pBdr>
-                <w:top w:val="nil"/>
-                <w:left w:val="nil"/>
-                <w:bottom w:val="nil"/>
-                <w:right w:val="nil"/>
-                <w:between w:val="nil"/>
-              </w:pBdr>
-              <w:rPr>
-                <w:rFonts w:ascii="Arial Narrow" w:eastAsia="Arial Narrow" w:hAnsi="Arial Narrow" w:cs="Arial Narrow"/>
-                <w:color w:val="000000"/>
-                <w:sz w:val="22"/>
-                <w:szCs w:val="22"/>
-              </w:rPr>
-            </w:pPr>
-            <w:r>
-              <w:rPr>
-                <w:rFonts w:ascii="Arial Narrow" w:eastAsia="Arial Narrow" w:hAnsi="Arial Narrow" w:cs="Arial Narrow"/>
-                <w:color w:val="000000"/>
-                <w:sz w:val="22"/>
-                <w:szCs w:val="22"/>
-              </w:rPr>
-              <w:t>Matriz de responsabilidades</w:t>
-            </w:r>
-          </w:p>
-          <w:p>
-            <w:pPr>
-              <w:numPr>
-                <w:ilvl w:val="0"/>
-                <w:numId w:val="10"/>
-              </w:numPr>
-              <w:pBdr>
-                <w:top w:val="nil"/>
-                <w:left w:val="nil"/>
-                <w:bottom w:val="nil"/>
-                <w:right w:val="nil"/>
-                <w:between w:val="nil"/>
-              </w:pBdr>
-              <w:rPr>
-                <w:rFonts w:ascii="Arial Narrow" w:eastAsia="Arial Narrow" w:hAnsi="Arial Narrow" w:cs="Arial Narrow"/>
-                <w:color w:val="000000"/>
-                <w:sz w:val="22"/>
-                <w:szCs w:val="22"/>
-              </w:rPr>
-            </w:pPr>
-            <w:r>
-              <w:rPr>
-                <w:rFonts w:ascii="Arial Narrow" w:eastAsia="Arial Narrow" w:hAnsi="Arial Narrow" w:cs="Arial Narrow"/>
-                <w:color w:val="000000"/>
-                <w:sz w:val="22"/>
-                <w:szCs w:val="22"/>
-              </w:rPr>
-              <w:t>Correo electrónico</w:t>
-            </w:r>
-          </w:p>
-        </w:tc>
-        <w:tc>
-          <w:tcPr>
-            <w:tcW w:w="1984" w:type="dxa"/>
-          </w:tcPr>
-          <w:p>
-            <w:pPr>
-              <w:numPr>
-                <w:ilvl w:val="0"/>
-                <w:numId w:val="6"/>
-              </w:numPr>
-              <w:pBdr>
-                <w:top w:val="nil"/>
-                <w:left w:val="nil"/>
-                <w:bottom w:val="nil"/>
-                <w:right w:val="nil"/>
-                <w:between w:val="nil"/>
-              </w:pBdr>
-              <w:rPr>
-                <w:color w:val="000000"/>
-                <w:sz w:val="22"/>
-                <w:szCs w:val="22"/>
-              </w:rPr>
-            </w:pPr>
-            <w:r>
-              <w:rPr>
-                <w:rFonts w:ascii="Arial Narrow" w:eastAsia="Arial Narrow" w:hAnsi="Arial Narrow" w:cs="Arial Narrow"/>
-                <w:color w:val="000000"/>
-                <w:sz w:val="22"/>
-                <w:szCs w:val="22"/>
-              </w:rPr>
-              <w:t>Administrador</w:t>
-            </w:r>
-          </w:p>
-          <w:p>
-            <w:pPr>
               <w:pBdr>
                 <w:top w:val="nil"/>
                 <w:left w:val="nil"/>
@@ -9690,152 +9968,22 @@
                 <w:between w:val="nil"/>
               </w:pBdr>
               <w:ind w:left="0"/>
-              <w:rPr>
+              <w:jc w:val="center"/>
+              <w:rPr>
+                <w:rFonts w:ascii="Arial Narrow" w:eastAsia="Arial Narrow" w:hAnsi="Arial Narrow" w:cs="Arial Narrow"/>
                 <w:color w:val="000000"/>
                 <w:sz w:val="22"/>
                 <w:szCs w:val="22"/>
               </w:rPr>
             </w:pPr>
-          </w:p>
-        </w:tc>
-      </w:tr>
-      <w:tr>
-        <w:trPr>
-          <w:trHeight w:val="840"/>
-        </w:trPr>
-        <w:tc>
-          <w:tcPr>
-            <w:tcW w:w="1560" w:type="dxa"/>
-          </w:tcPr>
-          <w:p>
-            <w:pPr>
-              <w:ind w:left="0"/>
-              <w:jc w:val="center"/>
+            <w:r>
               <w:rPr>
                 <w:rFonts w:ascii="Arial Narrow" w:eastAsia="Arial Narrow" w:hAnsi="Arial Narrow" w:cs="Arial Narrow"/>
+                <w:color w:val="000000"/>
                 <w:sz w:val="22"/>
                 <w:szCs w:val="22"/>
               </w:rPr>
-            </w:pPr>
-            <w:r>
-              <w:rPr>
-                <w:rFonts w:ascii="Arial Narrow" w:eastAsia="Arial Narrow" w:hAnsi="Arial Narrow" w:cs="Arial Narrow"/>
-                <w:sz w:val="22"/>
-                <w:szCs w:val="22"/>
-              </w:rPr>
-              <w:t>Administrador</w:t>
-            </w:r>
-          </w:p>
-        </w:tc>
-        <w:tc>
-          <w:tcPr>
-            <w:tcW w:w="1276" w:type="dxa"/>
-          </w:tcPr>
-          <w:p>
-            <w:pPr>
-              <w:ind w:left="0"/>
-              <w:jc w:val="center"/>
-              <w:rPr>
-                <w:rFonts w:ascii="Arial Narrow" w:eastAsia="Arial Narrow" w:hAnsi="Arial Narrow" w:cs="Arial Narrow"/>
-                <w:sz w:val="22"/>
-                <w:szCs w:val="22"/>
-              </w:rPr>
-            </w:pPr>
-            <w:r>
-              <w:rPr>
-                <w:rFonts w:ascii="Arial Narrow" w:eastAsia="Arial Narrow" w:hAnsi="Arial Narrow" w:cs="Arial Narrow"/>
-                <w:sz w:val="22"/>
-                <w:szCs w:val="22"/>
-              </w:rPr>
-              <w:t xml:space="preserve">Todo el </w:t>
-            </w:r>
-            <w:r>
-              <w:rPr>
-                <w:rFonts w:ascii="Arial Narrow" w:eastAsia="Arial Narrow" w:hAnsi="Arial Narrow" w:cs="Arial Narrow"/>
-                <w:sz w:val="22"/>
-                <w:szCs w:val="22"/>
-              </w:rPr>
-              <w:t>Staff</w:t>
-            </w:r>
-          </w:p>
-        </w:tc>
-        <w:tc>
-          <w:tcPr>
-            <w:tcW w:w="1417" w:type="dxa"/>
-          </w:tcPr>
-          <w:p>
-            <w:pPr>
-              <w:ind w:left="0"/>
-              <w:jc w:val="center"/>
-              <w:rPr>
-                <w:rFonts w:ascii="Arial Narrow" w:eastAsia="Arial Narrow" w:hAnsi="Arial Narrow" w:cs="Arial Narrow"/>
-                <w:sz w:val="22"/>
-                <w:szCs w:val="22"/>
-              </w:rPr>
-            </w:pPr>
-            <w:r>
-              <w:rPr>
-                <w:rFonts w:ascii="Arial Narrow" w:eastAsia="Arial Narrow" w:hAnsi="Arial Narrow" w:cs="Arial Narrow"/>
-                <w:sz w:val="22"/>
-                <w:szCs w:val="22"/>
-              </w:rPr>
-              <w:t>En cualquier momento</w:t>
-            </w:r>
-            <w:r>
-              <w:rPr>
-                <w:rFonts w:ascii="Arial Narrow" w:eastAsia="Arial Narrow" w:hAnsi="Arial Narrow" w:cs="Arial Narrow"/>
-                <w:sz w:val="22"/>
-                <w:szCs w:val="22"/>
-              </w:rPr>
-              <w:t xml:space="preserve"> disponible</w:t>
-            </w:r>
-          </w:p>
-        </w:tc>
-        <w:tc>
-          <w:tcPr>
-            <w:tcW w:w="1418" w:type="dxa"/>
-          </w:tcPr>
-          <w:p>
-            <w:pPr>
-              <w:ind w:left="0"/>
-              <w:jc w:val="center"/>
-              <w:rPr>
-                <w:rFonts w:ascii="Arial Narrow" w:eastAsia="Arial Narrow" w:hAnsi="Arial Narrow" w:cs="Arial Narrow"/>
-                <w:sz w:val="22"/>
-                <w:szCs w:val="22"/>
-              </w:rPr>
-            </w:pPr>
-            <w:r>
-              <w:rPr>
-                <w:rFonts w:ascii="Arial Narrow" w:eastAsia="Arial Narrow" w:hAnsi="Arial Narrow" w:cs="Arial Narrow"/>
-                <w:sz w:val="22"/>
-                <w:szCs w:val="22"/>
-              </w:rPr>
-              <w:t>Cambios requeridos en el proyecto (software)</w:t>
-            </w:r>
-          </w:p>
-        </w:tc>
-        <w:tc>
-          <w:tcPr>
-            <w:tcW w:w="1559" w:type="dxa"/>
-          </w:tcPr>
-          <w:p>
-            <w:pPr>
-              <w:ind w:left="0"/>
-              <w:jc w:val="center"/>
-              <w:rPr>
-                <w:rFonts w:ascii="Arial Narrow" w:eastAsia="Arial Narrow" w:hAnsi="Arial Narrow" w:cs="Arial Narrow"/>
-                <w:sz w:val="22"/>
-                <w:szCs w:val="22"/>
-              </w:rPr>
-            </w:pPr>
-            <w:r>
-              <w:rPr>
-                <w:rFonts w:ascii="Arial Narrow" w:eastAsia="Arial Narrow" w:hAnsi="Arial Narrow" w:cs="Arial Narrow"/>
-                <w:sz w:val="22"/>
-                <w:szCs w:val="22"/>
-              </w:rPr>
-              <w:t>Documento</w:t>
+              <w:t>Reunión</w:t>
             </w:r>
           </w:p>
         </w:tc>
@@ -9845,169 +9993,6 @@
           </w:tcPr>
           <w:p>
             <w:pPr>
-              <w:ind w:left="0"/>
-              <w:jc w:val="center"/>
-              <w:rPr>
-                <w:rFonts w:ascii="Arial Narrow" w:eastAsia="Arial Narrow" w:hAnsi="Arial Narrow" w:cs="Arial Narrow"/>
-                <w:sz w:val="22"/>
-                <w:szCs w:val="22"/>
-              </w:rPr>
-            </w:pPr>
-            <w:r>
-              <w:rPr>
-                <w:rFonts w:ascii="Arial Narrow" w:eastAsia="Arial Narrow" w:hAnsi="Arial Narrow" w:cs="Arial Narrow"/>
-                <w:sz w:val="22"/>
-                <w:szCs w:val="22"/>
-              </w:rPr>
-              <w:t>Especificación de requerimientos de software (SRS)</w:t>
-            </w:r>
-          </w:p>
-        </w:tc>
-        <w:tc>
-          <w:tcPr>
-            <w:tcW w:w="1984" w:type="dxa"/>
-          </w:tcPr>
-          <w:p>
-            <w:pPr>
-              <w:ind w:left="0"/>
-              <w:jc w:val="center"/>
-              <w:rPr>
-                <w:rFonts w:ascii="Arial Narrow" w:eastAsia="Arial Narrow" w:hAnsi="Arial Narrow" w:cs="Arial Narrow"/>
-                <w:sz w:val="22"/>
-                <w:szCs w:val="22"/>
-              </w:rPr>
-            </w:pPr>
-            <w:r>
-              <w:rPr>
-                <w:rFonts w:ascii="Arial Narrow" w:eastAsia="Arial Narrow" w:hAnsi="Arial Narrow" w:cs="Arial Narrow"/>
-                <w:sz w:val="22"/>
-                <w:szCs w:val="22"/>
-              </w:rPr>
-              <w:t>Documentador</w:t>
-            </w:r>
-          </w:p>
-          <w:p>
-            <w:pPr>
-              <w:ind w:left="0"/>
-              <w:jc w:val="center"/>
-              <w:rPr>
-                <w:rFonts w:ascii="Arial Narrow" w:eastAsia="Arial Narrow" w:hAnsi="Arial Narrow" w:cs="Arial Narrow"/>
-                <w:sz w:val="22"/>
-                <w:szCs w:val="22"/>
-              </w:rPr>
-            </w:pPr>
-          </w:p>
-        </w:tc>
-      </w:tr>
-      <w:tr>
-        <w:trPr>
-          <w:trHeight w:val="1140"/>
-        </w:trPr>
-        <w:tc>
-          <w:tcPr>
-            <w:tcW w:w="1560" w:type="dxa"/>
-          </w:tcPr>
-          <w:p>
-            <w:pPr>
-              <w:ind w:left="0"/>
-              <w:jc w:val="center"/>
-              <w:rPr>
-                <w:rFonts w:ascii="Arial Narrow" w:eastAsia="Arial Narrow" w:hAnsi="Arial Narrow" w:cs="Arial Narrow"/>
-                <w:sz w:val="22"/>
-                <w:szCs w:val="22"/>
-              </w:rPr>
-            </w:pPr>
-            <w:r>
-              <w:rPr>
-                <w:rFonts w:ascii="Arial Narrow" w:eastAsia="Arial Narrow" w:hAnsi="Arial Narrow" w:cs="Arial Narrow"/>
-                <w:sz w:val="22"/>
-                <w:szCs w:val="22"/>
-              </w:rPr>
-              <w:t>Tester</w:t>
-            </w:r>
-          </w:p>
-        </w:tc>
-        <w:tc>
-          <w:tcPr>
-            <w:tcW w:w="1276" w:type="dxa"/>
-          </w:tcPr>
-          <w:p>
-            <w:pPr>
-              <w:ind w:left="0"/>
-              <w:jc w:val="center"/>
-              <w:rPr>
-                <w:rFonts w:ascii="Arial Narrow" w:eastAsia="Arial Narrow" w:hAnsi="Arial Narrow" w:cs="Arial Narrow"/>
-                <w:sz w:val="22"/>
-                <w:szCs w:val="22"/>
-              </w:rPr>
-            </w:pPr>
-            <w:r>
-              <w:rPr>
-                <w:rFonts w:ascii="Arial Narrow" w:eastAsia="Arial Narrow" w:hAnsi="Arial Narrow" w:cs="Arial Narrow"/>
-                <w:sz w:val="22"/>
-                <w:szCs w:val="22"/>
-              </w:rPr>
-              <w:t>Administrador</w:t>
-            </w:r>
-          </w:p>
-        </w:tc>
-        <w:tc>
-          <w:tcPr>
-            <w:tcW w:w="1417" w:type="dxa"/>
-          </w:tcPr>
-          <w:p>
-            <w:pPr>
-              <w:ind w:left="0"/>
-              <w:jc w:val="center"/>
-              <w:rPr>
-                <w:rFonts w:ascii="Arial Narrow" w:eastAsia="Arial Narrow" w:hAnsi="Arial Narrow" w:cs="Arial Narrow"/>
-                <w:sz w:val="22"/>
-                <w:szCs w:val="22"/>
-              </w:rPr>
-            </w:pPr>
-            <w:r>
-              <w:rPr>
-                <w:rFonts w:ascii="Arial Narrow" w:eastAsia="Arial Narrow" w:hAnsi="Arial Narrow" w:cs="Arial Narrow"/>
-                <w:sz w:val="22"/>
-                <w:szCs w:val="22"/>
-              </w:rPr>
-              <w:t>En cualquier momento</w:t>
-            </w:r>
-          </w:p>
-        </w:tc>
-        <w:tc>
-          <w:tcPr>
-            <w:tcW w:w="1418" w:type="dxa"/>
-          </w:tcPr>
-          <w:p>
-            <w:pPr>
-              <w:ind w:left="0"/>
-              <w:rPr>
-                <w:rFonts w:ascii="Arial Narrow" w:eastAsia="Arial Narrow" w:hAnsi="Arial Narrow" w:cs="Arial Narrow"/>
-                <w:sz w:val="22"/>
-                <w:szCs w:val="22"/>
-              </w:rPr>
-            </w:pPr>
-            <w:r>
-              <w:rPr>
-                <w:rFonts w:ascii="Arial Narrow" w:eastAsia="Arial Narrow" w:hAnsi="Arial Narrow" w:cs="Arial Narrow"/>
-                <w:sz w:val="22"/>
-                <w:szCs w:val="22"/>
-              </w:rPr>
-              <w:t>Modificación de actividades en el proyecto no autorizadas</w:t>
-            </w:r>
-          </w:p>
-        </w:tc>
-        <w:tc>
-          <w:tcPr>
-            <w:tcW w:w="1559" w:type="dxa"/>
-          </w:tcPr>
-          <w:p>
-            <w:pPr>
-              <w:numPr>
-                <w:ilvl w:val="0"/>
-                <w:numId w:val="2"/>
-              </w:numPr>
               <w:pBdr>
                 <w:top w:val="nil"/>
                 <w:left w:val="nil"/>
@@ -10015,7 +10000,9 @@
                 <w:right w:val="nil"/>
                 <w:between w:val="nil"/>
               </w:pBdr>
-              <w:rPr>
+              <w:ind w:left="0"/>
+              <w:rPr>
+                <w:rFonts w:ascii="Arial Narrow" w:eastAsia="Arial Narrow" w:hAnsi="Arial Narrow" w:cs="Arial Narrow"/>
                 <w:color w:val="000000"/>
                 <w:sz w:val="22"/>
                 <w:szCs w:val="22"/>
@@ -10028,15 +10015,16 @@
                 <w:sz w:val="22"/>
                 <w:szCs w:val="22"/>
               </w:rPr>
-              <w:t>Carta</w:t>
-            </w:r>
-          </w:p>
-          <w:p>
-            <w:pPr>
-              <w:numPr>
-                <w:ilvl w:val="0"/>
-                <w:numId w:val="2"/>
-              </w:numPr>
+              <w:t>Asignación de actividad en Trello</w:t>
+            </w:r>
+          </w:p>
+        </w:tc>
+        <w:tc>
+          <w:tcPr>
+            <w:tcW w:w="1984" w:type="dxa"/>
+          </w:tcPr>
+          <w:p>
+            <w:pPr>
               <w:pBdr>
                 <w:top w:val="nil"/>
                 <w:left w:val="nil"/>
@@ -10044,6 +10032,8 @@
                 <w:right w:val="nil"/>
                 <w:between w:val="nil"/>
               </w:pBdr>
+              <w:ind w:left="0"/>
+              <w:jc w:val="center"/>
               <w:rPr>
                 <w:color w:val="000000"/>
                 <w:sz w:val="22"/>
@@ -10057,29 +10047,25 @@
                 <w:sz w:val="22"/>
                 <w:szCs w:val="22"/>
               </w:rPr>
-              <w:t>Formato de revisión de avances</w:t>
-            </w:r>
-          </w:p>
-        </w:tc>
-        <w:tc>
-          <w:tcPr>
-            <w:tcW w:w="1843" w:type="dxa"/>
-          </w:tcPr>
-          <w:p>
-            <w:pPr>
-              <w:numPr>
-                <w:ilvl w:val="0"/>
-                <w:numId w:val="2"/>
-              </w:numPr>
-              <w:pBdr>
-                <w:top w:val="nil"/>
-                <w:left w:val="nil"/>
-                <w:bottom w:val="nil"/>
-                <w:right w:val="nil"/>
-                <w:between w:val="nil"/>
-              </w:pBdr>
-              <w:rPr>
-                <w:color w:val="000000"/>
+              <w:t>N/A</w:t>
+            </w:r>
+          </w:p>
+        </w:tc>
+      </w:tr>
+      <w:tr>
+        <w:trPr>
+          <w:trHeight w:val="840"/>
+        </w:trPr>
+        <w:tc>
+          <w:tcPr>
+            <w:tcW w:w="1560" w:type="dxa"/>
+          </w:tcPr>
+          <w:p>
+            <w:pPr>
+              <w:ind w:left="0"/>
+              <w:jc w:val="center"/>
+              <w:rPr>
+                <w:rFonts w:ascii="Arial Narrow" w:eastAsia="Arial Narrow" w:hAnsi="Arial Narrow" w:cs="Arial Narrow"/>
                 <w:sz w:val="22"/>
                 <w:szCs w:val="22"/>
               </w:rPr>
@@ -10087,28 +10073,23 @@
             <w:r>
               <w:rPr>
                 <w:rFonts w:ascii="Arial Narrow" w:eastAsia="Arial Narrow" w:hAnsi="Arial Narrow" w:cs="Arial Narrow"/>
-                <w:color w:val="000000"/>
                 <w:sz w:val="22"/>
                 <w:szCs w:val="22"/>
               </w:rPr>
-              <w:t>Correo electrónico</w:t>
-            </w:r>
-          </w:p>
-          <w:p>
-            <w:pPr>
-              <w:numPr>
-                <w:ilvl w:val="0"/>
-                <w:numId w:val="2"/>
-              </w:numPr>
-              <w:pBdr>
-                <w:top w:val="nil"/>
-                <w:left w:val="nil"/>
-                <w:bottom w:val="nil"/>
-                <w:right w:val="nil"/>
-                <w:between w:val="nil"/>
-              </w:pBdr>
-              <w:rPr>
-                <w:color w:val="000000"/>
+              <w:t>Administrador</w:t>
+            </w:r>
+          </w:p>
+        </w:tc>
+        <w:tc>
+          <w:tcPr>
+            <w:tcW w:w="1276" w:type="dxa"/>
+          </w:tcPr>
+          <w:p>
+            <w:pPr>
+              <w:ind w:left="0"/>
+              <w:jc w:val="center"/>
+              <w:rPr>
+                <w:rFonts w:ascii="Arial Narrow" w:eastAsia="Arial Narrow" w:hAnsi="Arial Narrow" w:cs="Arial Narrow"/>
                 <w:sz w:val="22"/>
                 <w:szCs w:val="22"/>
               </w:rPr>
@@ -10116,75 +10097,158 @@
             <w:r>
               <w:rPr>
                 <w:rFonts w:ascii="Arial Narrow" w:eastAsia="Arial Narrow" w:hAnsi="Arial Narrow" w:cs="Arial Narrow"/>
-                <w:color w:val="000000"/>
                 <w:sz w:val="22"/>
                 <w:szCs w:val="22"/>
               </w:rPr>
-              <w:t>Formato de revisión de avances y etapas</w:t>
-            </w:r>
-          </w:p>
-        </w:tc>
-        <w:tc>
-          <w:tcPr>
-            <w:tcW w:w="1984" w:type="dxa"/>
-          </w:tcPr>
-          <w:p>
-            <w:pPr>
-              <w:numPr>
-                <w:ilvl w:val="0"/>
-                <w:numId w:val="2"/>
-              </w:numPr>
-              <w:pBdr>
-                <w:top w:val="nil"/>
-                <w:left w:val="nil"/>
-                <w:bottom w:val="nil"/>
-                <w:right w:val="nil"/>
-                <w:between w:val="nil"/>
-              </w:pBdr>
-              <w:rPr>
-                <w:color w:val="000000"/>
+              <w:t xml:space="preserve">Todo el </w:t>
+            </w:r>
+            <w:r>
+              <w:rPr>
+                <w:rFonts w:ascii="Arial Narrow" w:eastAsia="Arial Narrow" w:hAnsi="Arial Narrow" w:cs="Arial Narrow"/>
                 <w:sz w:val="22"/>
                 <w:szCs w:val="22"/>
               </w:rPr>
-            </w:pPr>
-            <w:r>
+              <w:t>Staff</w:t>
+            </w:r>
+          </w:p>
+        </w:tc>
+        <w:tc>
+          <w:tcPr>
+            <w:tcW w:w="1417" w:type="dxa"/>
+          </w:tcPr>
+          <w:p>
+            <w:pPr>
+              <w:ind w:left="0"/>
+              <w:jc w:val="center"/>
               <w:rPr>
                 <w:rFonts w:ascii="Arial Narrow" w:eastAsia="Arial Narrow" w:hAnsi="Arial Narrow" w:cs="Arial Narrow"/>
-                <w:color w:val="000000"/>
                 <w:sz w:val="22"/>
                 <w:szCs w:val="22"/>
               </w:rPr>
-              <w:t>N/A</w:t>
-            </w:r>
-          </w:p>
-          <w:p>
-            <w:pPr>
-              <w:numPr>
-                <w:ilvl w:val="0"/>
-                <w:numId w:val="2"/>
-              </w:numPr>
-              <w:pBdr>
-                <w:top w:val="nil"/>
-                <w:left w:val="nil"/>
-                <w:bottom w:val="nil"/>
-                <w:right w:val="nil"/>
-                <w:between w:val="nil"/>
-              </w:pBdr>
-              <w:rPr>
-                <w:color w:val="000000"/>
+            </w:pPr>
+            <w:r>
+              <w:rPr>
+                <w:rFonts w:ascii="Arial Narrow" w:eastAsia="Arial Narrow" w:hAnsi="Arial Narrow" w:cs="Arial Narrow"/>
                 <w:sz w:val="22"/>
                 <w:szCs w:val="22"/>
               </w:rPr>
-            </w:pPr>
+              <w:t>En cualquier momento</w:t>
+            </w:r>
             <w:r>
               <w:rPr>
                 <w:rFonts w:ascii="Arial Narrow" w:eastAsia="Arial Narrow" w:hAnsi="Arial Narrow" w:cs="Arial Narrow"/>
-                <w:color w:val="000000"/>
                 <w:sz w:val="22"/>
                 <w:szCs w:val="22"/>
               </w:rPr>
-              <w:t>Tester y rol responsable</w:t>
-            </w:r>
+              <w:t xml:space="preserve"> disponible</w:t>
+            </w:r>
+          </w:p>
+        </w:tc>
+        <w:tc>
+          <w:tcPr>
+            <w:tcW w:w="1418" w:type="dxa"/>
+          </w:tcPr>
+          <w:p>
+            <w:pPr>
+              <w:ind w:left="0"/>
+              <w:jc w:val="center"/>
+              <w:rPr>
+                <w:rFonts w:ascii="Arial Narrow" w:eastAsia="Arial Narrow" w:hAnsi="Arial Narrow" w:cs="Arial Narrow"/>
+                <w:sz w:val="22"/>
+                <w:szCs w:val="22"/>
+              </w:rPr>
+            </w:pPr>
+            <w:r>
+              <w:rPr>
+                <w:rFonts w:ascii="Arial Narrow" w:eastAsia="Arial Narrow" w:hAnsi="Arial Narrow" w:cs="Arial Narrow"/>
+                <w:sz w:val="22"/>
+                <w:szCs w:val="22"/>
+              </w:rPr>
+              <w:t>Cambios requeridos en el proyecto (software)</w:t>
+            </w:r>
+          </w:p>
+        </w:tc>
+        <w:tc>
+          <w:tcPr>
+            <w:tcW w:w="1559" w:type="dxa"/>
+          </w:tcPr>
+          <w:p>
+            <w:pPr>
+              <w:ind w:left="0"/>
+              <w:jc w:val="center"/>
+              <w:rPr>
+                <w:rFonts w:ascii="Arial Narrow" w:eastAsia="Arial Narrow" w:hAnsi="Arial Narrow" w:cs="Arial Narrow"/>
+                <w:sz w:val="22"/>
+                <w:szCs w:val="22"/>
+              </w:rPr>
+            </w:pPr>
+            <w:r>
+              <w:rPr>
+                <w:rFonts w:ascii="Arial Narrow" w:eastAsia="Arial Narrow" w:hAnsi="Arial Narrow" w:cs="Arial Narrow"/>
+                <w:sz w:val="22"/>
+                <w:szCs w:val="22"/>
+              </w:rPr>
+              <w:t>Documento</w:t>
+            </w:r>
+          </w:p>
+        </w:tc>
+        <w:tc>
+          <w:tcPr>
+            <w:tcW w:w="1843" w:type="dxa"/>
+          </w:tcPr>
+          <w:p>
+            <w:pPr>
+              <w:ind w:left="0"/>
+              <w:jc w:val="center"/>
+              <w:rPr>
+                <w:rFonts w:ascii="Arial Narrow" w:eastAsia="Arial Narrow" w:hAnsi="Arial Narrow" w:cs="Arial Narrow"/>
+                <w:sz w:val="22"/>
+                <w:szCs w:val="22"/>
+              </w:rPr>
+            </w:pPr>
+            <w:r>
+              <w:rPr>
+                <w:rFonts w:ascii="Arial Narrow" w:eastAsia="Arial Narrow" w:hAnsi="Arial Narrow" w:cs="Arial Narrow"/>
+                <w:sz w:val="22"/>
+                <w:szCs w:val="22"/>
+              </w:rPr>
+              <w:t>Especificación de requerimientos de software (SRS)</w:t>
+            </w:r>
+          </w:p>
+        </w:tc>
+        <w:tc>
+          <w:tcPr>
+            <w:tcW w:w="1984" w:type="dxa"/>
+          </w:tcPr>
+          <w:p>
+            <w:pPr>
+              <w:ind w:left="0"/>
+              <w:jc w:val="center"/>
+              <w:rPr>
+                <w:rFonts w:ascii="Arial Narrow" w:eastAsia="Arial Narrow" w:hAnsi="Arial Narrow" w:cs="Arial Narrow"/>
+                <w:sz w:val="22"/>
+                <w:szCs w:val="22"/>
+              </w:rPr>
+            </w:pPr>
+            <w:r>
+              <w:rPr>
+                <w:rFonts w:ascii="Arial Narrow" w:eastAsia="Arial Narrow" w:hAnsi="Arial Narrow" w:cs="Arial Narrow"/>
+                <w:sz w:val="22"/>
+                <w:szCs w:val="22"/>
+              </w:rPr>
+              <w:t>Documentador</w:t>
+            </w:r>
+          </w:p>
+          <w:p>
+            <w:pPr>
+              <w:ind w:left="0"/>
+              <w:jc w:val="center"/>
+              <w:rPr>
+                <w:rFonts w:ascii="Arial Narrow" w:eastAsia="Arial Narrow" w:hAnsi="Arial Narrow" w:cs="Arial Narrow"/>
+                <w:sz w:val="22"/>
+                <w:szCs w:val="22"/>
+              </w:rPr>
+            </w:pPr>
           </w:p>
         </w:tc>
       </w:tr>
@@ -10206,6 +10270,7 @@
                 <w:szCs w:val="22"/>
               </w:rPr>
             </w:pPr>
+            <w:proofErr w:type="spellStart"/>
             <w:r>
               <w:rPr>
                 <w:rFonts w:ascii="Arial Narrow" w:eastAsia="Arial Narrow" w:hAnsi="Arial Narrow" w:cs="Arial Narrow"/>
@@ -10214,6 +10279,7 @@
               </w:rPr>
               <w:t>Tester</w:t>
             </w:r>
+            <w:proofErr w:type="spellEnd"/>
           </w:p>
         </w:tc>
         <w:tc>
@@ -10344,13 +10410,23 @@
                 <w:szCs w:val="22"/>
               </w:rPr>
             </w:pPr>
+            <w:proofErr w:type="spellStart"/>
             <w:r>
               <w:rPr>
                 <w:rFonts w:ascii="Arial Narrow" w:eastAsia="Arial Narrow" w:hAnsi="Arial Narrow" w:cs="Arial Narrow"/>
                 <w:sz w:val="22"/>
                 <w:szCs w:val="22"/>
               </w:rPr>
-              <w:t>Tester y rol responsable</w:t>
+              <w:t>Tester</w:t>
+            </w:r>
+            <w:proofErr w:type="spellEnd"/>
+            <w:r>
+              <w:rPr>
+                <w:rFonts w:ascii="Arial Narrow" w:eastAsia="Arial Narrow" w:hAnsi="Arial Narrow" w:cs="Arial Narrow"/>
+                <w:sz w:val="22"/>
+                <w:szCs w:val="22"/>
+              </w:rPr>
+              <w:t xml:space="preserve"> y rol responsable</w:t>
             </w:r>
           </w:p>
         </w:tc>
@@ -10379,7 +10455,6 @@
                 <w:sz w:val="22"/>
                 <w:szCs w:val="22"/>
               </w:rPr>
-              <w:lastRenderedPageBreak/>
               <w:t>Administrador</w:t>
             </w:r>
           </w:p>
@@ -10387,138 +10462,6 @@
         <w:tc>
           <w:tcPr>
             <w:tcW w:w="1276" w:type="dxa"/>
-          </w:tcPr>
-          <w:p>
-            <w:pPr>
-              <w:ind w:left="0"/>
-              <w:rPr>
-                <w:rFonts w:ascii="Arial Narrow" w:eastAsia="Arial Narrow" w:hAnsi="Arial Narrow" w:cs="Arial Narrow"/>
-                <w:sz w:val="22"/>
-                <w:szCs w:val="22"/>
-              </w:rPr>
-            </w:pPr>
-            <w:r>
-              <w:rPr>
-                <w:rFonts w:ascii="Arial Narrow" w:eastAsia="Arial Narrow" w:hAnsi="Arial Narrow" w:cs="Arial Narrow"/>
-                <w:sz w:val="22"/>
-                <w:szCs w:val="22"/>
-              </w:rPr>
-              <w:t>Directivos y personal involucrado</w:t>
-            </w:r>
-          </w:p>
-        </w:tc>
-        <w:tc>
-          <w:tcPr>
-            <w:tcW w:w="1417" w:type="dxa"/>
-          </w:tcPr>
-          <w:p>
-            <w:pPr>
-              <w:ind w:left="0"/>
-              <w:rPr>
-                <w:rFonts w:ascii="Arial Narrow" w:eastAsia="Arial Narrow" w:hAnsi="Arial Narrow" w:cs="Arial Narrow"/>
-                <w:sz w:val="22"/>
-                <w:szCs w:val="22"/>
-              </w:rPr>
-            </w:pPr>
-            <w:r>
-              <w:rPr>
-                <w:rFonts w:ascii="Arial Narrow" w:eastAsia="Arial Narrow" w:hAnsi="Arial Narrow" w:cs="Arial Narrow"/>
-                <w:sz w:val="22"/>
-                <w:szCs w:val="22"/>
-              </w:rPr>
-              <w:t>Cada que se suscite un problema</w:t>
-            </w:r>
-          </w:p>
-        </w:tc>
-        <w:tc>
-          <w:tcPr>
-            <w:tcW w:w="1418" w:type="dxa"/>
-          </w:tcPr>
-          <w:p>
-            <w:pPr>
-              <w:ind w:left="0"/>
-              <w:rPr>
-                <w:rFonts w:ascii="Arial Narrow" w:eastAsia="Arial Narrow" w:hAnsi="Arial Narrow" w:cs="Arial Narrow"/>
-                <w:sz w:val="22"/>
-                <w:szCs w:val="22"/>
-              </w:rPr>
-            </w:pPr>
-            <w:r>
-              <w:rPr>
-                <w:rFonts w:ascii="Arial Narrow" w:eastAsia="Arial Narrow" w:hAnsi="Arial Narrow" w:cs="Arial Narrow"/>
-                <w:sz w:val="22"/>
-                <w:szCs w:val="22"/>
-              </w:rPr>
-              <w:t>Estrategias para el manejo de crisis</w:t>
-            </w:r>
-          </w:p>
-        </w:tc>
-        <w:tc>
-          <w:tcPr>
-            <w:tcW w:w="1559" w:type="dxa"/>
-          </w:tcPr>
-          <w:p>
-            <w:pPr>
-              <w:numPr>
-                <w:ilvl w:val="0"/>
-                <w:numId w:val="7"/>
-              </w:numPr>
-              <w:pBdr>
-                <w:top w:val="nil"/>
-                <w:left w:val="nil"/>
-                <w:bottom w:val="nil"/>
-                <w:right w:val="nil"/>
-                <w:between w:val="nil"/>
-              </w:pBdr>
-              <w:rPr>
-                <w:color w:val="000000"/>
-                <w:sz w:val="22"/>
-                <w:szCs w:val="22"/>
-              </w:rPr>
-            </w:pPr>
-            <w:r>
-              <w:rPr>
-                <w:rFonts w:ascii="Arial Narrow" w:eastAsia="Arial Narrow" w:hAnsi="Arial Narrow" w:cs="Arial Narrow"/>
-                <w:color w:val="000000"/>
-                <w:sz w:val="22"/>
-                <w:szCs w:val="22"/>
-              </w:rPr>
-              <w:t>Formato de riesgo</w:t>
-            </w:r>
-          </w:p>
-          <w:p>
-            <w:pPr>
-              <w:numPr>
-                <w:ilvl w:val="0"/>
-                <w:numId w:val="7"/>
-              </w:numPr>
-              <w:pBdr>
-                <w:top w:val="nil"/>
-                <w:left w:val="nil"/>
-                <w:bottom w:val="nil"/>
-                <w:right w:val="nil"/>
-                <w:between w:val="nil"/>
-              </w:pBdr>
-              <w:rPr>
-                <w:color w:val="000000"/>
-                <w:sz w:val="22"/>
-                <w:szCs w:val="22"/>
-              </w:rPr>
-            </w:pPr>
-            <w:r>
-              <w:rPr>
-                <w:rFonts w:ascii="Arial Narrow" w:eastAsia="Arial Narrow" w:hAnsi="Arial Narrow" w:cs="Arial Narrow"/>
-                <w:color w:val="000000"/>
-                <w:sz w:val="22"/>
-                <w:szCs w:val="22"/>
-              </w:rPr>
-              <w:t>Escrito</w:t>
-            </w:r>
-          </w:p>
-        </w:tc>
-        <w:tc>
-          <w:tcPr>
-            <w:tcW w:w="1843" w:type="dxa"/>
           </w:tcPr>
           <w:p>
             <w:pPr>
@@ -10546,7 +10489,7 @@
                 <w:sz w:val="22"/>
                 <w:szCs w:val="22"/>
               </w:rPr>
-              <w:t>Formato de control de riesgos</w:t>
+              <w:t>Todo el staff</w:t>
             </w:r>
           </w:p>
           <w:p>
@@ -10575,161 +10518,6 @@
                 <w:sz w:val="22"/>
                 <w:szCs w:val="22"/>
               </w:rPr>
-              <w:t>Correo electrónico</w:t>
-            </w:r>
-          </w:p>
-        </w:tc>
-        <w:tc>
-          <w:tcPr>
-            <w:tcW w:w="1984" w:type="dxa"/>
-          </w:tcPr>
-          <w:p>
-            <w:pPr>
-              <w:numPr>
-                <w:ilvl w:val="0"/>
-                <w:numId w:val="5"/>
-              </w:numPr>
-              <w:pBdr>
-                <w:top w:val="nil"/>
-                <w:left w:val="nil"/>
-                <w:bottom w:val="nil"/>
-                <w:right w:val="nil"/>
-                <w:between w:val="nil"/>
-              </w:pBdr>
-              <w:rPr>
-                <w:color w:val="000000"/>
-                <w:sz w:val="22"/>
-                <w:szCs w:val="22"/>
-              </w:rPr>
-            </w:pPr>
-            <w:r>
-              <w:rPr>
-                <w:rFonts w:ascii="Arial Narrow" w:eastAsia="Arial Narrow" w:hAnsi="Arial Narrow" w:cs="Arial Narrow"/>
-                <w:color w:val="000000"/>
-                <w:sz w:val="22"/>
-                <w:szCs w:val="22"/>
-              </w:rPr>
-              <w:t>Administrador y el rol responsable</w:t>
-            </w:r>
-          </w:p>
-          <w:p>
-            <w:pPr>
-              <w:numPr>
-                <w:ilvl w:val="0"/>
-                <w:numId w:val="5"/>
-              </w:numPr>
-              <w:pBdr>
-                <w:top w:val="nil"/>
-                <w:left w:val="nil"/>
-                <w:bottom w:val="nil"/>
-                <w:right w:val="nil"/>
-                <w:between w:val="nil"/>
-              </w:pBdr>
-              <w:rPr>
-                <w:color w:val="000000"/>
-                <w:sz w:val="22"/>
-                <w:szCs w:val="22"/>
-              </w:rPr>
-            </w:pPr>
-            <w:r>
-              <w:rPr>
-                <w:rFonts w:ascii="Arial Narrow" w:eastAsia="Arial Narrow" w:hAnsi="Arial Narrow" w:cs="Arial Narrow"/>
-                <w:color w:val="000000"/>
-                <w:sz w:val="22"/>
-                <w:szCs w:val="22"/>
-              </w:rPr>
-              <w:t>N/A</w:t>
-            </w:r>
-          </w:p>
-        </w:tc>
-      </w:tr>
-      <w:tr>
-        <w:trPr>
-          <w:trHeight w:val="1140"/>
-        </w:trPr>
-        <w:tc>
-          <w:tcPr>
-            <w:tcW w:w="1560" w:type="dxa"/>
-          </w:tcPr>
-          <w:p>
-            <w:pPr>
-              <w:ind w:left="0"/>
-              <w:jc w:val="center"/>
-              <w:rPr>
-                <w:rFonts w:ascii="Arial Narrow" w:eastAsia="Arial Narrow" w:hAnsi="Arial Narrow" w:cs="Arial Narrow"/>
-                <w:sz w:val="22"/>
-                <w:szCs w:val="22"/>
-              </w:rPr>
-            </w:pPr>
-            <w:r>
-              <w:rPr>
-                <w:rFonts w:ascii="Arial Narrow" w:eastAsia="Arial Narrow" w:hAnsi="Arial Narrow" w:cs="Arial Narrow"/>
-                <w:sz w:val="22"/>
-                <w:szCs w:val="22"/>
-              </w:rPr>
-              <w:t>Administrador</w:t>
-            </w:r>
-          </w:p>
-        </w:tc>
-        <w:tc>
-          <w:tcPr>
-            <w:tcW w:w="1276" w:type="dxa"/>
-          </w:tcPr>
-          <w:p>
-            <w:pPr>
-              <w:numPr>
-                <w:ilvl w:val="0"/>
-                <w:numId w:val="5"/>
-              </w:numPr>
-              <w:pBdr>
-                <w:top w:val="nil"/>
-                <w:left w:val="nil"/>
-                <w:bottom w:val="nil"/>
-                <w:right w:val="nil"/>
-                <w:between w:val="nil"/>
-              </w:pBdr>
-              <w:rPr>
-                <w:color w:val="000000"/>
-                <w:sz w:val="22"/>
-                <w:szCs w:val="22"/>
-              </w:rPr>
-            </w:pPr>
-            <w:r>
-              <w:rPr>
-                <w:rFonts w:ascii="Arial Narrow" w:eastAsia="Arial Narrow" w:hAnsi="Arial Narrow" w:cs="Arial Narrow"/>
-                <w:color w:val="000000"/>
-                <w:sz w:val="22"/>
-                <w:szCs w:val="22"/>
-              </w:rPr>
-              <w:t>Todo el staff</w:t>
-            </w:r>
-          </w:p>
-          <w:p>
-            <w:pPr>
-              <w:numPr>
-                <w:ilvl w:val="0"/>
-                <w:numId w:val="5"/>
-              </w:numPr>
-              <w:pBdr>
-                <w:top w:val="nil"/>
-                <w:left w:val="nil"/>
-                <w:bottom w:val="nil"/>
-                <w:right w:val="nil"/>
-                <w:between w:val="nil"/>
-              </w:pBdr>
-              <w:rPr>
-                <w:color w:val="000000"/>
-                <w:sz w:val="22"/>
-                <w:szCs w:val="22"/>
-              </w:rPr>
-            </w:pPr>
-            <w:r>
-              <w:rPr>
-                <w:rFonts w:ascii="Arial Narrow" w:eastAsia="Arial Narrow" w:hAnsi="Arial Narrow" w:cs="Arial Narrow"/>
-                <w:color w:val="000000"/>
-                <w:sz w:val="22"/>
-                <w:szCs w:val="22"/>
-              </w:rPr>
               <w:t>Directivos</w:t>
             </w:r>
           </w:p>
@@ -10957,29 +10745,39 @@
                 <w:sz w:val="22"/>
                 <w:szCs w:val="22"/>
               </w:rPr>
-              <w:t>Medios autorizados para el manejo de la documentación y la comunicación en el proyecto</w:t>
-            </w:r>
-          </w:p>
-        </w:tc>
-        <w:tc>
-          <w:tcPr>
-            <w:tcW w:w="1559" w:type="dxa"/>
-          </w:tcPr>
-          <w:p>
-            <w:pPr>
-              <w:ind w:left="0"/>
+              <w:t xml:space="preserve">Medios autorizados </w:t>
+            </w:r>
+            <w:r>
               <w:rPr>
                 <w:rFonts w:ascii="Arial Narrow" w:eastAsia="Arial Narrow" w:hAnsi="Arial Narrow" w:cs="Arial Narrow"/>
                 <w:sz w:val="22"/>
                 <w:szCs w:val="22"/>
               </w:rPr>
-            </w:pPr>
-            <w:r>
+              <w:lastRenderedPageBreak/>
+              <w:t>para el manejo de la documentación y la comunicación en el proyecto</w:t>
+            </w:r>
+          </w:p>
+        </w:tc>
+        <w:tc>
+          <w:tcPr>
+            <w:tcW w:w="1559" w:type="dxa"/>
+          </w:tcPr>
+          <w:p>
+            <w:pPr>
+              <w:ind w:left="0"/>
               <w:rPr>
                 <w:rFonts w:ascii="Arial Narrow" w:eastAsia="Arial Narrow" w:hAnsi="Arial Narrow" w:cs="Arial Narrow"/>
                 <w:sz w:val="22"/>
                 <w:szCs w:val="22"/>
               </w:rPr>
+            </w:pPr>
+            <w:r>
+              <w:rPr>
+                <w:rFonts w:ascii="Arial Narrow" w:eastAsia="Arial Narrow" w:hAnsi="Arial Narrow" w:cs="Arial Narrow"/>
+                <w:sz w:val="22"/>
+                <w:szCs w:val="22"/>
+              </w:rPr>
+              <w:lastRenderedPageBreak/>
               <w:t>Documento impreso</w:t>
             </w:r>
           </w:p>
@@ -11450,392 +11248,99 @@
                 <w:szCs w:val="22"/>
               </w:rPr>
             </w:pPr>
-            <w:r>
+          </w:p>
+        </w:tc>
+        <w:tc>
+          <w:tcPr>
+            <w:tcW w:w="1418" w:type="dxa"/>
+          </w:tcPr>
+          <w:p>
+            <w:pPr>
+              <w:ind w:left="0"/>
               <w:rPr>
                 <w:rFonts w:ascii="Arial Narrow" w:eastAsia="Arial Narrow" w:hAnsi="Arial Narrow" w:cs="Arial Narrow"/>
                 <w:sz w:val="22"/>
                 <w:szCs w:val="22"/>
               </w:rPr>
-              <w:t>Cada junta de estado (3)</w:t>
-            </w:r>
-          </w:p>
-        </w:tc>
-        <w:tc>
-          <w:tcPr>
-            <w:tcW w:w="1418" w:type="dxa"/>
-          </w:tcPr>
-          <w:p>
-            <w:pPr>
-              <w:ind w:left="0"/>
+            </w:pPr>
+            <w:r>
               <w:rPr>
                 <w:rFonts w:ascii="Arial Narrow" w:eastAsia="Arial Narrow" w:hAnsi="Arial Narrow" w:cs="Arial Narrow"/>
                 <w:sz w:val="22"/>
                 <w:szCs w:val="22"/>
               </w:rPr>
-            </w:pPr>
-            <w:r>
+              <w:t>Información de avances del proyecto</w:t>
+            </w:r>
+          </w:p>
+        </w:tc>
+        <w:tc>
+          <w:tcPr>
+            <w:tcW w:w="1559" w:type="dxa"/>
+          </w:tcPr>
+          <w:p>
+            <w:pPr>
+              <w:ind w:left="0"/>
               <w:rPr>
                 <w:rFonts w:ascii="Arial Narrow" w:eastAsia="Arial Narrow" w:hAnsi="Arial Narrow" w:cs="Arial Narrow"/>
                 <w:sz w:val="22"/>
                 <w:szCs w:val="22"/>
               </w:rPr>
-              <w:t>Información de avances del proyecto dirigido a directivos, gerentes y clientes</w:t>
-            </w:r>
-          </w:p>
-        </w:tc>
-        <w:tc>
-          <w:tcPr>
-            <w:tcW w:w="1559" w:type="dxa"/>
-          </w:tcPr>
-          <w:p>
-            <w:pPr>
-              <w:ind w:left="0"/>
+            </w:pPr>
+            <w:r>
               <w:rPr>
                 <w:rFonts w:ascii="Arial Narrow" w:eastAsia="Arial Narrow" w:hAnsi="Arial Narrow" w:cs="Arial Narrow"/>
                 <w:sz w:val="22"/>
                 <w:szCs w:val="22"/>
               </w:rPr>
-            </w:pPr>
+              <w:t>Junta de estado del proyecto (</w:t>
+            </w:r>
+            <w:proofErr w:type="gramStart"/>
             <w:r>
               <w:rPr>
                 <w:rFonts w:ascii="Arial Narrow" w:eastAsia="Arial Narrow" w:hAnsi="Arial Narrow" w:cs="Arial Narrow"/>
                 <w:sz w:val="22"/>
                 <w:szCs w:val="22"/>
               </w:rPr>
-              <w:t>Junta de estado del proyecto (status)</w:t>
-            </w:r>
-          </w:p>
-        </w:tc>
-        <w:tc>
-          <w:tcPr>
-            <w:tcW w:w="1843" w:type="dxa"/>
-          </w:tcPr>
-          <w:p>
-            <w:pPr>
-              <w:ind w:left="0"/>
+              <w:t>status</w:t>
+            </w:r>
+            <w:proofErr w:type="gramEnd"/>
+            <w:r>
               <w:rPr>
                 <w:rFonts w:ascii="Arial Narrow" w:eastAsia="Arial Narrow" w:hAnsi="Arial Narrow" w:cs="Arial Narrow"/>
                 <w:sz w:val="22"/>
                 <w:szCs w:val="22"/>
               </w:rPr>
-            </w:pPr>
-            <w:r>
+              <w:t>)</w:t>
+            </w:r>
+          </w:p>
+        </w:tc>
+        <w:tc>
+          <w:tcPr>
+            <w:tcW w:w="1843" w:type="dxa"/>
+          </w:tcPr>
+          <w:p>
+            <w:pPr>
+              <w:ind w:left="0"/>
               <w:rPr>
                 <w:rFonts w:ascii="Arial Narrow" w:eastAsia="Arial Narrow" w:hAnsi="Arial Narrow" w:cs="Arial Narrow"/>
                 <w:sz w:val="22"/>
                 <w:szCs w:val="22"/>
               </w:rPr>
-              <w:t>Reporte de estatus del proyecto</w:t>
-            </w:r>
-          </w:p>
-        </w:tc>
-        <w:tc>
-          <w:tcPr>
-            <w:tcW w:w="1984" w:type="dxa"/>
-          </w:tcPr>
-          <w:p>
-            <w:pPr>
-              <w:ind w:left="0"/>
+            </w:pPr>
+            <w:r>
               <w:rPr>
                 <w:rFonts w:ascii="Arial Narrow" w:eastAsia="Arial Narrow" w:hAnsi="Arial Narrow" w:cs="Arial Narrow"/>
                 <w:sz w:val="22"/>
                 <w:szCs w:val="22"/>
               </w:rPr>
-            </w:pPr>
-            <w:r>
-              <w:rPr>
-                <w:rFonts w:ascii="Arial Narrow" w:eastAsia="Arial Narrow" w:hAnsi="Arial Narrow" w:cs="Arial Narrow"/>
-                <w:sz w:val="22"/>
-                <w:szCs w:val="22"/>
-              </w:rPr>
-              <w:t>Administrador</w:t>
-            </w:r>
-          </w:p>
-        </w:tc>
-      </w:tr>
-      <w:tr>
-        <w:trPr>
-          <w:trHeight w:val="840"/>
-        </w:trPr>
-        <w:tc>
-          <w:tcPr>
-            <w:tcW w:w="1560" w:type="dxa"/>
-          </w:tcPr>
-          <w:p>
-            <w:pPr>
-              <w:ind w:left="0"/>
-              <w:rPr>
-                <w:rFonts w:ascii="Arial Narrow" w:eastAsia="Arial Narrow" w:hAnsi="Arial Narrow" w:cs="Arial Narrow"/>
-                <w:sz w:val="22"/>
-                <w:szCs w:val="22"/>
-              </w:rPr>
-            </w:pPr>
-          </w:p>
-        </w:tc>
-        <w:tc>
-          <w:tcPr>
-            <w:tcW w:w="1276" w:type="dxa"/>
-          </w:tcPr>
-          <w:p>
-            <w:pPr>
-              <w:ind w:left="0"/>
-              <w:rPr>
-                <w:rFonts w:ascii="Arial Narrow" w:eastAsia="Arial Narrow" w:hAnsi="Arial Narrow" w:cs="Arial Narrow"/>
-                <w:sz w:val="22"/>
-                <w:szCs w:val="22"/>
-              </w:rPr>
-            </w:pPr>
-          </w:p>
-        </w:tc>
-        <w:tc>
-          <w:tcPr>
-            <w:tcW w:w="1417" w:type="dxa"/>
-          </w:tcPr>
-          <w:p>
-            <w:pPr>
-              <w:ind w:left="0"/>
-              <w:rPr>
-                <w:rFonts w:ascii="Arial Narrow" w:eastAsia="Arial Narrow" w:hAnsi="Arial Narrow" w:cs="Arial Narrow"/>
-                <w:sz w:val="22"/>
-                <w:szCs w:val="22"/>
-              </w:rPr>
-            </w:pPr>
-          </w:p>
-        </w:tc>
-        <w:tc>
-          <w:tcPr>
-            <w:tcW w:w="1418" w:type="dxa"/>
-          </w:tcPr>
-          <w:p>
-            <w:pPr>
-              <w:ind w:left="0"/>
-              <w:rPr>
-                <w:rFonts w:ascii="Arial Narrow" w:eastAsia="Arial Narrow" w:hAnsi="Arial Narrow" w:cs="Arial Narrow"/>
-                <w:sz w:val="22"/>
-                <w:szCs w:val="22"/>
-              </w:rPr>
-            </w:pPr>
-            <w:r>
-              <w:rPr>
-                <w:rFonts w:ascii="Arial Narrow" w:eastAsia="Arial Narrow" w:hAnsi="Arial Narrow" w:cs="Arial Narrow"/>
-                <w:sz w:val="22"/>
-                <w:szCs w:val="22"/>
-              </w:rPr>
-              <w:t>Registro de avances del proyecto</w:t>
-            </w:r>
-          </w:p>
-        </w:tc>
-        <w:tc>
-          <w:tcPr>
-            <w:tcW w:w="1559" w:type="dxa"/>
-          </w:tcPr>
-          <w:p>
-            <w:pPr>
-              <w:ind w:left="0"/>
-              <w:rPr>
-                <w:rFonts w:ascii="Arial Narrow" w:eastAsia="Arial Narrow" w:hAnsi="Arial Narrow" w:cs="Arial Narrow"/>
-                <w:sz w:val="22"/>
-                <w:szCs w:val="22"/>
-              </w:rPr>
-            </w:pPr>
-          </w:p>
-        </w:tc>
-        <w:tc>
-          <w:tcPr>
-            <w:tcW w:w="1843" w:type="dxa"/>
-          </w:tcPr>
-          <w:p>
-            <w:pPr>
-              <w:ind w:left="0"/>
-              <w:rPr>
-                <w:rFonts w:ascii="Arial Narrow" w:eastAsia="Arial Narrow" w:hAnsi="Arial Narrow" w:cs="Arial Narrow"/>
-                <w:sz w:val="22"/>
-                <w:szCs w:val="22"/>
-              </w:rPr>
-            </w:pPr>
+              <w:t>Reporte de estatus del proyecto</w:t>
+            </w:r>
           </w:p>
         </w:tc>
         <w:tc>
           <w:tcPr>
             <w:tcW w:w="1984" w:type="dxa"/>
           </w:tcPr>
-          <w:p>
-            <w:pPr>
-              <w:ind w:left="0"/>
-              <w:rPr>
-                <w:rFonts w:ascii="Arial Narrow" w:eastAsia="Arial Narrow" w:hAnsi="Arial Narrow" w:cs="Arial Narrow"/>
-                <w:sz w:val="22"/>
-                <w:szCs w:val="22"/>
-              </w:rPr>
-            </w:pPr>
-          </w:p>
-        </w:tc>
-      </w:tr>
-      <w:tr>
-        <w:trPr>
-          <w:trHeight w:val="1120"/>
-        </w:trPr>
-        <w:tc>
-          <w:tcPr>
-            <w:tcW w:w="1560" w:type="dxa"/>
-          </w:tcPr>
-          <w:p>
-            <w:pPr>
-              <w:ind w:left="0"/>
-              <w:jc w:val="center"/>
-              <w:rPr>
-                <w:rFonts w:ascii="Arial Narrow" w:eastAsia="Arial Narrow" w:hAnsi="Arial Narrow" w:cs="Arial Narrow"/>
-                <w:sz w:val="22"/>
-                <w:szCs w:val="22"/>
-              </w:rPr>
-            </w:pPr>
-            <w:r>
-              <w:rPr>
-                <w:rFonts w:ascii="Arial Narrow" w:eastAsia="Arial Narrow" w:hAnsi="Arial Narrow" w:cs="Arial Narrow"/>
-                <w:sz w:val="22"/>
-                <w:szCs w:val="22"/>
-              </w:rPr>
-              <w:t>Administrador</w:t>
-            </w:r>
-          </w:p>
-        </w:tc>
-        <w:tc>
-          <w:tcPr>
-            <w:tcW w:w="1276" w:type="dxa"/>
-          </w:tcPr>
-          <w:p>
-            <w:pPr>
-              <w:ind w:left="0"/>
-              <w:rPr>
-                <w:rFonts w:ascii="Arial Narrow" w:eastAsia="Arial Narrow" w:hAnsi="Arial Narrow" w:cs="Arial Narrow"/>
-                <w:sz w:val="22"/>
-                <w:szCs w:val="22"/>
-              </w:rPr>
-            </w:pPr>
-            <w:r>
-              <w:rPr>
-                <w:rFonts w:ascii="Arial Narrow" w:eastAsia="Arial Narrow" w:hAnsi="Arial Narrow" w:cs="Arial Narrow"/>
-                <w:sz w:val="22"/>
-                <w:szCs w:val="22"/>
-              </w:rPr>
-              <w:t>Directivos</w:t>
-            </w:r>
-          </w:p>
-        </w:tc>
-        <w:tc>
-          <w:tcPr>
-            <w:tcW w:w="1417" w:type="dxa"/>
-          </w:tcPr>
-          <w:p>
-            <w:pPr>
-              <w:ind w:left="0"/>
-              <w:rPr>
-                <w:rFonts w:ascii="Arial Narrow" w:eastAsia="Arial Narrow" w:hAnsi="Arial Narrow" w:cs="Arial Narrow"/>
-                <w:sz w:val="22"/>
-                <w:szCs w:val="22"/>
-              </w:rPr>
-            </w:pPr>
-            <w:r>
-              <w:rPr>
-                <w:rFonts w:ascii="Arial Narrow" w:eastAsia="Arial Narrow" w:hAnsi="Arial Narrow" w:cs="Arial Narrow"/>
-                <w:sz w:val="22"/>
-                <w:szCs w:val="22"/>
-              </w:rPr>
-              <w:t>Cada junta de status (3 por proyecto)</w:t>
-            </w:r>
-          </w:p>
-        </w:tc>
-        <w:tc>
-          <w:tcPr>
-            <w:tcW w:w="1418" w:type="dxa"/>
-          </w:tcPr>
-          <w:p>
-            <w:pPr>
-              <w:ind w:left="0"/>
-              <w:rPr>
-                <w:rFonts w:ascii="Arial Narrow" w:eastAsia="Arial Narrow" w:hAnsi="Arial Narrow" w:cs="Arial Narrow"/>
-                <w:sz w:val="22"/>
-                <w:szCs w:val="22"/>
-              </w:rPr>
-            </w:pPr>
-            <w:r>
-              <w:rPr>
-                <w:rFonts w:ascii="Arial Narrow" w:eastAsia="Arial Narrow" w:hAnsi="Arial Narrow" w:cs="Arial Narrow"/>
-                <w:sz w:val="22"/>
-                <w:szCs w:val="22"/>
-              </w:rPr>
-              <w:t>Muestra el rendimiento y áreas de oportunidad del staff</w:t>
-            </w:r>
-          </w:p>
-        </w:tc>
-        <w:tc>
-          <w:tcPr>
-            <w:tcW w:w="1559" w:type="dxa"/>
-          </w:tcPr>
-          <w:p>
-            <w:pPr>
-              <w:ind w:left="0"/>
-              <w:rPr>
-                <w:rFonts w:ascii="Arial Narrow" w:eastAsia="Arial Narrow" w:hAnsi="Arial Narrow" w:cs="Arial Narrow"/>
-                <w:sz w:val="22"/>
-                <w:szCs w:val="22"/>
-              </w:rPr>
-            </w:pPr>
-            <w:r>
-              <w:rPr>
-                <w:rFonts w:ascii="Arial Narrow" w:eastAsia="Arial Narrow" w:hAnsi="Arial Narrow" w:cs="Arial Narrow"/>
-                <w:sz w:val="22"/>
-                <w:szCs w:val="22"/>
-              </w:rPr>
-              <w:t>Junta de status</w:t>
-            </w:r>
-          </w:p>
-        </w:tc>
-        <w:tc>
-          <w:tcPr>
-            <w:tcW w:w="1843" w:type="dxa"/>
-          </w:tcPr>
-          <w:p>
-            <w:pPr>
-              <w:ind w:left="0"/>
-              <w:rPr>
-                <w:rFonts w:ascii="Arial Narrow" w:eastAsia="Arial Narrow" w:hAnsi="Arial Narrow" w:cs="Arial Narrow"/>
-                <w:sz w:val="22"/>
-                <w:szCs w:val="22"/>
-              </w:rPr>
-            </w:pPr>
-            <w:r>
-              <w:rPr>
-                <w:rFonts w:ascii="Arial Narrow" w:eastAsia="Arial Narrow" w:hAnsi="Arial Narrow" w:cs="Arial Narrow"/>
-                <w:sz w:val="22"/>
-                <w:szCs w:val="22"/>
-              </w:rPr>
-              <w:t>Reporte de análisis del rendimiento del staff</w:t>
-            </w:r>
-          </w:p>
-        </w:tc>
-        <w:tc>
-          <w:tcPr>
-            <w:tcW w:w="1984" w:type="dxa"/>
-          </w:tcPr>
-          <w:p>
-            <w:pPr>
-              <w:ind w:left="0"/>
-              <w:rPr>
-                <w:rFonts w:ascii="Arial Narrow" w:eastAsia="Arial Narrow" w:hAnsi="Arial Narrow" w:cs="Arial Narrow"/>
-                <w:sz w:val="22"/>
-                <w:szCs w:val="22"/>
-              </w:rPr>
-            </w:pPr>
-            <w:r>
-              <w:rPr>
-                <w:rFonts w:ascii="Arial Narrow" w:eastAsia="Arial Narrow" w:hAnsi="Arial Narrow" w:cs="Arial Narrow"/>
-                <w:sz w:val="22"/>
-                <w:szCs w:val="22"/>
-              </w:rPr>
-              <w:t>Todo el staff</w:t>
-            </w:r>
-          </w:p>
           <w:p>
             <w:pPr>
               <w:ind w:left="0"/>
@@ -11880,7 +11385,6 @@
                 <w:sz w:val="22"/>
                 <w:szCs w:val="22"/>
               </w:rPr>
-              <w:lastRenderedPageBreak/>
               <w:t>Administrador</w:t>
             </w:r>
           </w:p>
@@ -12099,24 +11603,6 @@
                 <w:sz w:val="22"/>
                 <w:szCs w:val="22"/>
               </w:rPr>
-              <w:t>N/A</w:t>
-            </w:r>
-          </w:p>
-          <w:p>
-            <w:pPr>
-              <w:ind w:left="0"/>
-              <w:rPr>
-                <w:rFonts w:ascii="Arial Narrow" w:eastAsia="Arial Narrow" w:hAnsi="Arial Narrow" w:cs="Arial Narrow"/>
-                <w:sz w:val="22"/>
-                <w:szCs w:val="22"/>
-              </w:rPr>
-            </w:pPr>
-            <w:r>
-              <w:rPr>
-                <w:rFonts w:ascii="Arial Narrow" w:eastAsia="Arial Narrow" w:hAnsi="Arial Narrow" w:cs="Arial Narrow"/>
-                <w:sz w:val="22"/>
-                <w:szCs w:val="22"/>
-              </w:rPr>
               <w:t>Administrador-Analista</w:t>
             </w:r>
           </w:p>
@@ -12140,6 +11626,7 @@
                 <w:szCs w:val="22"/>
               </w:rPr>
             </w:pPr>
+            <w:proofErr w:type="spellStart"/>
             <w:r>
               <w:rPr>
                 <w:rFonts w:ascii="Arial Narrow" w:eastAsia="Arial Narrow" w:hAnsi="Arial Narrow" w:cs="Arial Narrow"/>
@@ -12148,6 +11635,7 @@
               </w:rPr>
               <w:t>Tester</w:t>
             </w:r>
+            <w:proofErr w:type="spellEnd"/>
           </w:p>
         </w:tc>
         <w:tc>
@@ -12289,6 +11777,7 @@
                 <w:szCs w:val="22"/>
               </w:rPr>
             </w:pPr>
+            <w:proofErr w:type="spellStart"/>
             <w:r>
               <w:rPr>
                 <w:rFonts w:ascii="Arial Narrow" w:eastAsia="Arial Narrow" w:hAnsi="Arial Narrow" w:cs="Arial Narrow"/>
@@ -12297,6 +11786,7 @@
               </w:rPr>
               <w:t>Tester</w:t>
             </w:r>
+            <w:proofErr w:type="spellEnd"/>
           </w:p>
         </w:tc>
       </w:tr>
@@ -12318,6 +11808,7 @@
                 <w:szCs w:val="22"/>
               </w:rPr>
             </w:pPr>
+            <w:proofErr w:type="spellStart"/>
             <w:r>
               <w:rPr>
                 <w:rFonts w:ascii="Arial Narrow" w:eastAsia="Arial Narrow" w:hAnsi="Arial Narrow" w:cs="Arial Narrow"/>
@@ -12326,6 +11817,7 @@
               </w:rPr>
               <w:t>Tester</w:t>
             </w:r>
+            <w:proofErr w:type="spellEnd"/>
           </w:p>
         </w:tc>
         <w:tc>
@@ -12467,6 +11959,7 @@
                 <w:szCs w:val="22"/>
               </w:rPr>
             </w:pPr>
+            <w:proofErr w:type="spellStart"/>
             <w:r>
               <w:rPr>
                 <w:rFonts w:ascii="Arial Narrow" w:eastAsia="Arial Narrow" w:hAnsi="Arial Narrow" w:cs="Arial Narrow"/>
@@ -12475,6 +11968,7 @@
               </w:rPr>
               <w:t>Tester</w:t>
             </w:r>
+            <w:proofErr w:type="spellEnd"/>
           </w:p>
         </w:tc>
       </w:tr>
@@ -12533,12 +12027,26 @@
         <w:rPr>
           <w:lang w:eastAsia="en-US"/>
         </w:rPr>
-        <w:t xml:space="preserve">empresa de SkyDevs, </w:t>
-      </w:r>
+        <w:t xml:space="preserve">empresa de </w:t>
+      </w:r>
+      <w:proofErr w:type="spellStart"/>
       <w:r>
         <w:rPr>
           <w:lang w:eastAsia="en-US"/>
         </w:rPr>
+        <w:t>SkyDevs</w:t>
+      </w:r>
+      <w:proofErr w:type="spellEnd"/>
+      <w:r>
+        <w:rPr>
+          <w:lang w:eastAsia="en-US"/>
+        </w:rPr>
+        <w:t xml:space="preserve">, </w:t>
+      </w:r>
+      <w:r>
+        <w:rPr>
+          <w:lang w:eastAsia="en-US"/>
+        </w:rPr>
         <w:t>se tiene</w:t>
       </w:r>
       <w:r>
@@ -12569,13 +12077,61 @@
         <w:rPr>
           <w:lang w:eastAsia="en-US"/>
         </w:rPr>
-        <w:t xml:space="preserve"> usar el scaner QR</w:t>
-      </w:r>
+        <w:t xml:space="preserve"> usar el </w:t>
+      </w:r>
+      <w:proofErr w:type="spellStart"/>
       <w:r>
         <w:rPr>
           <w:lang w:eastAsia="en-US"/>
         </w:rPr>
-        <w:t xml:space="preserve"> e incluso puedan usar fácilmente React Native.</w:t>
+        <w:t>scaner</w:t>
+      </w:r>
+      <w:proofErr w:type="spellEnd"/>
+      <w:r>
+        <w:rPr>
+          <w:lang w:eastAsia="en-US"/>
+        </w:rPr>
+        <w:t xml:space="preserve"> QR</w:t>
+      </w:r>
+      <w:r>
+        <w:rPr>
+          <w:lang w:eastAsia="en-US"/>
+        </w:rPr>
+        <w:t xml:space="preserve"> e incluso puedan usar fácilmente </w:t>
+      </w:r>
+      <w:proofErr w:type="spellStart"/>
+      <w:r>
+        <w:rPr>
+          <w:lang w:eastAsia="en-US"/>
+        </w:rPr>
+        <w:t>React</w:t>
+      </w:r>
+      <w:proofErr w:type="spellEnd"/>
+      <w:r>
+        <w:rPr>
+          <w:lang w:eastAsia="en-US"/>
+        </w:rPr>
+        <w:t xml:space="preserve"> Native</w:t>
+      </w:r>
+      <w:r>
+        <w:rPr>
+          <w:lang w:eastAsia="en-US"/>
+        </w:rPr>
+        <w:t xml:space="preserve"> para el desarrollo del Front-</w:t>
+      </w:r>
+      <w:proofErr w:type="spellStart"/>
+      <w:r>
+        <w:rPr>
+          <w:lang w:eastAsia="en-US"/>
+        </w:rPr>
+        <w:t>End</w:t>
+      </w:r>
+      <w:proofErr w:type="spellEnd"/>
+      <w:r>
+        <w:rPr>
+          <w:lang w:eastAsia="en-US"/>
+        </w:rPr>
+        <w:t>.</w:t>
       </w:r>
     </w:p>
     <w:p>
@@ -12588,10 +12144,43 @@
     </w:p>
     <w:p>
       <w:pPr>
+        <w:spacing w:line="360" w:lineRule="auto"/>
+        <w:rPr>
+          <w:lang w:eastAsia="en-US"/>
+        </w:rPr>
+      </w:pPr>
+    </w:p>
+    <w:p>
+      <w:pPr>
+        <w:spacing w:line="360" w:lineRule="auto"/>
+        <w:rPr>
+          <w:lang w:eastAsia="en-US"/>
+        </w:rPr>
+      </w:pPr>
+    </w:p>
+    <w:p>
+      <w:pPr>
+        <w:spacing w:line="360" w:lineRule="auto"/>
+        <w:rPr>
+          <w:lang w:eastAsia="en-US"/>
+        </w:rPr>
+      </w:pPr>
+    </w:p>
+    <w:p>
+      <w:pPr>
+        <w:spacing w:line="360" w:lineRule="auto"/>
+        <w:rPr>
+          <w:lang w:eastAsia="en-US"/>
+        </w:rPr>
+      </w:pPr>
+    </w:p>
+    <w:p>
+      <w:pPr>
         <w:pStyle w:val="Ttulo1"/>
       </w:pPr>
       <w:bookmarkStart w:id="20" w:name="_Toc518398597"/>
       <w:r>
+        <w:lastRenderedPageBreak/>
         <w:t>Administración del Proyecto</w:t>
       </w:r>
       <w:bookmarkEnd w:id="20"/>
@@ -12625,18 +12214,58 @@
     </w:p>
     <w:p>
       <w:pPr>
+        <w:rPr>
+          <w:color w:val="000000"/>
+        </w:rPr>
+      </w:pPr>
+      <w:r>
         <w:rPr>
           <w:b/>
           <w:color w:val="000000"/>
         </w:rPr>
-      </w:pPr>
-      <w:r>
-        <w:rPr>
-          <w:b/>
+        <w:drawing>
+          <wp:inline distT="0" distB="0" distL="0" distR="0" wp14:anchorId="2E63930B" wp14:editId="0359C70B">
+            <wp:extent cx="6371127" cy="4564685"/>
+            <wp:effectExtent l="0" t="0" r="0" b="7620"/>
+            <wp:docPr id="2" name="Imagen 2"/>
+            <wp:cNvGraphicFramePr>
+              <a:graphicFrameLocks xmlns:a="http://schemas.openxmlformats.org/drawingml/2006/main" noChangeAspect="1"/>
+            </wp:cNvGraphicFramePr>
+            <a:graphic xmlns:a="http://schemas.openxmlformats.org/drawingml/2006/main">
+              <a:graphicData uri="http://schemas.openxmlformats.org/drawingml/2006/picture">
+                <pic:pic xmlns:pic="http://schemas.openxmlformats.org/drawingml/2006/picture">
+                  <pic:nvPicPr>
+                    <pic:cNvPr id="1" name=""/>
+                    <pic:cNvPicPr/>
+                  </pic:nvPicPr>
+                  <pic:blipFill>
+                    <a:blip r:embed="rId9"/>
+                    <a:stretch>
+                      <a:fillRect/>
+                    </a:stretch>
+                  </pic:blipFill>
+                  <pic:spPr>
+                    <a:xfrm>
+                      <a:off x="0" y="0"/>
+                      <a:ext cx="6404340" cy="4588481"/>
+                    </a:xfrm>
+                    <a:prstGeom prst="rect">
+                      <a:avLst/>
+                    </a:prstGeom>
+                  </pic:spPr>
+                </pic:pic>
+              </a:graphicData>
+            </a:graphic>
+          </wp:inline>
+        </w:drawing>
+      </w:r>
+    </w:p>
+    <w:p>
+      <w:pPr>
+        <w:rPr>
           <w:color w:val="000000"/>
         </w:rPr>
-        <w:t>Riesgo 1:</w:t>
-      </w:r>
+      </w:pPr>
     </w:p>
     <w:p>
       <w:pPr>
@@ -12644,77 +12273,70 @@
           <w:color w:val="000000"/>
         </w:rPr>
       </w:pPr>
-      <w:r>
-        <w:rPr>
-          <w:color w:val="000000"/>
-        </w:rPr>
-        <w:t>Fallos en el servidor</w:t>
-      </w:r>
-      <w:r>
-        <w:rPr>
-          <w:color w:val="000000"/>
-        </w:rPr>
+    </w:p>
+    <w:p>
+      <w:pPr>
+        <w:pStyle w:val="Ttulo2"/>
+      </w:pPr>
+      <w:r>
+        <w:t xml:space="preserve"> </w:t>
+      </w:r>
+      <w:bookmarkStart w:id="22" w:name="_Toc518398599"/>
+      <w:r>
+        <w:t xml:space="preserve">3.2 </w:t>
+      </w:r>
+      <w:r>
+        <w:t>Administración de las adquisiciones del pro</w:t>
+      </w:r>
+      <w:r>
+        <w:t>yecto.</w:t>
+      </w:r>
+      <w:bookmarkEnd w:id="22"/>
+    </w:p>
+    <w:p>
+      <w:pPr>
+        <w:ind w:right="7"/>
+      </w:pPr>
+    </w:p>
+    <w:p>
+      <w:pPr>
+        <w:ind w:right="7"/>
+      </w:pPr>
+      <w:r>
+        <w:tab/>
+        <w:t>Este proyecto</w:t>
+      </w:r>
+      <w:r>
+        <w:t xml:space="preserve"> </w:t>
+      </w:r>
+      <w:r>
+        <w:t xml:space="preserve">requiere de la adquisición de </w:t>
+      </w:r>
+      <w:r>
+        <w:t xml:space="preserve">una caja protectora de </w:t>
+      </w:r>
+      <w:r>
+        <w:t>acrílico para proteger el dispositivo</w:t>
+      </w:r>
+      <w:r>
+        <w:t xml:space="preserve"> y</w:t>
+      </w:r>
+      <w:r>
+        <w:t xml:space="preserve"> un escáner QR</w:t>
+      </w:r>
+      <w:r>
         <w:t>.</w:t>
       </w:r>
-    </w:p>
-    <w:p>
-      <w:pPr>
-        <w:rPr>
-          <w:b/>
-          <w:color w:val="000000"/>
-        </w:rPr>
-      </w:pPr>
-    </w:p>
-    <w:p>
-      <w:pPr>
-        <w:rPr>
-          <w:color w:val="000000"/>
-        </w:rPr>
-      </w:pPr>
-      <w:r>
-        <w:rPr>
-          <w:b/>
-          <w:color w:val="000000"/>
-        </w:rPr>
-        <w:t>Plan de Respuesta</w:t>
-      </w:r>
-      <w:r>
-        <w:rPr>
-          <w:color w:val="000000"/>
-        </w:rPr>
-        <w:t>:</w:t>
-      </w:r>
-    </w:p>
-    <w:p>
-      <w:pPr>
-        <w:rPr>
-          <w:b/>
-          <w:color w:val="000000"/>
-        </w:rPr>
-      </w:pPr>
-    </w:p>
-    <w:p>
-      <w:pPr>
-        <w:rPr>
-          <w:color w:val="000000"/>
-        </w:rPr>
-      </w:pPr>
-      <w:r>
-        <w:rPr>
-          <w:color w:val="000000"/>
-        </w:rPr>
-        <w:t>Realizar pruebas de la aplicación sobre el servidor (aun cuando a este se le hayan realizado cambios). En caso de no ser exitosas</w:t>
-      </w:r>
-      <w:r>
-        <w:rPr>
-          <w:color w:val="000000"/>
-        </w:rPr>
-        <w:t>.</w:t>
-      </w:r>
-    </w:p>
-    <w:p>
-      <w:pPr>
-        <w:ind w:left="792"/>
+      <w:r>
+        <w:t xml:space="preserve"> </w:t>
+      </w:r>
+      <w:r>
+        <w:t>No se necesitaría equipo de cómputo dado a que la empresa ya cuenta con esos recursos, además de la Raspberry Pi 3 b+.</w:t>
+      </w:r>
+    </w:p>
+    <w:p>
+      <w:pPr>
+        <w:ind w:left="0"/>
         <w:rPr>
           <w:color w:val="0000FF"/>
         </w:rPr>
@@ -12722,337 +12344,51 @@
     </w:p>
     <w:p>
       <w:pPr>
-        <w:rPr>
-          <w:b/>
-          <w:color w:val="000000"/>
-        </w:rPr>
-      </w:pPr>
-      <w:r>
-        <w:rPr>
-          <w:b/>
-          <w:color w:val="000000"/>
-        </w:rPr>
-        <w:t>Riesgo 2:</w:t>
-      </w:r>
-    </w:p>
-    <w:p>
-      <w:pPr>
-        <w:rPr>
-          <w:color w:val="000000"/>
-        </w:rPr>
-      </w:pPr>
-      <w:r>
-        <w:rPr>
-          <w:color w:val="000000"/>
-        </w:rPr>
-        <w:t xml:space="preserve">Códigos QR repetidos o </w:t>
-      </w:r>
-      <w:r>
-        <w:rPr>
-          <w:color w:val="000000"/>
-        </w:rPr>
-        <w:t>que no se puedan escanear correctamente</w:t>
-      </w:r>
-      <w:r>
-        <w:rPr>
-          <w:color w:val="000000"/>
-        </w:rPr>
-        <w:t>.</w:t>
-      </w:r>
-    </w:p>
-    <w:p>
-      <w:pPr>
-        <w:rPr>
-          <w:b/>
-          <w:color w:val="000000"/>
-        </w:rPr>
-      </w:pPr>
-    </w:p>
-    <w:p>
-      <w:pPr>
-        <w:rPr>
-          <w:color w:val="000000"/>
-        </w:rPr>
-      </w:pPr>
-      <w:r>
-        <w:rPr>
-          <w:b/>
-          <w:color w:val="000000"/>
-        </w:rPr>
-        <w:t>Plan de Respuesta</w:t>
-      </w:r>
-      <w:r>
-        <w:rPr>
-          <w:color w:val="000000"/>
-        </w:rPr>
-        <w:t>:</w:t>
-      </w:r>
-    </w:p>
-    <w:p>
-      <w:pPr>
-        <w:ind w:left="-540"/>
-        <w:rPr>
-          <w:color w:val="000000"/>
-        </w:rPr>
-      </w:pPr>
-      <w:r>
-        <w:rPr>
-          <w:color w:val="000000"/>
-        </w:rPr>
-        <w:t xml:space="preserve">Se harán pruebas constantemente para comprobar la </w:t>
-      </w:r>
-      <w:r>
-        <w:rPr>
-          <w:color w:val="000000"/>
-        </w:rPr>
-        <w:t>correcta usabilidad de la aplicación y de los códigos QR asignados</w:t>
-      </w:r>
-      <w:r>
-        <w:rPr>
-          <w:color w:val="000000"/>
-        </w:rPr>
-        <w:t>.</w:t>
-      </w:r>
-    </w:p>
-    <w:p>
-      <w:pPr>
-        <w:rPr>
-          <w:b/>
+        <w:ind w:left="0"/>
+        <w:rPr>
           <w:color w:val="0000FF"/>
         </w:rPr>
       </w:pPr>
     </w:p>
     <w:p>
       <w:pPr>
-        <w:rPr>
-          <w:b/>
-          <w:color w:val="000000"/>
-        </w:rPr>
-      </w:pPr>
-      <w:r>
-        <w:rPr>
-          <w:b/>
-          <w:color w:val="000000"/>
-        </w:rPr>
-        <w:t>Riesgo 3:</w:t>
-      </w:r>
-    </w:p>
-    <w:p>
-      <w:pPr>
-        <w:rPr>
-          <w:color w:val="000000"/>
-        </w:rPr>
-      </w:pPr>
-      <w:r>
-        <w:rPr>
-          <w:color w:val="000000"/>
-        </w:rPr>
-        <w:t>Error o fallo del escáner</w:t>
-      </w:r>
-      <w:r>
-        <w:rPr>
-          <w:color w:val="000000"/>
-        </w:rPr>
-        <w:t>.</w:t>
-      </w:r>
-    </w:p>
-    <w:p>
-      <w:pPr>
-        <w:rPr>
-          <w:b/>
+        <w:ind w:left="0"/>
+        <w:rPr>
           <w:color w:val="0000FF"/>
         </w:rPr>
       </w:pPr>
     </w:p>
     <w:p>
       <w:pPr>
-        <w:rPr>
-          <w:color w:val="000000"/>
-        </w:rPr>
-      </w:pPr>
-      <w:r>
-        <w:rPr>
-          <w:b/>
-          <w:color w:val="000000"/>
-        </w:rPr>
-        <w:t>Plan de Respuesta</w:t>
-      </w:r>
-      <w:r>
-        <w:rPr>
-          <w:b/>
-          <w:color w:val="000000"/>
-        </w:rPr>
-        <w:t xml:space="preserve"> 1</w:t>
-      </w:r>
-      <w:r>
-        <w:rPr>
-          <w:color w:val="000000"/>
-        </w:rPr>
-        <w:t>:</w:t>
-      </w:r>
-    </w:p>
-    <w:p>
-      <w:pPr>
-        <w:rPr>
-          <w:color w:val="000000"/>
-        </w:rPr>
-      </w:pPr>
-      <w:r>
-        <w:rPr>
-          <w:color w:val="000000"/>
-        </w:rPr>
-        <w:t xml:space="preserve">Se hará la visita </w:t>
-      </w:r>
-      <w:r>
-        <w:rPr>
-          <w:color w:val="000000"/>
-        </w:rPr>
-        <w:t>para dar</w:t>
-      </w:r>
-      <w:r>
-        <w:rPr>
-          <w:color w:val="000000"/>
-        </w:rPr>
-        <w:t xml:space="preserve"> </w:t>
-      </w:r>
-      <w:r>
-        <w:rPr>
-          <w:color w:val="000000"/>
-        </w:rPr>
-        <w:t xml:space="preserve">mantenimiento de manera </w:t>
-      </w:r>
-      <w:r>
-        <w:rPr>
-          <w:color w:val="000000"/>
-        </w:rPr>
-        <w:t xml:space="preserve">inmediata en caso de cualquier </w:t>
-      </w:r>
-      <w:r>
-        <w:rPr>
-          <w:color w:val="000000"/>
-        </w:rPr>
-        <w:t>fallo y se hará la reparación lo antes posible.</w:t>
-      </w:r>
-    </w:p>
-    <w:p>
-      <w:pPr>
-        <w:rPr>
-          <w:color w:val="000000"/>
-        </w:rPr>
-      </w:pPr>
-    </w:p>
-    <w:p>
-      <w:pPr>
-        <w:rPr>
-          <w:color w:val="000000"/>
-        </w:rPr>
-      </w:pPr>
-      <w:r>
-        <w:rPr>
-          <w:b/>
-          <w:color w:val="000000"/>
-        </w:rPr>
-        <w:t>Plan de Respuesta</w:t>
-      </w:r>
-      <w:r>
-        <w:rPr>
-          <w:b/>
-          <w:color w:val="000000"/>
-        </w:rPr>
-        <w:t xml:space="preserve"> </w:t>
-      </w:r>
-      <w:r>
-        <w:rPr>
-          <w:b/>
-          <w:color w:val="000000"/>
-        </w:rPr>
-        <w:t>2</w:t>
-      </w:r>
-      <w:r>
-        <w:rPr>
-          <w:color w:val="000000"/>
-        </w:rPr>
-        <w:t>:</w:t>
-      </w:r>
-    </w:p>
-    <w:p>
-      <w:pPr>
-        <w:rPr>
-          <w:color w:val="000000"/>
-        </w:rPr>
-      </w:pPr>
-      <w:r>
-        <w:rPr>
-          <w:color w:val="000000"/>
-        </w:rPr>
-        <w:t>En caso de un fallo en el hardware, se hará el cambio de</w:t>
-      </w:r>
-      <w:r>
-        <w:rPr>
-          <w:color w:val="000000"/>
-        </w:rPr>
-        <w:t>l dispositivo para continuar con su uso.</w:t>
-      </w:r>
+        <w:ind w:left="0"/>
+        <w:rPr>
+          <w:color w:val="0000FF"/>
+        </w:rPr>
+      </w:pPr>
+    </w:p>
+    <w:p>
+      <w:pPr>
+        <w:ind w:left="0"/>
+        <w:rPr>
+          <w:color w:val="0000FF"/>
+        </w:rPr>
+      </w:pPr>
+    </w:p>
+    <w:p>
+      <w:pPr>
+        <w:ind w:left="0"/>
+        <w:rPr>
+          <w:color w:val="0000FF"/>
+        </w:rPr>
+      </w:pPr>
     </w:p>
     <w:p>
       <w:pPr>
         <w:pStyle w:val="Ttulo2"/>
       </w:pPr>
-      <w:r>
-        <w:t xml:space="preserve"> </w:t>
-      </w:r>
-      <w:bookmarkStart w:id="22" w:name="_Toc518398599"/>
-      <w:r>
-        <w:t xml:space="preserve">3.2 </w:t>
-      </w:r>
-      <w:r>
-        <w:t>Administración de las adquisiciones del pro</w:t>
-      </w:r>
-      <w:r>
-        <w:t>yecto.</w:t>
-      </w:r>
-      <w:bookmarkEnd w:id="22"/>
-    </w:p>
-    <w:p>
-      <w:pPr>
-        <w:ind w:right="7"/>
-      </w:pPr>
-    </w:p>
-    <w:p>
-      <w:pPr>
-        <w:ind w:right="7"/>
-      </w:pPr>
-      <w:r>
-        <w:tab/>
-        <w:t>Este proyecto no requiere de la adquisición de recursos</w:t>
-      </w:r>
-      <w:r>
-        <w:t xml:space="preserve"> para llevarlo a cabo.</w:t>
-      </w:r>
-      <w:r>
-        <w:t xml:space="preserve"> Ya se cuenta con el equipo de </w:t>
-      </w:r>
-      <w:r>
-        <w:t>cómputo</w:t>
-      </w:r>
-      <w:r>
-        <w:t xml:space="preserve"> necesario y se utilizara software libre. </w:t>
-      </w:r>
-    </w:p>
-    <w:p>
-      <w:pPr>
-        <w:ind w:left="0"/>
-        <w:rPr>
-          <w:color w:val="0000FF"/>
-        </w:rPr>
-      </w:pPr>
-    </w:p>
-    <w:p>
-      <w:pPr>
-        <w:pStyle w:val="Ttulo2"/>
-      </w:pPr>
       <w:bookmarkStart w:id="23" w:name="_Toc518398600"/>
       <w:r>
+        <w:lastRenderedPageBreak/>
         <w:t xml:space="preserve">3.3 </w:t>
       </w:r>
       <w:r>
@@ -13096,12 +12432,24 @@
         <w:rPr>
           <w:color w:val="000000"/>
         </w:rPr>
-        <w:t xml:space="preserve">Mediante el uso de la herramienta Outlook, se </w:t>
+        <w:t xml:space="preserve">Mediante el uso de la herramienta </w:t>
       </w:r>
       <w:r>
         <w:rPr>
           <w:color w:val="000000"/>
         </w:rPr>
+        <w:t>(MONDAY, TRELLO O SLACK)</w:t>
+      </w:r>
+      <w:r>
+        <w:rPr>
+          <w:color w:val="000000"/>
+        </w:rPr>
+        <w:t xml:space="preserve">, se </w:t>
+      </w:r>
+      <w:r>
+        <w:rPr>
+          <w:color w:val="000000"/>
+        </w:rPr>
         <w:t>delegarán</w:t>
       </w:r>
       <w:r>
@@ -13120,7 +12468,31 @@
         <w:rPr>
           <w:color w:val="000000"/>
         </w:rPr>
-        <w:t xml:space="preserve"> integrantes del equipo del proyecto, de acuerdo a la planeación realizada en la herramienta Project. </w:t>
+        <w:t xml:space="preserve"> integrantes del equipo del proyecto, </w:t>
+      </w:r>
+      <w:r>
+        <w:rPr>
+          <w:color w:val="000000"/>
+        </w:rPr>
+        <w:t>de acuerdo con</w:t>
+      </w:r>
+      <w:r>
+        <w:rPr>
+          <w:color w:val="000000"/>
+        </w:rPr>
+        <w:t xml:space="preserve"> la planeación realizad</w:t>
+      </w:r>
+      <w:r>
+        <w:rPr>
+          <w:color w:val="000000"/>
+        </w:rPr>
+        <w:t>a</w:t>
+      </w:r>
+      <w:r>
+        <w:rPr>
+          <w:color w:val="000000"/>
+        </w:rPr>
+        <w:t xml:space="preserve">. </w:t>
       </w:r>
     </w:p>
     <w:p>
@@ -13142,7 +12514,51 @@
         <w:rPr>
           <w:color w:val="000000"/>
         </w:rPr>
-        <w:t>Las tareas o tarea se le asignaran a cada integrante del equipo. Por medio del mismo Outlook y las facilidades que esta herramienta contiene, cada integrante al final de la tarea o tareas, le proporcionara al líder del proyecto un feedback del avance del proyecto y un reporte en donde detallara los puntos finos de la o las tareas.</w:t>
+        <w:t xml:space="preserve">Las tareas o tarea se le asignaran a cada integrante del equipo. Por medio del mismo </w:t>
+      </w:r>
+      <w:r>
+        <w:rPr>
+          <w:color w:val="000000"/>
+        </w:rPr>
+        <w:t xml:space="preserve">de la misma herramienta de </w:t>
+      </w:r>
+      <w:r>
+        <w:rPr>
+          <w:color w:val="000000"/>
+        </w:rPr>
+        <w:t>administración de proyecto</w:t>
+      </w:r>
+      <w:r>
+        <w:rPr>
+          <w:color w:val="000000"/>
+        </w:rPr>
+        <w:t xml:space="preserve"> y las facilidades que esta herramienta contiene, cada integrante al final de la tarea o </w:t>
+      </w:r>
+      <w:r>
+        <w:rPr>
+          <w:color w:val="000000"/>
+        </w:rPr>
+        <w:t>actividad</w:t>
+      </w:r>
+      <w:r>
+        <w:rPr>
+          <w:color w:val="000000"/>
+        </w:rPr>
+        <w:t xml:space="preserve"> le proporcionara al líder del proyecto un </w:t>
+      </w:r>
+      <w:proofErr w:type="spellStart"/>
+      <w:r>
+        <w:rPr>
+          <w:color w:val="000000"/>
+        </w:rPr>
+        <w:t>feedback</w:t>
+      </w:r>
+      <w:proofErr w:type="spellEnd"/>
+      <w:r>
+        <w:rPr>
+          <w:color w:val="000000"/>
+        </w:rPr>
+        <w:t xml:space="preserve"> del avance del proyecto y un reporte en donde detallara las tareas.</w:t>
       </w:r>
     </w:p>
     <w:p>
@@ -13182,7 +12598,19 @@
         <w:rPr>
           <w:color w:val="000000"/>
         </w:rPr>
-        <w:t xml:space="preserve"> un control de las tareas y el avance de las mismas, permitiendo optimizar los recursos del proyecto.</w:t>
+        <w:t xml:space="preserve"> un control de las tareas y el avance de </w:t>
+      </w:r>
+      <w:r>
+        <w:rPr>
+          <w:color w:val="000000"/>
+        </w:rPr>
+        <w:t>estas</w:t>
+      </w:r>
+      <w:r>
+        <w:rPr>
+          <w:color w:val="000000"/>
+        </w:rPr>
+        <w:t>, permitiendo optimizar los recursos del proyecto.</w:t>
       </w:r>
     </w:p>
     <w:p>
@@ -13207,19 +12635,73 @@
         <w:rPr>
           <w:color w:val="000000"/>
         </w:rPr>
-        <w:t xml:space="preserve">Una vez que cada elemento del equipo del trabajo del proyecto reporte como finalizada una tarea, deberá hacer la entrega del entregable de dicha tarea y mencionar a que fase del proyecto pertenece, junto con un reporte en donde indique los resultados de la tarea, los recursos totales consumidos para completar dicha tarea </w:t>
+        <w:t xml:space="preserve">Una vez que cada elemento del equipo reporte como finalizada una tarea, deberá hacer la entrega de dicha tarea y mencionar a que fase del proyecto pertenece, junto con un reporte en donde indique los resultados de </w:t>
       </w:r>
       <w:r>
         <w:rPr>
           <w:color w:val="000000"/>
         </w:rPr>
+        <w:t>esta</w:t>
+      </w:r>
+      <w:r>
+        <w:rPr>
+          <w:color w:val="000000"/>
+        </w:rPr>
+        <w:t>, los recursos totales consumidos para completar</w:t>
+      </w:r>
+      <w:r>
+        <w:rPr>
+          <w:color w:val="000000"/>
+        </w:rPr>
+        <w:t xml:space="preserve">la </w:t>
+      </w:r>
+      <w:r>
+        <w:rPr>
+          <w:color w:val="000000"/>
+        </w:rPr>
         <w:t>y en</w:t>
       </w:r>
       <w:r>
         <w:rPr>
           <w:color w:val="000000"/>
         </w:rPr>
-        <w:t xml:space="preserve"> caso de haberlos también incluir los contratiempos que encontró para finalizar la tarea. </w:t>
+        <w:t xml:space="preserve"> caso de </w:t>
+      </w:r>
+      <w:r>
+        <w:rPr>
+          <w:color w:val="000000"/>
+        </w:rPr>
+        <w:t>existir</w:t>
+      </w:r>
+      <w:r>
+        <w:rPr>
+          <w:color w:val="000000"/>
+        </w:rPr>
+        <w:t xml:space="preserve"> también incluir los contratiempos que </w:t>
+      </w:r>
+      <w:r>
+        <w:rPr>
+          <w:color w:val="000000"/>
+        </w:rPr>
+        <w:t xml:space="preserve">se </w:t>
+      </w:r>
+      <w:r>
+        <w:rPr>
+          <w:color w:val="000000"/>
+        </w:rPr>
+        <w:t xml:space="preserve">encontró para finalizar </w:t>
+      </w:r>
+      <w:r>
+        <w:rPr>
+          <w:color w:val="000000"/>
+        </w:rPr>
+        <w:t>dicha tarea o actividad</w:t>
+      </w:r>
+      <w:r>
+        <w:rPr>
+          <w:color w:val="000000"/>
+        </w:rPr>
+        <w:t xml:space="preserve">. </w:t>
       </w:r>
     </w:p>
     <w:p>
@@ -13290,12 +12772,44 @@
         <w:rPr>
           <w:color w:val="000000"/>
         </w:rPr>
-        <w:t xml:space="preserve">Gracias al uso de la aplicación Outlook y mediante el feedback que genere cada integrante del proyecto al reportar sus avances en cada tarea </w:t>
+        <w:t xml:space="preserve">Gracias al uso de la aplicación </w:t>
       </w:r>
       <w:r>
         <w:rPr>
           <w:color w:val="000000"/>
         </w:rPr>
+        <w:t>(MONDAY, TRELLO O SLACK)</w:t>
+      </w:r>
+      <w:r>
+        <w:rPr>
+          <w:color w:val="000000"/>
+        </w:rPr>
+        <w:t xml:space="preserve"> </w:t>
+      </w:r>
+      <w:r>
+        <w:rPr>
+          <w:color w:val="000000"/>
+        </w:rPr>
+        <w:t xml:space="preserve">y mediante el </w:t>
+      </w:r>
+      <w:proofErr w:type="spellStart"/>
+      <w:r>
+        <w:rPr>
+          <w:color w:val="000000"/>
+        </w:rPr>
+        <w:t>feedback</w:t>
+      </w:r>
+      <w:proofErr w:type="spellEnd"/>
+      <w:r>
+        <w:rPr>
+          <w:color w:val="000000"/>
+        </w:rPr>
+        <w:t xml:space="preserve"> que genere cada integrante del proyecto al reportar sus avances en cada tarea </w:t>
+      </w:r>
+      <w:r>
+        <w:rPr>
+          <w:color w:val="000000"/>
+        </w:rPr>
         <w:t>delegada,</w:t>
       </w:r>
       <w:r>
@@ -13329,19 +12843,17 @@
     </w:p>
     <w:p>
       <w:pPr>
-        <w:ind w:left="-199"/>
+        <w:ind w:left="0"/>
         <w:rPr>
           <w:color w:val="0000FF"/>
         </w:rPr>
       </w:pPr>
     </w:p>
-    <w:p/>
-    <w:p/>
-    <w:p/>
-    <w:p/>
-    <w:p/>
-    <w:p/>
-    <w:p/>
+    <w:p>
+      <w:pPr>
+        <w:ind w:left="0"/>
+      </w:pPr>
+    </w:p>
     <w:p>
       <w:pPr>
         <w:pStyle w:val="Ttulo2"/>
@@ -13452,7 +12964,13 @@
         <w:ind w:left="568" w:hanging="284"/>
       </w:pPr>
       <w:r>
-        <w:t>Retraso en las actividades del proyecto por más de 2 semanas.</w:t>
+        <w:t xml:space="preserve">Retraso en las actividades del proyecto </w:t>
+      </w:r>
+      <w:r>
+        <w:t>por tiempos indeterminados</w:t>
+      </w:r>
+      <w:r>
+        <w:t>.</w:t>
       </w:r>
     </w:p>
     <w:p>
@@ -13470,15 +12988,28 @@
     </w:p>
     <w:p>
       <w:pPr>
+        <w:spacing w:line="360" w:lineRule="auto"/>
         <w:ind w:left="0"/>
       </w:pPr>
     </w:p>
     <w:p>
       <w:pPr>
+        <w:spacing w:line="360" w:lineRule="auto"/>
+        <w:ind w:left="0"/>
+      </w:pPr>
+    </w:p>
+    <w:p>
+      <w:pPr>
+        <w:ind w:left="0"/>
+      </w:pPr>
+    </w:p>
+    <w:p>
+      <w:pPr>
         <w:pStyle w:val="Ttulo1"/>
       </w:pPr>
       <w:bookmarkStart w:id="25" w:name="_Toc518398602"/>
       <w:r>
+        <w:lastRenderedPageBreak/>
         <w:t>Plan Tecnológico</w:t>
       </w:r>
       <w:bookmarkEnd w:id="25"/>
@@ -13974,12 +13505,21 @@
                 <w:szCs w:val="20"/>
               </w:rPr>
             </w:pPr>
-            <w:r>
-              <w:rPr>
-                <w:color w:val="000000"/>
-                <w:szCs w:val="20"/>
-              </w:rPr>
-              <w:t>React Native</w:t>
+            <w:proofErr w:type="spellStart"/>
+            <w:r>
+              <w:rPr>
+                <w:color w:val="000000"/>
+                <w:szCs w:val="20"/>
+              </w:rPr>
+              <w:t>React</w:t>
+            </w:r>
+            <w:proofErr w:type="spellEnd"/>
+            <w:r>
+              <w:rPr>
+                <w:color w:val="000000"/>
+                <w:szCs w:val="20"/>
+              </w:rPr>
+              <w:t xml:space="preserve"> Native</w:t>
             </w:r>
           </w:p>
         </w:tc>
@@ -14048,8 +13588,17 @@
                 <w:color w:val="000000"/>
                 <w:szCs w:val="20"/>
               </w:rPr>
-              <w:t xml:space="preserve"> Code</w:t>
-            </w:r>
+              <w:t xml:space="preserve"> </w:t>
+            </w:r>
+            <w:proofErr w:type="spellStart"/>
+            <w:r>
+              <w:rPr>
+                <w:color w:val="000000"/>
+                <w:szCs w:val="20"/>
+              </w:rPr>
+              <w:t>Code</w:t>
+            </w:r>
+            <w:proofErr w:type="spellEnd"/>
           </w:p>
         </w:tc>
       </w:tr>
@@ -14200,12 +13749,21 @@
                 <w:szCs w:val="20"/>
               </w:rPr>
             </w:pPr>
-            <w:r>
-              <w:rPr>
-                <w:color w:val="000000"/>
-                <w:szCs w:val="20"/>
-              </w:rPr>
-              <w:t>MySql Server</w:t>
+            <w:proofErr w:type="spellStart"/>
+            <w:r>
+              <w:rPr>
+                <w:color w:val="000000"/>
+                <w:szCs w:val="20"/>
+              </w:rPr>
+              <w:t>MySql</w:t>
+            </w:r>
+            <w:proofErr w:type="spellEnd"/>
+            <w:r>
+              <w:rPr>
+                <w:color w:val="000000"/>
+                <w:szCs w:val="20"/>
+              </w:rPr>
+              <w:t xml:space="preserve"> Server</w:t>
             </w:r>
           </w:p>
         </w:tc>
@@ -14517,8 +14075,17 @@
                 <w:color w:val="000000"/>
                 <w:szCs w:val="20"/>
               </w:rPr>
-              <w:t xml:space="preserve"> Code</w:t>
-            </w:r>
+              <w:t xml:space="preserve"> </w:t>
+            </w:r>
+            <w:proofErr w:type="spellStart"/>
+            <w:r>
+              <w:rPr>
+                <w:color w:val="000000"/>
+                <w:szCs w:val="20"/>
+              </w:rPr>
+              <w:t>Code</w:t>
+            </w:r>
+            <w:proofErr w:type="spellEnd"/>
           </w:p>
         </w:tc>
         <w:tc>
@@ -15255,6 +14822,7 @@
                 <w:szCs w:val="20"/>
               </w:rPr>
             </w:pPr>
+            <w:proofErr w:type="spellStart"/>
             <w:r>
               <w:rPr>
                 <w:rFonts w:eastAsia="Century Gothic"/>
@@ -15263,6 +14831,7 @@
               </w:rPr>
               <w:t>Escaner</w:t>
             </w:r>
+            <w:proofErr w:type="spellEnd"/>
           </w:p>
         </w:tc>
         <w:tc>
@@ -15383,6 +14952,7 @@
       </w:pPr>
       <w:bookmarkStart w:id="31" w:name="_Toc518398607"/>
       <w:r>
+        <w:lastRenderedPageBreak/>
         <w:t>Firmas de aprobación</w:t>
       </w:r>
       <w:bookmarkEnd w:id="31"/>
@@ -15698,8 +15268,8 @@
       </w:pPr>
     </w:p>
     <w:sectPr>
-      <w:headerReference w:type="default" r:id="rId9"/>
-      <w:footerReference w:type="default" r:id="rId10"/>
+      <w:headerReference w:type="default" r:id="rId10"/>
+      <w:footerReference w:type="default" r:id="rId11"/>
       <w:type w:val="continuous"/>
       <w:pgSz w:w="12240" w:h="15840"/>
       <w:pgMar w:top="1418" w:right="900" w:bottom="1418" w:left="1701" w:header="709" w:footer="709" w:gutter="0"/>

</xml_diff>